<commit_message>
Ajustados hallazgos de red y preentrega a repositorio
</commit_message>
<xml_diff>
--- a/fuentes/CFA1_82220000_DU.docx
+++ b/fuentes/CFA1_82220000_DU.docx
@@ -514,7 +514,7 @@
           <w:r>
             <w:fldChar w:fldCharType="separate"/>
           </w:r>
-          <w:hyperlink w:anchor="_Toc209706150" w:history="1">
+          <w:hyperlink w:anchor="_Toc211331024" w:history="1">
             <w:r>
               <w:rPr>
                 <w:rStyle w:val="Hipervnculo"/>
@@ -541,7 +541,7 @@
                 <w:noProof/>
                 <w:webHidden/>
               </w:rPr>
-              <w:instrText xml:space="preserve"> PAGEREF _Toc209706150 \h </w:instrText>
+              <w:instrText xml:space="preserve"> PAGEREF _Toc211331024 \h </w:instrText>
             </w:r>
             <w:r>
               <w:rPr>
@@ -587,7 +587,7 @@
               <w:lang w:eastAsia="es-MX"/>
             </w:rPr>
           </w:pPr>
-          <w:hyperlink w:anchor="_Toc209706151" w:history="1">
+          <w:hyperlink w:anchor="_Toc211331025" w:history="1">
             <w:r>
               <w:rPr>
                 <w:rStyle w:val="Hipervnculo"/>
@@ -631,7 +631,7 @@
                 <w:noProof/>
                 <w:webHidden/>
               </w:rPr>
-              <w:instrText xml:space="preserve"> PAGEREF _Toc209706151 \h </w:instrText>
+              <w:instrText xml:space="preserve"> PAGEREF _Toc211331025 \h </w:instrText>
             </w:r>
             <w:r>
               <w:rPr>
@@ -651,7 +651,7 @@
                 <w:noProof/>
                 <w:webHidden/>
               </w:rPr>
-              <w:t>3</w:t>
+              <w:t>4</w:t>
             </w:r>
             <w:r>
               <w:rPr>
@@ -673,7 +673,7 @@
               <w:lang w:eastAsia="es-MX"/>
             </w:rPr>
           </w:pPr>
-          <w:hyperlink w:anchor="_Toc209706152" w:history="1">
+          <w:hyperlink w:anchor="_Toc211331026" w:history="1">
             <w:r>
               <w:rPr>
                 <w:rStyle w:val="Hipervnculo"/>
@@ -717,7 +717,7 @@
                 <w:noProof/>
                 <w:webHidden/>
               </w:rPr>
-              <w:instrText xml:space="preserve"> PAGEREF _Toc209706152 \h </w:instrText>
+              <w:instrText xml:space="preserve"> PAGEREF _Toc211331026 \h </w:instrText>
             </w:r>
             <w:r>
               <w:rPr>
@@ -737,7 +737,7 @@
                 <w:noProof/>
                 <w:webHidden/>
               </w:rPr>
-              <w:t>3</w:t>
+              <w:t>4</w:t>
             </w:r>
             <w:r>
               <w:rPr>
@@ -759,7 +759,7 @@
               <w:lang w:eastAsia="es-MX"/>
             </w:rPr>
           </w:pPr>
-          <w:hyperlink w:anchor="_Toc209706153" w:history="1">
+          <w:hyperlink w:anchor="_Toc211331027" w:history="1">
             <w:r>
               <w:rPr>
                 <w:rStyle w:val="Hipervnculo"/>
@@ -803,7 +803,7 @@
                 <w:noProof/>
                 <w:webHidden/>
               </w:rPr>
-              <w:instrText xml:space="preserve"> PAGEREF _Toc209706153 \h </w:instrText>
+              <w:instrText xml:space="preserve"> PAGEREF _Toc211331027 \h </w:instrText>
             </w:r>
             <w:r>
               <w:rPr>
@@ -823,7 +823,7 @@
                 <w:noProof/>
                 <w:webHidden/>
               </w:rPr>
-              <w:t>3</w:t>
+              <w:t>4</w:t>
             </w:r>
             <w:r>
               <w:rPr>
@@ -845,7 +845,7 @@
               <w:lang w:eastAsia="es-MX"/>
             </w:rPr>
           </w:pPr>
-          <w:hyperlink w:anchor="_Toc209706154" w:history="1">
+          <w:hyperlink w:anchor="_Toc211331028" w:history="1">
             <w:r>
               <w:rPr>
                 <w:rStyle w:val="Hipervnculo"/>
@@ -872,76 +872,7 @@
                 <w:noProof/>
                 <w:webHidden/>
               </w:rPr>
-              <w:instrText xml:space="preserve"> PAGEREF _Toc209706154 \h </w:instrText>
-            </w:r>
-            <w:r>
-              <w:rPr>
-                <w:noProof/>
-                <w:webHidden/>
-              </w:rPr>
-            </w:r>
-            <w:r>
-              <w:rPr>
-                <w:noProof/>
-                <w:webHidden/>
-              </w:rPr>
-              <w:fldChar w:fldCharType="separate"/>
-            </w:r>
-            <w:r>
-              <w:rPr>
-                <w:noProof/>
-                <w:webHidden/>
-              </w:rPr>
-              <w:t>5</w:t>
-            </w:r>
-            <w:r>
-              <w:rPr>
-                <w:noProof/>
-                <w:webHidden/>
-              </w:rPr>
-              <w:fldChar w:fldCharType="end"/>
-            </w:r>
-          </w:hyperlink>
-        </w:p>
-        <w:p>
-          <w:pPr>
-            <w:pStyle w:val="TDC2"/>
-            <w:rPr>
-              <w:rFonts w:eastAsiaTheme="minorEastAsia"/>
-              <w:noProof/>
-              <w:sz w:val="24"/>
-              <w:szCs w:val="24"/>
-              <w:lang w:eastAsia="es-MX"/>
-            </w:rPr>
-          </w:pPr>
-          <w:hyperlink w:anchor="_Toc209706155" w:history="1">
-            <w:r>
-              <w:rPr>
-                <w:rStyle w:val="Hipervnculo"/>
-                <w:noProof/>
-              </w:rPr>
-              <w:t>1.4 Normativas y políticas</w:t>
-            </w:r>
-            <w:r>
-              <w:rPr>
-                <w:noProof/>
-                <w:webHidden/>
-              </w:rPr>
-              <w:tab/>
-            </w:r>
-            <w:r>
-              <w:rPr>
-                <w:noProof/>
-                <w:webHidden/>
-              </w:rPr>
-              <w:fldChar w:fldCharType="begin"/>
-            </w:r>
-            <w:r>
-              <w:rPr>
-                <w:noProof/>
-                <w:webHidden/>
-              </w:rPr>
-              <w:instrText xml:space="preserve"> PAGEREF _Toc209706155 \h </w:instrText>
+              <w:instrText xml:space="preserve"> PAGEREF _Toc211331028 \h </w:instrText>
             </w:r>
             <w:r>
               <w:rPr>
@@ -974,6 +905,75 @@
         </w:p>
         <w:p>
           <w:pPr>
+            <w:pStyle w:val="TDC2"/>
+            <w:rPr>
+              <w:rFonts w:eastAsiaTheme="minorEastAsia"/>
+              <w:noProof/>
+              <w:sz w:val="24"/>
+              <w:szCs w:val="24"/>
+              <w:lang w:eastAsia="es-MX"/>
+            </w:rPr>
+          </w:pPr>
+          <w:hyperlink w:anchor="_Toc211331029" w:history="1">
+            <w:r>
+              <w:rPr>
+                <w:rStyle w:val="Hipervnculo"/>
+                <w:noProof/>
+              </w:rPr>
+              <w:t>1.4 Normativas y políticas</w:t>
+            </w:r>
+            <w:r>
+              <w:rPr>
+                <w:noProof/>
+                <w:webHidden/>
+              </w:rPr>
+              <w:tab/>
+            </w:r>
+            <w:r>
+              <w:rPr>
+                <w:noProof/>
+                <w:webHidden/>
+              </w:rPr>
+              <w:fldChar w:fldCharType="begin"/>
+            </w:r>
+            <w:r>
+              <w:rPr>
+                <w:noProof/>
+                <w:webHidden/>
+              </w:rPr>
+              <w:instrText xml:space="preserve"> PAGEREF _Toc211331029 \h </w:instrText>
+            </w:r>
+            <w:r>
+              <w:rPr>
+                <w:noProof/>
+                <w:webHidden/>
+              </w:rPr>
+            </w:r>
+            <w:r>
+              <w:rPr>
+                <w:noProof/>
+                <w:webHidden/>
+              </w:rPr>
+              <w:fldChar w:fldCharType="separate"/>
+            </w:r>
+            <w:r>
+              <w:rPr>
+                <w:noProof/>
+                <w:webHidden/>
+              </w:rPr>
+              <w:t>7</w:t>
+            </w:r>
+            <w:r>
+              <w:rPr>
+                <w:noProof/>
+                <w:webHidden/>
+              </w:rPr>
+              <w:fldChar w:fldCharType="end"/>
+            </w:r>
+          </w:hyperlink>
+        </w:p>
+        <w:p>
+          <w:pPr>
             <w:pStyle w:val="TDC1"/>
             <w:tabs>
               <w:tab w:val="left" w:pos="1200"/>
@@ -987,7 +987,7 @@
               <w:lang w:eastAsia="es-MX"/>
             </w:rPr>
           </w:pPr>
-          <w:hyperlink w:anchor="_Toc209706156" w:history="1">
+          <w:hyperlink w:anchor="_Toc211331030" w:history="1">
             <w:r>
               <w:rPr>
                 <w:rStyle w:val="Hipervnculo"/>
@@ -1031,7 +1031,7 @@
                 <w:noProof/>
                 <w:webHidden/>
               </w:rPr>
-              <w:instrText xml:space="preserve"> PAGEREF _Toc209706156 \h </w:instrText>
+              <w:instrText xml:space="preserve"> PAGEREF _Toc211331030 \h </w:instrText>
             </w:r>
             <w:r>
               <w:rPr>
@@ -1051,7 +1051,7 @@
                 <w:noProof/>
                 <w:webHidden/>
               </w:rPr>
-              <w:t>10</w:t>
+              <w:t>11</w:t>
             </w:r>
             <w:r>
               <w:rPr>
@@ -1073,7 +1073,7 @@
               <w:lang w:eastAsia="es-MX"/>
             </w:rPr>
           </w:pPr>
-          <w:hyperlink w:anchor="_Toc209706157" w:history="1">
+          <w:hyperlink w:anchor="_Toc211331031" w:history="1">
             <w:r>
               <w:rPr>
                 <w:rStyle w:val="Hipervnculo"/>
@@ -1100,7 +1100,7 @@
                 <w:noProof/>
                 <w:webHidden/>
               </w:rPr>
-              <w:instrText xml:space="preserve"> PAGEREF _Toc209706157 \h </w:instrText>
+              <w:instrText xml:space="preserve"> PAGEREF _Toc211331031 \h </w:instrText>
             </w:r>
             <w:r>
               <w:rPr>
@@ -1120,7 +1120,7 @@
                 <w:noProof/>
                 <w:webHidden/>
               </w:rPr>
-              <w:t>10</w:t>
+              <w:t>11</w:t>
             </w:r>
             <w:r>
               <w:rPr>
@@ -1142,7 +1142,7 @@
               <w:lang w:eastAsia="es-MX"/>
             </w:rPr>
           </w:pPr>
-          <w:hyperlink w:anchor="_Toc209706158" w:history="1">
+          <w:hyperlink w:anchor="_Toc211331032" w:history="1">
             <w:r>
               <w:rPr>
                 <w:rStyle w:val="Hipervnculo"/>
@@ -1169,79 +1169,7 @@
                 <w:noProof/>
                 <w:webHidden/>
               </w:rPr>
-              <w:instrText xml:space="preserve"> PAGEREF _Toc209706158 \h </w:instrText>
-            </w:r>
-            <w:r>
-              <w:rPr>
-                <w:noProof/>
-                <w:webHidden/>
-              </w:rPr>
-            </w:r>
-            <w:r>
-              <w:rPr>
-                <w:noProof/>
-                <w:webHidden/>
-              </w:rPr>
-              <w:fldChar w:fldCharType="separate"/>
-            </w:r>
-            <w:r>
-              <w:rPr>
-                <w:noProof/>
-                <w:webHidden/>
-              </w:rPr>
-              <w:t>12</w:t>
-            </w:r>
-            <w:r>
-              <w:rPr>
-                <w:noProof/>
-                <w:webHidden/>
-              </w:rPr>
-              <w:fldChar w:fldCharType="end"/>
-            </w:r>
-          </w:hyperlink>
-        </w:p>
-        <w:p>
-          <w:pPr>
-            <w:pStyle w:val="TDC1"/>
-            <w:tabs>
-              <w:tab w:val="right" w:leader="dot" w:pos="9962"/>
-            </w:tabs>
-            <w:rPr>
-              <w:rFonts w:eastAsiaTheme="minorEastAsia"/>
-              <w:noProof/>
-              <w:sz w:val="24"/>
-              <w:szCs w:val="24"/>
-              <w:lang w:eastAsia="es-MX"/>
-            </w:rPr>
-          </w:pPr>
-          <w:hyperlink w:anchor="_Toc209706159" w:history="1">
-            <w:r>
-              <w:rPr>
-                <w:rStyle w:val="Hipervnculo"/>
-                <w:noProof/>
-              </w:rPr>
-              <w:t>Síntesis</w:t>
-            </w:r>
-            <w:r>
-              <w:rPr>
-                <w:noProof/>
-                <w:webHidden/>
-              </w:rPr>
-              <w:tab/>
-            </w:r>
-            <w:r>
-              <w:rPr>
-                <w:noProof/>
-                <w:webHidden/>
-              </w:rPr>
-              <w:fldChar w:fldCharType="begin"/>
-            </w:r>
-            <w:r>
-              <w:rPr>
-                <w:noProof/>
-                <w:webHidden/>
-              </w:rPr>
-              <w:instrText xml:space="preserve"> PAGEREF _Toc209706159 \h </w:instrText>
+              <w:instrText xml:space="preserve"> PAGEREF _Toc211331032 \h </w:instrText>
             </w:r>
             <w:r>
               <w:rPr>
@@ -1276,6 +1204,7 @@
           <w:pPr>
             <w:pStyle w:val="TDC1"/>
             <w:tabs>
+              <w:tab w:val="left" w:pos="1200"/>
               <w:tab w:val="right" w:leader="dot" w:pos="9962"/>
             </w:tabs>
             <w:rPr>
@@ -1286,13 +1215,30 @@
               <w:lang w:eastAsia="es-MX"/>
             </w:rPr>
           </w:pPr>
-          <w:hyperlink w:anchor="_Toc209706160" w:history="1">
+          <w:hyperlink w:anchor="_Toc211331033" w:history="1">
             <w:r>
               <w:rPr>
                 <w:rStyle w:val="Hipervnculo"/>
                 <w:noProof/>
               </w:rPr>
-              <w:t>Glosario</w:t>
+              <w:t>3.</w:t>
+            </w:r>
+            <w:r>
+              <w:rPr>
+                <w:rFonts w:eastAsiaTheme="minorEastAsia"/>
+                <w:noProof/>
+                <w:sz w:val="24"/>
+                <w:szCs w:val="24"/>
+                <w:lang w:eastAsia="es-MX"/>
+              </w:rPr>
+              <w:tab/>
+            </w:r>
+            <w:r>
+              <w:rPr>
+                <w:rStyle w:val="Hipervnculo"/>
+                <w:noProof/>
+              </w:rPr>
+              <w:t>Operación del transporte</w:t>
             </w:r>
             <w:r>
               <w:rPr>
@@ -1313,7 +1259,7 @@
                 <w:noProof/>
                 <w:webHidden/>
               </w:rPr>
-              <w:instrText xml:space="preserve"> PAGEREF _Toc209706160 \h </w:instrText>
+              <w:instrText xml:space="preserve"> PAGEREF _Toc211331033 \h </w:instrText>
             </w:r>
             <w:r>
               <w:rPr>
@@ -1333,7 +1279,7 @@
                 <w:noProof/>
                 <w:webHidden/>
               </w:rPr>
-              <w:t>14</w:t>
+              <w:t>15</w:t>
             </w:r>
             <w:r>
               <w:rPr>
@@ -1346,10 +1292,7 @@
         </w:p>
         <w:p>
           <w:pPr>
-            <w:pStyle w:val="TDC1"/>
-            <w:tabs>
-              <w:tab w:val="right" w:leader="dot" w:pos="9962"/>
-            </w:tabs>
+            <w:pStyle w:val="TDC2"/>
             <w:rPr>
               <w:rFonts w:eastAsiaTheme="minorEastAsia"/>
               <w:noProof/>
@@ -1358,13 +1301,13 @@
               <w:lang w:eastAsia="es-MX"/>
             </w:rPr>
           </w:pPr>
-          <w:hyperlink w:anchor="_Toc209706161" w:history="1">
+          <w:hyperlink w:anchor="_Toc211331034" w:history="1">
             <w:r>
               <w:rPr>
                 <w:rStyle w:val="Hipervnculo"/>
                 <w:noProof/>
               </w:rPr>
-              <w:t>Material complementario</w:t>
+              <w:t>3.1 Concepto, tipos y características</w:t>
             </w:r>
             <w:r>
               <w:rPr>
@@ -1385,7 +1328,7 @@
                 <w:noProof/>
                 <w:webHidden/>
               </w:rPr>
-              <w:instrText xml:space="preserve"> PAGEREF _Toc209706161 \h </w:instrText>
+              <w:instrText xml:space="preserve"> PAGEREF _Toc211331034 \h </w:instrText>
             </w:r>
             <w:r>
               <w:rPr>
@@ -1405,7 +1348,7 @@
                 <w:noProof/>
                 <w:webHidden/>
               </w:rPr>
-              <w:t>16</w:t>
+              <w:t>15</w:t>
             </w:r>
             <w:r>
               <w:rPr>
@@ -1418,10 +1361,7 @@
         </w:p>
         <w:p>
           <w:pPr>
-            <w:pStyle w:val="TDC1"/>
-            <w:tabs>
-              <w:tab w:val="right" w:leader="dot" w:pos="9962"/>
-            </w:tabs>
+            <w:pStyle w:val="TDC2"/>
             <w:rPr>
               <w:rFonts w:eastAsiaTheme="minorEastAsia"/>
               <w:noProof/>
@@ -1430,13 +1370,13 @@
               <w:lang w:eastAsia="es-MX"/>
             </w:rPr>
           </w:pPr>
-          <w:hyperlink w:anchor="_Toc209706162" w:history="1">
+          <w:hyperlink w:anchor="_Toc211331035" w:history="1">
             <w:r>
               <w:rPr>
                 <w:rStyle w:val="Hipervnculo"/>
                 <w:noProof/>
               </w:rPr>
-              <w:t>Referencias bibliográficas</w:t>
+              <w:t>3.2 Variables y rutas</w:t>
             </w:r>
             <w:r>
               <w:rPr>
@@ -1457,7 +1397,7 @@
                 <w:noProof/>
                 <w:webHidden/>
               </w:rPr>
-              <w:instrText xml:space="preserve"> PAGEREF _Toc209706162 \h </w:instrText>
+              <w:instrText xml:space="preserve"> PAGEREF _Toc211331035 \h </w:instrText>
             </w:r>
             <w:r>
               <w:rPr>
@@ -1490,6 +1430,372 @@
         </w:p>
         <w:p>
           <w:pPr>
+            <w:pStyle w:val="TDC2"/>
+            <w:rPr>
+              <w:rFonts w:eastAsiaTheme="minorEastAsia"/>
+              <w:noProof/>
+              <w:sz w:val="24"/>
+              <w:szCs w:val="24"/>
+              <w:lang w:eastAsia="es-MX"/>
+            </w:rPr>
+          </w:pPr>
+          <w:hyperlink w:anchor="_Toc211331036" w:history="1">
+            <w:r>
+              <w:rPr>
+                <w:rStyle w:val="Hipervnculo"/>
+                <w:noProof/>
+              </w:rPr>
+              <w:t>3.3 Inventarios y procedimientos</w:t>
+            </w:r>
+            <w:r>
+              <w:rPr>
+                <w:noProof/>
+                <w:webHidden/>
+              </w:rPr>
+              <w:tab/>
+            </w:r>
+            <w:r>
+              <w:rPr>
+                <w:noProof/>
+                <w:webHidden/>
+              </w:rPr>
+              <w:fldChar w:fldCharType="begin"/>
+            </w:r>
+            <w:r>
+              <w:rPr>
+                <w:noProof/>
+                <w:webHidden/>
+              </w:rPr>
+              <w:instrText xml:space="preserve"> PAGEREF _Toc211331036 \h </w:instrText>
+            </w:r>
+            <w:r>
+              <w:rPr>
+                <w:noProof/>
+                <w:webHidden/>
+              </w:rPr>
+            </w:r>
+            <w:r>
+              <w:rPr>
+                <w:noProof/>
+                <w:webHidden/>
+              </w:rPr>
+              <w:fldChar w:fldCharType="separate"/>
+            </w:r>
+            <w:r>
+              <w:rPr>
+                <w:noProof/>
+                <w:webHidden/>
+              </w:rPr>
+              <w:t>18</w:t>
+            </w:r>
+            <w:r>
+              <w:rPr>
+                <w:noProof/>
+                <w:webHidden/>
+              </w:rPr>
+              <w:fldChar w:fldCharType="end"/>
+            </w:r>
+          </w:hyperlink>
+        </w:p>
+        <w:p>
+          <w:pPr>
+            <w:pStyle w:val="TDC2"/>
+            <w:rPr>
+              <w:rFonts w:eastAsiaTheme="minorEastAsia"/>
+              <w:noProof/>
+              <w:sz w:val="24"/>
+              <w:szCs w:val="24"/>
+              <w:lang w:eastAsia="es-MX"/>
+            </w:rPr>
+          </w:pPr>
+          <w:hyperlink w:anchor="_Toc211331037" w:history="1">
+            <w:r>
+              <w:rPr>
+                <w:rStyle w:val="Hipervnculo"/>
+                <w:noProof/>
+              </w:rPr>
+              <w:t>3.4 Puntos críticos en la operación</w:t>
+            </w:r>
+            <w:r>
+              <w:rPr>
+                <w:noProof/>
+                <w:webHidden/>
+              </w:rPr>
+              <w:tab/>
+            </w:r>
+            <w:r>
+              <w:rPr>
+                <w:noProof/>
+                <w:webHidden/>
+              </w:rPr>
+              <w:fldChar w:fldCharType="begin"/>
+            </w:r>
+            <w:r>
+              <w:rPr>
+                <w:noProof/>
+                <w:webHidden/>
+              </w:rPr>
+              <w:instrText xml:space="preserve"> PAGEREF _Toc211331037 \h </w:instrText>
+            </w:r>
+            <w:r>
+              <w:rPr>
+                <w:noProof/>
+                <w:webHidden/>
+              </w:rPr>
+            </w:r>
+            <w:r>
+              <w:rPr>
+                <w:noProof/>
+                <w:webHidden/>
+              </w:rPr>
+              <w:fldChar w:fldCharType="separate"/>
+            </w:r>
+            <w:r>
+              <w:rPr>
+                <w:noProof/>
+                <w:webHidden/>
+              </w:rPr>
+              <w:t>19</w:t>
+            </w:r>
+            <w:r>
+              <w:rPr>
+                <w:noProof/>
+                <w:webHidden/>
+              </w:rPr>
+              <w:fldChar w:fldCharType="end"/>
+            </w:r>
+          </w:hyperlink>
+        </w:p>
+        <w:p>
+          <w:pPr>
+            <w:pStyle w:val="TDC1"/>
+            <w:tabs>
+              <w:tab w:val="left" w:pos="1200"/>
+              <w:tab w:val="right" w:leader="dot" w:pos="9962"/>
+            </w:tabs>
+            <w:rPr>
+              <w:rFonts w:eastAsiaTheme="minorEastAsia"/>
+              <w:noProof/>
+              <w:sz w:val="24"/>
+              <w:szCs w:val="24"/>
+              <w:lang w:eastAsia="es-MX"/>
+            </w:rPr>
+          </w:pPr>
+          <w:hyperlink w:anchor="_Toc211331038" w:history="1">
+            <w:r>
+              <w:rPr>
+                <w:rStyle w:val="Hipervnculo"/>
+                <w:noProof/>
+              </w:rPr>
+              <w:t>4.</w:t>
+            </w:r>
+            <w:r>
+              <w:rPr>
+                <w:rFonts w:eastAsiaTheme="minorEastAsia"/>
+                <w:noProof/>
+                <w:sz w:val="24"/>
+                <w:szCs w:val="24"/>
+                <w:lang w:eastAsia="es-MX"/>
+              </w:rPr>
+              <w:tab/>
+            </w:r>
+            <w:r>
+              <w:rPr>
+                <w:rStyle w:val="Hipervnculo"/>
+                <w:noProof/>
+              </w:rPr>
+              <w:t>Trazabilidad en la operación del transporte</w:t>
+            </w:r>
+            <w:r>
+              <w:rPr>
+                <w:noProof/>
+                <w:webHidden/>
+              </w:rPr>
+              <w:tab/>
+            </w:r>
+            <w:r>
+              <w:rPr>
+                <w:noProof/>
+                <w:webHidden/>
+              </w:rPr>
+              <w:fldChar w:fldCharType="begin"/>
+            </w:r>
+            <w:r>
+              <w:rPr>
+                <w:noProof/>
+                <w:webHidden/>
+              </w:rPr>
+              <w:instrText xml:space="preserve"> PAGEREF _Toc211331038 \h </w:instrText>
+            </w:r>
+            <w:r>
+              <w:rPr>
+                <w:noProof/>
+                <w:webHidden/>
+              </w:rPr>
+            </w:r>
+            <w:r>
+              <w:rPr>
+                <w:noProof/>
+                <w:webHidden/>
+              </w:rPr>
+              <w:fldChar w:fldCharType="separate"/>
+            </w:r>
+            <w:r>
+              <w:rPr>
+                <w:noProof/>
+                <w:webHidden/>
+              </w:rPr>
+              <w:t>21</w:t>
+            </w:r>
+            <w:r>
+              <w:rPr>
+                <w:noProof/>
+                <w:webHidden/>
+              </w:rPr>
+              <w:fldChar w:fldCharType="end"/>
+            </w:r>
+          </w:hyperlink>
+        </w:p>
+        <w:p>
+          <w:pPr>
+            <w:pStyle w:val="TDC2"/>
+            <w:rPr>
+              <w:rFonts w:eastAsiaTheme="minorEastAsia"/>
+              <w:noProof/>
+              <w:sz w:val="24"/>
+              <w:szCs w:val="24"/>
+              <w:lang w:eastAsia="es-MX"/>
+            </w:rPr>
+          </w:pPr>
+          <w:hyperlink w:anchor="_Toc211331039" w:history="1">
+            <w:r>
+              <w:rPr>
+                <w:rStyle w:val="Hipervnculo"/>
+                <w:noProof/>
+              </w:rPr>
+              <w:t>4.1 Concepto e importancia</w:t>
+            </w:r>
+            <w:r>
+              <w:rPr>
+                <w:noProof/>
+                <w:webHidden/>
+              </w:rPr>
+              <w:tab/>
+            </w:r>
+            <w:r>
+              <w:rPr>
+                <w:noProof/>
+                <w:webHidden/>
+              </w:rPr>
+              <w:fldChar w:fldCharType="begin"/>
+            </w:r>
+            <w:r>
+              <w:rPr>
+                <w:noProof/>
+                <w:webHidden/>
+              </w:rPr>
+              <w:instrText xml:space="preserve"> PAGEREF _Toc211331039 \h </w:instrText>
+            </w:r>
+            <w:r>
+              <w:rPr>
+                <w:noProof/>
+                <w:webHidden/>
+              </w:rPr>
+            </w:r>
+            <w:r>
+              <w:rPr>
+                <w:noProof/>
+                <w:webHidden/>
+              </w:rPr>
+              <w:fldChar w:fldCharType="separate"/>
+            </w:r>
+            <w:r>
+              <w:rPr>
+                <w:noProof/>
+                <w:webHidden/>
+              </w:rPr>
+              <w:t>21</w:t>
+            </w:r>
+            <w:r>
+              <w:rPr>
+                <w:noProof/>
+                <w:webHidden/>
+              </w:rPr>
+              <w:fldChar w:fldCharType="end"/>
+            </w:r>
+          </w:hyperlink>
+        </w:p>
+        <w:p>
+          <w:pPr>
+            <w:pStyle w:val="TDC2"/>
+            <w:rPr>
+              <w:rFonts w:eastAsiaTheme="minorEastAsia"/>
+              <w:noProof/>
+              <w:sz w:val="24"/>
+              <w:szCs w:val="24"/>
+              <w:lang w:eastAsia="es-MX"/>
+            </w:rPr>
+          </w:pPr>
+          <w:hyperlink w:anchor="_Toc211331040" w:history="1">
+            <w:r>
+              <w:rPr>
+                <w:rStyle w:val="Hipervnculo"/>
+                <w:noProof/>
+              </w:rPr>
+              <w:t>4.2 Tipos y política</w:t>
+            </w:r>
+            <w:r>
+              <w:rPr>
+                <w:noProof/>
+                <w:webHidden/>
+              </w:rPr>
+              <w:tab/>
+            </w:r>
+            <w:r>
+              <w:rPr>
+                <w:noProof/>
+                <w:webHidden/>
+              </w:rPr>
+              <w:fldChar w:fldCharType="begin"/>
+            </w:r>
+            <w:r>
+              <w:rPr>
+                <w:noProof/>
+                <w:webHidden/>
+              </w:rPr>
+              <w:instrText xml:space="preserve"> PAGEREF _Toc211331040 \h </w:instrText>
+            </w:r>
+            <w:r>
+              <w:rPr>
+                <w:noProof/>
+                <w:webHidden/>
+              </w:rPr>
+            </w:r>
+            <w:r>
+              <w:rPr>
+                <w:noProof/>
+                <w:webHidden/>
+              </w:rPr>
+              <w:fldChar w:fldCharType="separate"/>
+            </w:r>
+            <w:r>
+              <w:rPr>
+                <w:noProof/>
+                <w:webHidden/>
+              </w:rPr>
+              <w:t>22</w:t>
+            </w:r>
+            <w:r>
+              <w:rPr>
+                <w:noProof/>
+                <w:webHidden/>
+              </w:rPr>
+              <w:fldChar w:fldCharType="end"/>
+            </w:r>
+          </w:hyperlink>
+        </w:p>
+        <w:p>
+          <w:pPr>
             <w:pStyle w:val="TDC1"/>
             <w:tabs>
               <w:tab w:val="right" w:leader="dot" w:pos="9962"/>
@@ -1502,7 +1808,295 @@
               <w:lang w:eastAsia="es-MX"/>
             </w:rPr>
           </w:pPr>
-          <w:hyperlink w:anchor="_Toc209706163" w:history="1">
+          <w:hyperlink w:anchor="_Toc211331041" w:history="1">
+            <w:r>
+              <w:rPr>
+                <w:rStyle w:val="Hipervnculo"/>
+                <w:noProof/>
+              </w:rPr>
+              <w:t>Síntesis</w:t>
+            </w:r>
+            <w:r>
+              <w:rPr>
+                <w:noProof/>
+                <w:webHidden/>
+              </w:rPr>
+              <w:tab/>
+            </w:r>
+            <w:r>
+              <w:rPr>
+                <w:noProof/>
+                <w:webHidden/>
+              </w:rPr>
+              <w:fldChar w:fldCharType="begin"/>
+            </w:r>
+            <w:r>
+              <w:rPr>
+                <w:noProof/>
+                <w:webHidden/>
+              </w:rPr>
+              <w:instrText xml:space="preserve"> PAGEREF _Toc211331041 \h </w:instrText>
+            </w:r>
+            <w:r>
+              <w:rPr>
+                <w:noProof/>
+                <w:webHidden/>
+              </w:rPr>
+            </w:r>
+            <w:r>
+              <w:rPr>
+                <w:noProof/>
+                <w:webHidden/>
+              </w:rPr>
+              <w:fldChar w:fldCharType="separate"/>
+            </w:r>
+            <w:r>
+              <w:rPr>
+                <w:noProof/>
+                <w:webHidden/>
+              </w:rPr>
+              <w:t>23</w:t>
+            </w:r>
+            <w:r>
+              <w:rPr>
+                <w:noProof/>
+                <w:webHidden/>
+              </w:rPr>
+              <w:fldChar w:fldCharType="end"/>
+            </w:r>
+          </w:hyperlink>
+        </w:p>
+        <w:p>
+          <w:pPr>
+            <w:pStyle w:val="TDC1"/>
+            <w:tabs>
+              <w:tab w:val="right" w:leader="dot" w:pos="9962"/>
+            </w:tabs>
+            <w:rPr>
+              <w:rFonts w:eastAsiaTheme="minorEastAsia"/>
+              <w:noProof/>
+              <w:sz w:val="24"/>
+              <w:szCs w:val="24"/>
+              <w:lang w:eastAsia="es-MX"/>
+            </w:rPr>
+          </w:pPr>
+          <w:hyperlink w:anchor="_Toc211331042" w:history="1">
+            <w:r>
+              <w:rPr>
+                <w:rStyle w:val="Hipervnculo"/>
+                <w:noProof/>
+              </w:rPr>
+              <w:t>Glosario</w:t>
+            </w:r>
+            <w:r>
+              <w:rPr>
+                <w:noProof/>
+                <w:webHidden/>
+              </w:rPr>
+              <w:tab/>
+            </w:r>
+            <w:r>
+              <w:rPr>
+                <w:noProof/>
+                <w:webHidden/>
+              </w:rPr>
+              <w:fldChar w:fldCharType="begin"/>
+            </w:r>
+            <w:r>
+              <w:rPr>
+                <w:noProof/>
+                <w:webHidden/>
+              </w:rPr>
+              <w:instrText xml:space="preserve"> PAGEREF _Toc211331042 \h </w:instrText>
+            </w:r>
+            <w:r>
+              <w:rPr>
+                <w:noProof/>
+                <w:webHidden/>
+              </w:rPr>
+            </w:r>
+            <w:r>
+              <w:rPr>
+                <w:noProof/>
+                <w:webHidden/>
+              </w:rPr>
+              <w:fldChar w:fldCharType="separate"/>
+            </w:r>
+            <w:r>
+              <w:rPr>
+                <w:noProof/>
+                <w:webHidden/>
+              </w:rPr>
+              <w:t>24</w:t>
+            </w:r>
+            <w:r>
+              <w:rPr>
+                <w:noProof/>
+                <w:webHidden/>
+              </w:rPr>
+              <w:fldChar w:fldCharType="end"/>
+            </w:r>
+          </w:hyperlink>
+        </w:p>
+        <w:p>
+          <w:pPr>
+            <w:pStyle w:val="TDC1"/>
+            <w:tabs>
+              <w:tab w:val="right" w:leader="dot" w:pos="9962"/>
+            </w:tabs>
+            <w:rPr>
+              <w:rFonts w:eastAsiaTheme="minorEastAsia"/>
+              <w:noProof/>
+              <w:sz w:val="24"/>
+              <w:szCs w:val="24"/>
+              <w:lang w:eastAsia="es-MX"/>
+            </w:rPr>
+          </w:pPr>
+          <w:hyperlink w:anchor="_Toc211331043" w:history="1">
+            <w:r>
+              <w:rPr>
+                <w:rStyle w:val="Hipervnculo"/>
+                <w:noProof/>
+              </w:rPr>
+              <w:t>Material complementario</w:t>
+            </w:r>
+            <w:r>
+              <w:rPr>
+                <w:noProof/>
+                <w:webHidden/>
+              </w:rPr>
+              <w:tab/>
+            </w:r>
+            <w:r>
+              <w:rPr>
+                <w:noProof/>
+                <w:webHidden/>
+              </w:rPr>
+              <w:fldChar w:fldCharType="begin"/>
+            </w:r>
+            <w:r>
+              <w:rPr>
+                <w:noProof/>
+                <w:webHidden/>
+              </w:rPr>
+              <w:instrText xml:space="preserve"> PAGEREF _Toc211331043 \h </w:instrText>
+            </w:r>
+            <w:r>
+              <w:rPr>
+                <w:noProof/>
+                <w:webHidden/>
+              </w:rPr>
+            </w:r>
+            <w:r>
+              <w:rPr>
+                <w:noProof/>
+                <w:webHidden/>
+              </w:rPr>
+              <w:fldChar w:fldCharType="separate"/>
+            </w:r>
+            <w:r>
+              <w:rPr>
+                <w:noProof/>
+                <w:webHidden/>
+              </w:rPr>
+              <w:t>26</w:t>
+            </w:r>
+            <w:r>
+              <w:rPr>
+                <w:noProof/>
+                <w:webHidden/>
+              </w:rPr>
+              <w:fldChar w:fldCharType="end"/>
+            </w:r>
+          </w:hyperlink>
+        </w:p>
+        <w:p>
+          <w:pPr>
+            <w:pStyle w:val="TDC1"/>
+            <w:tabs>
+              <w:tab w:val="right" w:leader="dot" w:pos="9962"/>
+            </w:tabs>
+            <w:rPr>
+              <w:rFonts w:eastAsiaTheme="minorEastAsia"/>
+              <w:noProof/>
+              <w:sz w:val="24"/>
+              <w:szCs w:val="24"/>
+              <w:lang w:eastAsia="es-MX"/>
+            </w:rPr>
+          </w:pPr>
+          <w:hyperlink w:anchor="_Toc211331044" w:history="1">
+            <w:r>
+              <w:rPr>
+                <w:rStyle w:val="Hipervnculo"/>
+                <w:noProof/>
+              </w:rPr>
+              <w:t>Referencias bibliográficas</w:t>
+            </w:r>
+            <w:r>
+              <w:rPr>
+                <w:noProof/>
+                <w:webHidden/>
+              </w:rPr>
+              <w:tab/>
+            </w:r>
+            <w:r>
+              <w:rPr>
+                <w:noProof/>
+                <w:webHidden/>
+              </w:rPr>
+              <w:fldChar w:fldCharType="begin"/>
+            </w:r>
+            <w:r>
+              <w:rPr>
+                <w:noProof/>
+                <w:webHidden/>
+              </w:rPr>
+              <w:instrText xml:space="preserve"> PAGEREF _Toc211331044 \h </w:instrText>
+            </w:r>
+            <w:r>
+              <w:rPr>
+                <w:noProof/>
+                <w:webHidden/>
+              </w:rPr>
+            </w:r>
+            <w:r>
+              <w:rPr>
+                <w:noProof/>
+                <w:webHidden/>
+              </w:rPr>
+              <w:fldChar w:fldCharType="separate"/>
+            </w:r>
+            <w:r>
+              <w:rPr>
+                <w:noProof/>
+                <w:webHidden/>
+              </w:rPr>
+              <w:t>27</w:t>
+            </w:r>
+            <w:r>
+              <w:rPr>
+                <w:noProof/>
+                <w:webHidden/>
+              </w:rPr>
+              <w:fldChar w:fldCharType="end"/>
+            </w:r>
+          </w:hyperlink>
+        </w:p>
+        <w:p>
+          <w:pPr>
+            <w:pStyle w:val="TDC1"/>
+            <w:tabs>
+              <w:tab w:val="right" w:leader="dot" w:pos="9962"/>
+            </w:tabs>
+            <w:rPr>
+              <w:rFonts w:eastAsiaTheme="minorEastAsia"/>
+              <w:noProof/>
+              <w:sz w:val="24"/>
+              <w:szCs w:val="24"/>
+              <w:lang w:eastAsia="es-MX"/>
+            </w:rPr>
+          </w:pPr>
+          <w:hyperlink w:anchor="_Toc211331045" w:history="1">
             <w:r>
               <w:rPr>
                 <w:rStyle w:val="Hipervnculo"/>
@@ -1529,7 +2123,7 @@
                 <w:noProof/>
                 <w:webHidden/>
               </w:rPr>
-              <w:instrText xml:space="preserve"> PAGEREF _Toc209706163 \h </w:instrText>
+              <w:instrText xml:space="preserve"> PAGEREF _Toc211331045 \h </w:instrText>
             </w:r>
             <w:r>
               <w:rPr>
@@ -1549,7 +2143,7 @@
                 <w:noProof/>
                 <w:webHidden/>
               </w:rPr>
-              <w:t>18</w:t>
+              <w:t>29</w:t>
             </w:r>
             <w:r>
               <w:rPr>
@@ -1586,7 +2180,7 @@
       <w:pPr>
         <w:pStyle w:val="Titulosgenerales"/>
       </w:pPr>
-      <w:bookmarkStart w:id="0" w:name="_Toc209706150"/>
+      <w:bookmarkStart w:id="0" w:name="_Toc211331024"/>
       <w:r>
         <w:lastRenderedPageBreak/>
         <w:t>Introducción</w:t>
@@ -1633,6 +2227,16 @@
     </w:p>
     <w:p>
       <w:pPr>
+        <w:spacing w:before="0" w:after="160" w:line="259" w:lineRule="auto"/>
+        <w:ind w:firstLine="0"/>
+      </w:pPr>
+      <w:r>
+        <w:br w:type="page"/>
+      </w:r>
+    </w:p>
+    <w:p/>
+    <w:p>
+      <w:pPr>
         <w:pStyle w:val="Video"/>
         <w:ind w:firstLine="0"/>
         <w:rPr>
@@ -1648,48 +2252,113 @@
     </w:p>
     <w:p>
       <w:pPr>
-        <w:shd w:val="clear" w:color="auto" w:fill="FFFF00"/>
         <w:jc w:val="center"/>
         <w:rPr>
           <w:lang w:val="es-419"/>
         </w:rPr>
       </w:pPr>
       <w:r>
+        <w:fldChar w:fldCharType="begin"/>
+      </w:r>
+      <w:r>
+        <w:instrText xml:space="preserve"> INCLUDEPICTURE "https://img.youtube.com/vi/3ADxg8cRDfs/maxresdefault.jpg" \* MERGEFORMATINET </w:instrText>
+      </w:r>
+      <w:r>
+        <w:fldChar w:fldCharType="separate"/>
+      </w:r>
+      <w:r>
         <w:rPr>
           <w:noProof/>
-          <w:lang w:val="es-419"/>
-        </w:rPr>
-        <w:t>FALTA VIDEO</w:t>
+        </w:rPr>
+        <w:drawing>
+          <wp:inline distT="0" distB="0" distL="0" distR="0" wp14:anchorId="1310ABA1" wp14:editId="6C4B831A">
+            <wp:extent cx="4678326" cy="2631441"/>
+            <wp:effectExtent l="0" t="0" r="0" b="0"/>
+            <wp:docPr id="1235574700" name="Imagen 6">
+              <a:extLst xmlns:a="http://schemas.openxmlformats.org/drawingml/2006/main">
+                <a:ext uri="{C183D7F6-B498-43B3-948B-1728B52AA6E4}">
+                  <adec:decorative xmlns:adec="http://schemas.microsoft.com/office/drawing/2017/decorative" val="1"/>
+                </a:ext>
+              </a:extLst>
+            </wp:docPr>
+            <wp:cNvGraphicFramePr>
+              <a:graphicFrameLocks xmlns:a="http://schemas.openxmlformats.org/drawingml/2006/main" noChangeAspect="1"/>
+            </wp:cNvGraphicFramePr>
+            <a:graphic xmlns:a="http://schemas.openxmlformats.org/drawingml/2006/main">
+              <a:graphicData uri="http://schemas.openxmlformats.org/drawingml/2006/picture">
+                <pic:pic xmlns:pic="http://schemas.openxmlformats.org/drawingml/2006/picture">
+                  <pic:nvPicPr>
+                    <pic:cNvPr id="1235574700" name="Imagen 6">
+                      <a:extLst>
+                        <a:ext uri="{C183D7F6-B498-43B3-948B-1728B52AA6E4}">
+                          <adec:decorative xmlns:adec="http://schemas.microsoft.com/office/drawing/2017/decorative" val="1"/>
+                        </a:ext>
+                      </a:extLst>
+                    </pic:cNvPr>
+                    <pic:cNvPicPr>
+                      <a:picLocks noChangeAspect="1" noChangeArrowheads="1"/>
+                    </pic:cNvPicPr>
+                  </pic:nvPicPr>
+                  <pic:blipFill>
+                    <a:blip r:embed="rId13" cstate="print">
+                      <a:extLst>
+                        <a:ext uri="{28A0092B-C50C-407E-A947-70E740481C1C}">
+                          <a14:useLocalDpi xmlns:a14="http://schemas.microsoft.com/office/drawing/2010/main" val="0"/>
+                        </a:ext>
+                      </a:extLst>
+                    </a:blip>
+                    <a:srcRect/>
+                    <a:stretch>
+                      <a:fillRect/>
+                    </a:stretch>
+                  </pic:blipFill>
+                  <pic:spPr bwMode="auto">
+                    <a:xfrm>
+                      <a:off x="0" y="0"/>
+                      <a:ext cx="4743844" cy="2668293"/>
+                    </a:xfrm>
+                    <a:prstGeom prst="rect">
+                      <a:avLst/>
+                    </a:prstGeom>
+                    <a:noFill/>
+                    <a:ln>
+                      <a:noFill/>
+                    </a:ln>
+                  </pic:spPr>
+                </pic:pic>
+              </a:graphicData>
+            </a:graphic>
+          </wp:inline>
+        </w:drawing>
+      </w:r>
+      <w:r>
+        <w:fldChar w:fldCharType="end"/>
       </w:r>
     </w:p>
     <w:p>
       <w:pPr>
-        <w:ind w:firstLine="0"/>
-        <w:jc w:val="center"/>
-        <w:rPr>
-          <w:b/>
-          <w:bCs/>
-          <w:color w:val="000000" w:themeColor="text1"/>
-          <w:lang w:val="es-419"/>
-        </w:rPr>
-      </w:pPr>
-      <w:r>
+        <w:pStyle w:val="Video"/>
+        <w:numPr>
+          <w:ilvl w:val="0"/>
+          <w:numId w:val="0"/>
+        </w:numPr>
         <w:rPr>
           <w:b/>
           <w:bCs/>
           <w:lang w:val="es-419"/>
         </w:rPr>
-        <w:t>Enlace de reproducción del video</w:t>
-      </w:r>
-      <w:r>
-        <w:rPr>
-          <w:b/>
-          <w:bCs/>
-          <w:color w:val="000000" w:themeColor="text1"/>
-          <w:lang w:val="es-419"/>
-        </w:rPr>
-        <w:tab/>
-      </w:r>
+      </w:pPr>
+      <w:hyperlink r:id="rId14" w:history="1">
+        <w:r>
+          <w:rPr>
+            <w:rStyle w:val="Hipervnculo"/>
+            <w:b/>
+            <w:bCs/>
+            <w:lang w:val="es-419"/>
+          </w:rPr>
+          <w:t>Enlace de reproducción del video</w:t>
+        </w:r>
+      </w:hyperlink>
     </w:p>
     <w:tbl>
       <w:tblPr>
@@ -1755,27 +2424,25 @@
           </w:p>
           <w:p>
             <w:r>
-              <w:t xml:space="preserve">Le damos la bienvenida al componente formativo “Estructura del sistema de trazabilidad”. Este espacio está diseñado para ofrecer una visión integral y práctica </w:t>
-            </w:r>
-            <w:r>
-              <w:lastRenderedPageBreak/>
-              <w:t>sobre cómo la trazabilidad se constituye en un pilar clave para la eficiencia y seguridad en las cadenas de suministro actuales.</w:t>
+              <w:t>Le damos la bienvenida al componente formativo “Estructura del sistema de trazabilidad”. Este espacio está diseñado para ofrecer una visión integral y práctica sobre cómo la trazabilidad se constituye en un pilar clave para la eficiencia y seguridad en las cadenas de suministro actuales.</w:t>
             </w:r>
           </w:p>
           <w:p>
             <w:r>
-              <w:t>Durante el recorrido formativo, se abordarán las características técnicas de la carga y su impacto en los procesos de trazabilidad. Se profundizará en tipos de carga, peso, volumen, empaque y embalaje, así como en la normativa que asegura un manejo seguro y conforme.</w:t>
+              <w:t xml:space="preserve">Durante el recorrido formativo, se abordarán las características técnicas de la carga y su impacto en los procesos de trazabilidad. Se profundizará en tipos de carga, </w:t>
+            </w:r>
+            <w:r>
+              <w:lastRenderedPageBreak/>
+              <w:t>peso, volumen, empaque y embalaje, así como en la normativa que asegura un manejo seguro y conforme.</w:t>
             </w:r>
           </w:p>
           <w:p>
             <w:r>
               <w:t>Se explorarán conceptos, variables y tipos de transporte, optimización de rutas, gestión de inventarios en tránsito y aplicación de Procedimientos Operativos Estándar (</w:t>
             </w:r>
-            <w:proofErr w:type="spellStart"/>
             <w:r>
-              <w:t>POEs</w:t>
+              <w:t>POES</w:t>
             </w:r>
-            <w:proofErr w:type="spellEnd"/>
             <w:r>
               <w:t>). La identificación de puntos críticos permitirá un rastreo eficaz, garantizando que cada movimiento se supervise y gestione correctamente.</w:t>
             </w:r>
@@ -1808,6 +2475,7 @@
           <w:szCs w:val="28"/>
           <w:lang w:val="es-419"/>
         </w:rPr>
+        <w:lastRenderedPageBreak/>
         <w:br w:type="page"/>
       </w:r>
     </w:p>
@@ -1815,7 +2483,7 @@
       <w:pPr>
         <w:pStyle w:val="Ttulo1"/>
       </w:pPr>
-      <w:bookmarkStart w:id="1" w:name="_Toc209706151"/>
+      <w:bookmarkStart w:id="1" w:name="_Toc211331025"/>
       <w:r>
         <w:lastRenderedPageBreak/>
         <w:t>Transporte</w:t>
@@ -1846,7 +2514,7 @@
           <w:rFonts w:eastAsia="Times New Roman"/>
         </w:rPr>
       </w:pPr>
-      <w:bookmarkStart w:id="2" w:name="_Toc209706152"/>
+      <w:bookmarkStart w:id="2" w:name="_Toc211331026"/>
       <w:r>
         <w:t>Concepto</w:t>
       </w:r>
@@ -1899,7 +2567,7 @@
           <w:numId w:val="7"/>
         </w:numPr>
       </w:pPr>
-      <w:bookmarkStart w:id="3" w:name="_Toc209706153"/>
+      <w:bookmarkStart w:id="3" w:name="_Toc211331027"/>
       <w:r>
         <w:t>Tipos</w:t>
       </w:r>
@@ -2140,13 +2808,14 @@
       </w:pPr>
       <w:r>
         <w:rPr>
+          <w:noProof/>
           <w:lang w:val="es-419" w:eastAsia="es-CO"/>
         </w:rPr>
         <w:drawing>
-          <wp:inline distT="0" distB="0" distL="0" distR="0" wp14:anchorId="2910D439" wp14:editId="65925B6F">
-            <wp:extent cx="5602147" cy="2442653"/>
-            <wp:effectExtent l="0" t="0" r="0" b="0"/>
-            <wp:docPr id="1795925860" name="Imagen 1" descr="En la figura 1 se describen los tipos de transporte.Transporte marítimo: eficiente para grandes volúmenes, pero con menor velocidad y alto costo.Transporte aéreo: ideal para entregas rápidas y de alto valor, aunque costoso.Transporte terrestre: flexible y económico, pero con limitaciones de alcance y velocidad.Transporte multimodal: combina eficiencia y trazabilidad con costos moderados."/>
+          <wp:inline distT="0" distB="0" distL="0" distR="0" wp14:anchorId="03BC558A" wp14:editId="6DE1A30F">
+            <wp:extent cx="5752214" cy="2504624"/>
+            <wp:effectExtent l="0" t="0" r="1270" b="0"/>
+            <wp:docPr id="1890534941" name="Gráfico 5" descr="En la figura 1 se describen los tipos de transporte.Transporte marítimo: eficiente para grandes volúmenes, pero con menor velocidad y alto costo.Transporte aéreo: ideal para entregas rápidas y de alto valor, aunque costoso.Transporte terrestre: flexible y económico, pero con limitaciones de alcance y velocidad.Transporte multimodal: combina eficiencia y trazabilidad con costos moderados."/>
             <wp:cNvGraphicFramePr>
               <a:graphicFrameLocks xmlns:a="http://schemas.openxmlformats.org/drawingml/2006/main" noChangeAspect="1"/>
             </wp:cNvGraphicFramePr>
@@ -2154,11 +2823,17 @@
               <a:graphicData uri="http://schemas.openxmlformats.org/drawingml/2006/picture">
                 <pic:pic xmlns:pic="http://schemas.openxmlformats.org/drawingml/2006/picture">
                   <pic:nvPicPr>
-                    <pic:cNvPr id="1795925860" name="Imagen 1" descr="En la figura 1 se describen los tipos de transporte.Transporte marítimo: eficiente para grandes volúmenes, pero con menor velocidad y alto costo.Transporte aéreo: ideal para entregas rápidas y de alto valor, aunque costoso.Transporte terrestre: flexible y económico, pero con limitaciones de alcance y velocidad.Transporte multimodal: combina eficiencia y trazabilidad con costos moderados."/>
+                    <pic:cNvPr id="1890534941" name="Gráfico 5" descr="En la figura 1 se describen los tipos de transporte.Transporte marítimo: eficiente para grandes volúmenes, pero con menor velocidad y alto costo.Transporte aéreo: ideal para entregas rápidas y de alto valor, aunque costoso.Transporte terrestre: flexible y económico, pero con limitaciones de alcance y velocidad.Transporte multimodal: combina eficiencia y trazabilidad con costos moderados."/>
                     <pic:cNvPicPr/>
                   </pic:nvPicPr>
                   <pic:blipFill>
-                    <a:blip r:embed="rId13"/>
+                    <a:blip r:embed="rId15">
+                      <a:extLst>
+                        <a:ext uri="{96DAC541-7B7A-43D3-8B79-37D633B846F1}">
+                          <asvg:svgBlip xmlns:asvg="http://schemas.microsoft.com/office/drawing/2016/SVG/main" r:embed="rId16"/>
+                        </a:ext>
+                      </a:extLst>
+                    </a:blip>
                     <a:stretch>
                       <a:fillRect/>
                     </a:stretch>
@@ -2166,7 +2841,7 @@
                   <pic:spPr>
                     <a:xfrm>
                       <a:off x="0" y="0"/>
-                      <a:ext cx="5624558" cy="2452425"/>
+                      <a:ext cx="5769390" cy="2512103"/>
                     </a:xfrm>
                     <a:prstGeom prst="rect">
                       <a:avLst/>
@@ -2328,7 +3003,7 @@
       <w:pPr>
         <w:pStyle w:val="Ttulo2"/>
       </w:pPr>
-      <w:bookmarkStart w:id="4" w:name="_Toc209706154"/>
+      <w:bookmarkStart w:id="4" w:name="_Toc211331028"/>
       <w:r>
         <w:t>1.3 Características</w:t>
       </w:r>
@@ -2593,7 +3268,7 @@
       <w:pPr>
         <w:pStyle w:val="Ttulo2"/>
       </w:pPr>
-      <w:bookmarkStart w:id="5" w:name="_Toc209706155"/>
+      <w:bookmarkStart w:id="5" w:name="_Toc211331029"/>
       <w:r>
         <w:t>1.4 Normativas y políticas</w:t>
       </w:r>
@@ -2793,27 +3468,13 @@
           <w:bCs/>
           <w:lang w:val="es-ES" w:eastAsia="es-CO"/>
         </w:rPr>
-        <w:t>Convenio CMR (Transporte por carretera)</w:t>
+        <w:t>Convenio CMR (Transporte por carretera):</w:t>
       </w:r>
       <w:r>
         <w:rPr>
-          <w:b/>
-          <w:bCs/>
           <w:lang w:val="es-ES" w:eastAsia="es-CO"/>
         </w:rPr>
-        <w:t>:</w:t>
-      </w:r>
-      <w:r>
-        <w:rPr>
-          <w:lang w:val="es-ES" w:eastAsia="es-CO"/>
-        </w:rPr>
-        <w:t xml:space="preserve"> d</w:t>
-      </w:r>
-      <w:r>
-        <w:rPr>
-          <w:lang w:val="es-ES" w:eastAsia="es-CO"/>
-        </w:rPr>
-        <w:t>efine responsabilidades del transportista, carta de porte y reclamaciones en operaciones internacionales.</w:t>
+        <w:t xml:space="preserve"> define responsabilidades del transportista, carta de porte y reclamaciones en operaciones internacionales.</w:t>
       </w:r>
     </w:p>
     <w:p>
@@ -2833,27 +3494,13 @@
           <w:bCs/>
           <w:lang w:val="es-ES" w:eastAsia="es-CO"/>
         </w:rPr>
-        <w:t>Convenio de Montreal (Transporte aéreo)</w:t>
+        <w:t>Convenio de Montreal (Transporte aéreo):</w:t>
       </w:r>
       <w:r>
         <w:rPr>
-          <w:b/>
-          <w:bCs/>
           <w:lang w:val="es-ES" w:eastAsia="es-CO"/>
         </w:rPr>
-        <w:t>:</w:t>
-      </w:r>
-      <w:r>
-        <w:rPr>
-          <w:lang w:val="es-ES" w:eastAsia="es-CO"/>
-        </w:rPr>
-        <w:t xml:space="preserve"> r</w:t>
-      </w:r>
-      <w:r>
-        <w:rPr>
-          <w:lang w:val="es-ES" w:eastAsia="es-CO"/>
-        </w:rPr>
-        <w:t>egula responsabilidad por daños, retrasos y estandariza documentos como la guía aérea.</w:t>
+        <w:t xml:space="preserve"> regula responsabilidad por daños, retrasos y estandariza documentos como la guía aérea.</w:t>
       </w:r>
     </w:p>
     <w:p>
@@ -2874,27 +3521,13 @@
           <w:lang w:val="es-ES" w:eastAsia="es-CO"/>
         </w:rPr>
         <w:lastRenderedPageBreak/>
-        <w:t>Reglas de La Haya-Visby / Hamburgo (marítimo)</w:t>
+        <w:t>Reglas de La Haya-Visby / Hamburgo (marítimo):</w:t>
       </w:r>
       <w:r>
         <w:rPr>
-          <w:b/>
-          <w:bCs/>
           <w:lang w:val="es-ES" w:eastAsia="es-CO"/>
         </w:rPr>
-        <w:t>:</w:t>
-      </w:r>
-      <w:r>
-        <w:rPr>
-          <w:lang w:val="es-ES" w:eastAsia="es-CO"/>
-        </w:rPr>
-        <w:t xml:space="preserve"> e</w:t>
-      </w:r>
-      <w:r>
-        <w:rPr>
-          <w:lang w:val="es-ES" w:eastAsia="es-CO"/>
-        </w:rPr>
-        <w:t>stablecen condiciones de responsabilidad y gestión documental en contratos marítimos.</w:t>
+        <w:t xml:space="preserve"> establecen condiciones de responsabilidad y gestión documental en contratos marítimos.</w:t>
       </w:r>
     </w:p>
     <w:p>
@@ -2914,27 +3547,13 @@
           <w:bCs/>
           <w:lang w:val="es-ES" w:eastAsia="es-CO"/>
         </w:rPr>
-        <w:t>Incoterms (ICC)</w:t>
+        <w:t>Incoterms (ICC):</w:t>
       </w:r>
       <w:r>
         <w:rPr>
-          <w:b/>
-          <w:bCs/>
           <w:lang w:val="es-ES" w:eastAsia="es-CO"/>
         </w:rPr>
-        <w:t>:</w:t>
-      </w:r>
-      <w:r>
-        <w:rPr>
-          <w:lang w:val="es-ES" w:eastAsia="es-CO"/>
-        </w:rPr>
-        <w:t xml:space="preserve"> d</w:t>
-      </w:r>
-      <w:r>
-        <w:rPr>
-          <w:lang w:val="es-ES" w:eastAsia="es-CO"/>
-        </w:rPr>
-        <w:t>efinen responsabilidades de comprador y vendedor, así como el punto de transferencia del riesgo y la trazabilidad.</w:t>
+        <w:t xml:space="preserve"> definen responsabilidades de comprador y vendedor, así como el punto de transferencia del riesgo y la trazabilidad.</w:t>
       </w:r>
     </w:p>
     <w:p>
@@ -2954,27 +3573,13 @@
           <w:bCs/>
           <w:lang w:val="es-ES" w:eastAsia="es-CO"/>
         </w:rPr>
-        <w:t>Regulaciones aduaneras internacionales</w:t>
+        <w:t>Regulaciones aduaneras internacionales:</w:t>
       </w:r>
       <w:r>
         <w:rPr>
-          <w:b/>
-          <w:bCs/>
           <w:lang w:val="es-ES" w:eastAsia="es-CO"/>
         </w:rPr>
-        <w:t>:</w:t>
-      </w:r>
-      <w:r>
-        <w:rPr>
-          <w:lang w:val="es-ES" w:eastAsia="es-CO"/>
-        </w:rPr>
-        <w:t xml:space="preserve"> e</w:t>
-      </w:r>
-      <w:r>
-        <w:rPr>
-          <w:lang w:val="es-ES" w:eastAsia="es-CO"/>
-        </w:rPr>
-        <w:t>stablecen requisitos documentales y de información en procesos de importación y exportación.</w:t>
+        <w:t xml:space="preserve"> establecen requisitos documentales y de información en procesos de importación y exportación.</w:t>
       </w:r>
     </w:p>
     <w:p>
@@ -3007,27 +3612,13 @@
           <w:bCs/>
           <w:lang w:val="es-ES" w:eastAsia="es-CO"/>
         </w:rPr>
-        <w:t>Planes nacionales de desarrollo</w:t>
+        <w:t>Planes nacionales de desarrollo:</w:t>
       </w:r>
       <w:r>
         <w:rPr>
-          <w:b/>
-          <w:bCs/>
           <w:lang w:val="es-ES" w:eastAsia="es-CO"/>
         </w:rPr>
-        <w:t>:</w:t>
-      </w:r>
-      <w:r>
-        <w:rPr>
-          <w:lang w:val="es-ES" w:eastAsia="es-CO"/>
-        </w:rPr>
-        <w:t xml:space="preserve"> d</w:t>
-      </w:r>
-      <w:r>
-        <w:rPr>
-          <w:lang w:val="es-ES" w:eastAsia="es-CO"/>
-        </w:rPr>
-        <w:t>efinen proyectos de infraestructura y promoción de la intermodalidad, mejorando eficiencia y rutas.</w:t>
+        <w:t xml:space="preserve"> definen proyectos de infraestructura y promoción de la intermodalidad, mejorando eficiencia y rutas.</w:t>
       </w:r>
     </w:p>
     <w:p>
@@ -3047,27 +3638,13 @@
           <w:bCs/>
           <w:lang w:val="es-ES" w:eastAsia="es-CO"/>
         </w:rPr>
-        <w:t>Incentivos para la sostenibilidad</w:t>
+        <w:t xml:space="preserve">Incentivos para la sostenibilidad: </w:t>
       </w:r>
       <w:r>
         <w:rPr>
-          <w:b/>
-          <w:bCs/>
           <w:lang w:val="es-ES" w:eastAsia="es-CO"/>
         </w:rPr>
-        <w:t xml:space="preserve">: </w:t>
-      </w:r>
-      <w:r>
-        <w:rPr>
-          <w:lang w:val="es-ES" w:eastAsia="es-CO"/>
-        </w:rPr>
-        <w:t>f</w:t>
-      </w:r>
-      <w:r>
-        <w:rPr>
-          <w:lang w:val="es-ES" w:eastAsia="es-CO"/>
-        </w:rPr>
-        <w:t>omentan vehículos eléctricos, reducción de emisiones y monitoreo de huella ambiental.</w:t>
+        <w:t>fomentan vehículos eléctricos, reducción de emisiones y monitoreo de huella ambiental.</w:t>
       </w:r>
     </w:p>
     <w:p>
@@ -3087,27 +3664,13 @@
           <w:bCs/>
           <w:lang w:val="es-ES" w:eastAsia="es-CO"/>
         </w:rPr>
-        <w:t>Regulaciones de seguridad vial</w:t>
+        <w:t>Regulaciones de seguridad vial:</w:t>
       </w:r>
       <w:r>
         <w:rPr>
-          <w:b/>
-          <w:bCs/>
           <w:lang w:val="es-ES" w:eastAsia="es-CO"/>
         </w:rPr>
-        <w:t>:</w:t>
-      </w:r>
-      <w:r>
-        <w:rPr>
-          <w:lang w:val="es-ES" w:eastAsia="es-CO"/>
-        </w:rPr>
-        <w:t xml:space="preserve"> i</w:t>
-      </w:r>
-      <w:r>
-        <w:rPr>
-          <w:lang w:val="es-ES" w:eastAsia="es-CO"/>
-        </w:rPr>
-        <w:t>mpulsan el monitoreo de flotas y conductores para reducir riesgos en la operación.</w:t>
+        <w:t xml:space="preserve"> impulsan el monitoreo de flotas y conductores para reducir riesgos en la operación.</w:t>
       </w:r>
     </w:p>
     <w:p>
@@ -3127,27 +3690,13 @@
           <w:bCs/>
           <w:lang w:val="es-ES" w:eastAsia="es-CO"/>
         </w:rPr>
-        <w:t>Normativas de digitalización</w:t>
+        <w:t>Normativas de digitalización:</w:t>
       </w:r>
       <w:r>
         <w:rPr>
-          <w:b/>
-          <w:bCs/>
           <w:lang w:val="es-ES" w:eastAsia="es-CO"/>
         </w:rPr>
-        <w:t>:</w:t>
-      </w:r>
-      <w:r>
-        <w:rPr>
-          <w:lang w:val="es-ES" w:eastAsia="es-CO"/>
-        </w:rPr>
-        <w:t xml:space="preserve"> p</w:t>
-      </w:r>
-      <w:r>
-        <w:rPr>
-          <w:lang w:val="es-ES" w:eastAsia="es-CO"/>
-        </w:rPr>
-        <w:t xml:space="preserve">romueven plataformas electrónicas, documentos digitales y uso de </w:t>
+        <w:t xml:space="preserve"> promueven plataformas electrónicas, documentos digitales y uso de </w:t>
       </w:r>
       <w:r>
         <w:rPr>
@@ -3210,13 +3759,14 @@
       </w:pPr>
       <w:r>
         <w:rPr>
+          <w:noProof/>
           <w:lang w:val="es-419" w:eastAsia="es-CO"/>
         </w:rPr>
         <w:drawing>
-          <wp:inline distT="0" distB="0" distL="0" distR="0" wp14:anchorId="5C22B652" wp14:editId="2F86B021">
-            <wp:extent cx="5767623" cy="3238178"/>
-            <wp:effectExtent l="0" t="0" r="0" b="635"/>
-            <wp:docPr id="821503196" name="Imagen 1" descr="La figura 2 presenta las principales políticas empresariales aplicadas a la trazabilidad: estrategias de gestión de flotas, formación del personal en tecnologías y procedimientos, adopción de sistemas tecnológicos como GPS y RFID, y políticas de calidad y seguridad orientadas a certificaciones e integridad de la cadena de suministro."/>
+          <wp:inline distT="0" distB="0" distL="0" distR="0" wp14:anchorId="3B2427FD" wp14:editId="7D5063E7">
+            <wp:extent cx="5920752" cy="3365899"/>
+            <wp:effectExtent l="0" t="0" r="0" b="0"/>
+            <wp:docPr id="1294196148" name="Gráfico 4" descr="La figura 2 presenta las principales políticas empresariales aplicadas a la trazabilidad: estrategias de gestión de flotas, formación del personal en tecnologías y procedimientos, adopción de sistemas tecnológicos como GPS y RFID, y políticas de calidad y seguridad orientadas a certificaciones e integridad de la cadena de suministro."/>
             <wp:cNvGraphicFramePr>
               <a:graphicFrameLocks xmlns:a="http://schemas.openxmlformats.org/drawingml/2006/main" noChangeAspect="1"/>
             </wp:cNvGraphicFramePr>
@@ -3224,11 +3774,17 @@
               <a:graphicData uri="http://schemas.openxmlformats.org/drawingml/2006/picture">
                 <pic:pic xmlns:pic="http://schemas.openxmlformats.org/drawingml/2006/picture">
                   <pic:nvPicPr>
-                    <pic:cNvPr id="821503196" name="Imagen 1" descr="La figura 2 presenta las principales políticas empresariales aplicadas a la trazabilidad: estrategias de gestión de flotas, formación del personal en tecnologías y procedimientos, adopción de sistemas tecnológicos como GPS y RFID, y políticas de calidad y seguridad orientadas a certificaciones e integridad de la cadena de suministro."/>
+                    <pic:cNvPr id="1294196148" name="Gráfico 4" descr="La figura 2 presenta las principales políticas empresariales aplicadas a la trazabilidad: estrategias de gestión de flotas, formación del personal en tecnologías y procedimientos, adopción de sistemas tecnológicos como GPS y RFID, y políticas de calidad y seguridad orientadas a certificaciones e integridad de la cadena de suministro."/>
                     <pic:cNvPicPr/>
                   </pic:nvPicPr>
                   <pic:blipFill>
-                    <a:blip r:embed="rId14"/>
+                    <a:blip r:embed="rId17">
+                      <a:extLst>
+                        <a:ext uri="{96DAC541-7B7A-43D3-8B79-37D633B846F1}">
+                          <asvg:svgBlip xmlns:asvg="http://schemas.microsoft.com/office/drawing/2016/SVG/main" r:embed="rId18"/>
+                        </a:ext>
+                      </a:extLst>
+                    </a:blip>
                     <a:stretch>
                       <a:fillRect/>
                     </a:stretch>
@@ -3236,7 +3792,7 @@
                   <pic:spPr>
                     <a:xfrm>
                       <a:off x="0" y="0"/>
-                      <a:ext cx="5780005" cy="3245130"/>
+                      <a:ext cx="5934981" cy="3373988"/>
                     </a:xfrm>
                     <a:prstGeom prst="rect">
                       <a:avLst/>
@@ -3319,7 +3875,7 @@
       <w:pPr>
         <w:pStyle w:val="Ttulo1"/>
       </w:pPr>
-      <w:bookmarkStart w:id="6" w:name="_Toc209706156"/>
+      <w:bookmarkStart w:id="6" w:name="_Toc211331030"/>
       <w:r>
         <w:lastRenderedPageBreak/>
         <w:t>Características técnicas de la carga</w:t>
@@ -3343,7 +3899,7 @@
       <w:pPr>
         <w:pStyle w:val="Ttulo2"/>
       </w:pPr>
-      <w:bookmarkStart w:id="7" w:name="_Toc209706157"/>
+      <w:bookmarkStart w:id="7" w:name="_Toc211331031"/>
       <w:r>
         <w:t>2.1 Tipos de carga, peso y volumen</w:t>
       </w:r>
@@ -3389,7 +3945,21 @@
         <w:rPr>
           <w:lang w:val="es-419" w:eastAsia="es-CO"/>
         </w:rPr>
-        <w:t>Incluye mercancías embaladas en cajas, bultos, palets o contenedores. Su manipulación puede hacerse de manera individual o agrupada, lo que facilita la operación y reduce tiempos logísticos.</w:t>
+        <w:t xml:space="preserve">Incluye mercancías embaladas en cajas, bultos, </w:t>
+      </w:r>
+      <w:proofErr w:type="spellStart"/>
+      <w:r>
+        <w:rPr>
+          <w:rStyle w:val="Extranjerismo"/>
+        </w:rPr>
+        <w:t>palets</w:t>
+      </w:r>
+      <w:proofErr w:type="spellEnd"/>
+      <w:r>
+        <w:rPr>
+          <w:lang w:val="es-419" w:eastAsia="es-CO"/>
+        </w:rPr>
+        <w:t xml:space="preserve"> o contenedores. Su manipulación puede hacerse de manera individual o agrupada, lo que facilita la operación y reduce tiempos logísticos.</w:t>
       </w:r>
       <w:r>
         <w:rPr>
@@ -3619,7 +4189,7 @@
       <w:pPr>
         <w:pStyle w:val="Ttulo2"/>
       </w:pPr>
-      <w:bookmarkStart w:id="8" w:name="_Toc209706158"/>
+      <w:bookmarkStart w:id="8" w:name="_Toc211331032"/>
       <w:r>
         <w:t>2.2 Empaque y embalaje</w:t>
       </w:r>
@@ -3835,10 +4405,12 @@
       <w:pPr>
         <w:pStyle w:val="Ttulo1"/>
       </w:pPr>
+      <w:bookmarkStart w:id="9" w:name="_Toc211331033"/>
       <w:r>
         <w:lastRenderedPageBreak/>
         <w:t>Operación del transporte</w:t>
       </w:r>
+      <w:bookmarkEnd w:id="9"/>
     </w:p>
     <w:p>
       <w:pPr>
@@ -3857,9 +4429,11 @@
       <w:pPr>
         <w:pStyle w:val="Ttulo2"/>
       </w:pPr>
+      <w:bookmarkStart w:id="10" w:name="_Toc211331034"/>
       <w:r>
         <w:t>3.1 Concepto, tipos y características</w:t>
       </w:r>
+      <w:bookmarkEnd w:id="10"/>
     </w:p>
     <w:p>
       <w:pPr>
@@ -3924,27 +4498,13 @@
           <w:bCs/>
           <w:lang w:val="es-419" w:eastAsia="es-CO"/>
         </w:rPr>
-        <w:t>Carga completa (FTL)</w:t>
+        <w:t>Carga completa (FTL):</w:t>
       </w:r>
       <w:r>
         <w:rPr>
-          <w:b/>
-          <w:bCs/>
           <w:lang w:val="es-419" w:eastAsia="es-CO"/>
         </w:rPr>
-        <w:t>:</w:t>
-      </w:r>
-      <w:r>
-        <w:rPr>
-          <w:lang w:val="es-419" w:eastAsia="es-CO"/>
-        </w:rPr>
-        <w:t xml:space="preserve"> e</w:t>
-      </w:r>
-      <w:r>
-        <w:rPr>
-          <w:lang w:val="es-419" w:eastAsia="es-CO"/>
-        </w:rPr>
-        <w:t>l vehículo transporta exclusivamente la carga de un solo cliente. Simplifica la trazabilidad al centrarse en el seguimiento directo del camión y su entrega única.</w:t>
+        <w:t xml:space="preserve"> el vehículo transporta exclusivamente la carga de un solo cliente. Simplifica la trazabilidad al centrarse en el seguimiento directo del camión y su entrega única.</w:t>
       </w:r>
     </w:p>
     <w:p>
@@ -3964,27 +4524,13 @@
           <w:bCs/>
           <w:lang w:val="es-419" w:eastAsia="es-CO"/>
         </w:rPr>
-        <w:t>Carga parcial (LTL)</w:t>
+        <w:t>Carga parcial (LTL):</w:t>
       </w:r>
       <w:r>
         <w:rPr>
-          <w:b/>
-          <w:bCs/>
           <w:lang w:val="es-419" w:eastAsia="es-CO"/>
         </w:rPr>
-        <w:t>:</w:t>
-      </w:r>
-      <w:r>
-        <w:rPr>
-          <w:lang w:val="es-419" w:eastAsia="es-CO"/>
-        </w:rPr>
-        <w:t xml:space="preserve"> s</w:t>
-      </w:r>
-      <w:r>
-        <w:rPr>
-          <w:lang w:val="es-419" w:eastAsia="es-CO"/>
-        </w:rPr>
-        <w:t>e consolidan cargas de distintos clientes en un mismo vehículo. Requiere trazabilidad más detallada por paquete o bulto en cada punto de transbordo y consolidación.</w:t>
+        <w:t xml:space="preserve"> se consolidan cargas de distintos clientes en un mismo vehículo. Requiere trazabilidad más detallada por paquete o bulto en cada punto de transbordo y consolidación.</w:t>
       </w:r>
     </w:p>
     <w:p>
@@ -4004,27 +4550,13 @@
           <w:bCs/>
           <w:lang w:val="es-419" w:eastAsia="es-CO"/>
         </w:rPr>
-        <w:t>Distribución urbana / Última milla</w:t>
+        <w:t>Distribución urbana / Última milla:</w:t>
       </w:r>
       <w:r>
         <w:rPr>
-          <w:b/>
-          <w:bCs/>
           <w:lang w:val="es-419" w:eastAsia="es-CO"/>
         </w:rPr>
-        <w:t>:</w:t>
-      </w:r>
-      <w:r>
-        <w:rPr>
-          <w:lang w:val="es-419" w:eastAsia="es-CO"/>
-        </w:rPr>
-        <w:t xml:space="preserve"> e</w:t>
-      </w:r>
-      <w:r>
-        <w:rPr>
-          <w:lang w:val="es-419" w:eastAsia="es-CO"/>
-        </w:rPr>
-        <w:t>tapa final de entrega en zonas urbanas, con alta densidad de destinos. Exige precisión y coordinación con los clientes.</w:t>
+        <w:t xml:space="preserve"> etapa final de entrega en zonas urbanas, con alta densidad de destinos. Exige precisión y coordinación con los clientes.</w:t>
       </w:r>
     </w:p>
     <w:p>
@@ -4044,27 +4576,13 @@
           <w:bCs/>
           <w:lang w:val="es-419" w:eastAsia="es-CO"/>
         </w:rPr>
-        <w:t>Servicios de paquetería y mensajería</w:t>
+        <w:t>Servicios de paquetería y mensajería:</w:t>
       </w:r>
       <w:r>
         <w:rPr>
-          <w:b/>
-          <w:bCs/>
           <w:lang w:val="es-419" w:eastAsia="es-CO"/>
         </w:rPr>
-        <w:t>:</w:t>
-      </w:r>
-      <w:r>
-        <w:rPr>
-          <w:lang w:val="es-419" w:eastAsia="es-CO"/>
-        </w:rPr>
-        <w:t xml:space="preserve"> m</w:t>
-      </w:r>
-      <w:r>
-        <w:rPr>
-          <w:lang w:val="es-419" w:eastAsia="es-CO"/>
-        </w:rPr>
-        <w:t>anejan un alto volumen de envíos pequeños. Demandan registro en tiempo real con múltiples puntos de control.</w:t>
+        <w:t xml:space="preserve"> manejan un alto volumen de envíos pequeños. Demandan registro en tiempo real con múltiples puntos de control.</w:t>
       </w:r>
     </w:p>
     <w:p>
@@ -4092,15 +4610,7 @@
           <w:bCs/>
           <w:lang w:val="es-419" w:eastAsia="es-CO"/>
         </w:rPr>
-        <w:t>Eficiencia</w:t>
-      </w:r>
-      <w:r>
-        <w:rPr>
-          <w:b/>
-          <w:bCs/>
-          <w:lang w:val="es-419" w:eastAsia="es-CO"/>
-        </w:rPr>
-        <w:t>:</w:t>
+        <w:t>Eficiencia:</w:t>
       </w:r>
       <w:r>
         <w:rPr>
@@ -4127,15 +4637,7 @@
           <w:bCs/>
           <w:lang w:val="es-419" w:eastAsia="es-CO"/>
         </w:rPr>
-        <w:t>Flexibilidad</w:t>
-      </w:r>
-      <w:r>
-        <w:rPr>
-          <w:b/>
-          <w:bCs/>
-          <w:lang w:val="es-419" w:eastAsia="es-CO"/>
-        </w:rPr>
-        <w:t>:</w:t>
+        <w:t>Flexibilidad:</w:t>
       </w:r>
       <w:r>
         <w:rPr>
@@ -4162,15 +4664,7 @@
           <w:bCs/>
           <w:lang w:val="es-419" w:eastAsia="es-CO"/>
         </w:rPr>
-        <w:t>Tiempo de ciclo</w:t>
-      </w:r>
-      <w:r>
-        <w:rPr>
-          <w:b/>
-          <w:bCs/>
-          <w:lang w:val="es-419" w:eastAsia="es-CO"/>
-        </w:rPr>
-        <w:t>:</w:t>
+        <w:t>Tiempo de ciclo:</w:t>
       </w:r>
       <w:r>
         <w:rPr>
@@ -4260,9 +4754,11 @@
       <w:pPr>
         <w:pStyle w:val="Ttulo2"/>
       </w:pPr>
+      <w:bookmarkStart w:id="11" w:name="_Toc211331035"/>
       <w:r>
         <w:t>3.2 Variables y rutas</w:t>
       </w:r>
+      <w:bookmarkEnd w:id="11"/>
     </w:p>
     <w:p>
       <w:pPr>
@@ -4318,13 +4814,7 @@
         <w:rPr>
           <w:lang w:val="es-419" w:eastAsia="es-CO"/>
         </w:rPr>
-        <w:t>f</w:t>
-      </w:r>
-      <w:r>
-        <w:rPr>
-          <w:lang w:val="es-419" w:eastAsia="es-CO"/>
-        </w:rPr>
-        <w:t>actores como lluvia, nieve, calor extremo o neblina afectan la visibilidad, velocidad y seguridad, requiriendo monitoreo en tiempo real.</w:t>
+        <w:t>factores como lluvia, nieve, calor extremo o neblina afectan la visibilidad, velocidad y seguridad, requiriendo monitoreo en tiempo real.</w:t>
       </w:r>
     </w:p>
     <w:p>
@@ -4376,15 +4866,7 @@
           <w:bCs/>
           <w:lang w:val="es-419" w:eastAsia="es-CO"/>
         </w:rPr>
-        <w:t>Disponibilidad y estado de la flota</w:t>
-      </w:r>
-      <w:r>
-        <w:rPr>
-          <w:b/>
-          <w:bCs/>
-          <w:lang w:val="es-419" w:eastAsia="es-CO"/>
-        </w:rPr>
-        <w:t>:</w:t>
+        <w:t>Disponibilidad y estado de la flota:</w:t>
       </w:r>
       <w:r>
         <w:rPr>
@@ -4411,15 +4893,7 @@
           <w:bCs/>
           <w:lang w:val="es-419" w:eastAsia="es-CO"/>
         </w:rPr>
-        <w:t>Disponibilidad de conductores</w:t>
-      </w:r>
-      <w:r>
-        <w:rPr>
-          <w:b/>
-          <w:bCs/>
-          <w:lang w:val="es-419" w:eastAsia="es-CO"/>
-        </w:rPr>
-        <w:t>:</w:t>
+        <w:t>Disponibilidad de conductores:</w:t>
       </w:r>
       <w:r>
         <w:rPr>
@@ -4446,15 +4920,7 @@
           <w:bCs/>
           <w:lang w:val="es-419" w:eastAsia="es-CO"/>
         </w:rPr>
-        <w:t>Normativas locale</w:t>
-      </w:r>
-      <w:r>
-        <w:rPr>
-          <w:b/>
-          <w:bCs/>
-          <w:lang w:val="es-419" w:eastAsia="es-CO"/>
-        </w:rPr>
-        <w:t>s:</w:t>
+        <w:t>Normativas locales:</w:t>
       </w:r>
       <w:r>
         <w:rPr>
@@ -4482,15 +4948,7 @@
           <w:lang w:val="es-419" w:eastAsia="es-CO"/>
         </w:rPr>
         <w:lastRenderedPageBreak/>
-        <w:t>Tipo y sensibilidad de la carga</w:t>
-      </w:r>
-      <w:r>
-        <w:rPr>
-          <w:b/>
-          <w:bCs/>
-          <w:lang w:val="es-419" w:eastAsia="es-CO"/>
-        </w:rPr>
-        <w:t>:</w:t>
+        <w:t>Tipo y sensibilidad de la carga:</w:t>
       </w:r>
       <w:r>
         <w:rPr>
@@ -4509,9 +4967,11 @@
       <w:pPr>
         <w:pStyle w:val="Ttulo2"/>
       </w:pPr>
+      <w:bookmarkStart w:id="12" w:name="_Toc211331036"/>
       <w:r>
         <w:t>3.3 Inventarios y procedimientos</w:t>
       </w:r>
+      <w:bookmarkEnd w:id="12"/>
     </w:p>
     <w:p>
       <w:pPr>
@@ -4523,7 +4983,19 @@
         <w:rPr>
           <w:lang w:val="es-419" w:eastAsia="es-CO"/>
         </w:rPr>
-        <w:t>El control de inventarios en tránsito y la aplicación de procedimientos estandarizados son elementos clave para la eficiencia del sistema de trazabilidad. Estos permiten garantizar que la mercancía, aun estando fuera del almacén, conserve su valor, seguridad y seguimiento continuo. Asimismo, los procedimientos operativos estándar (POEs) aseguran uniformidad y confiabilidad en la recolección y validación de datos, fortaleciendo la calidad de la información y el cumplimiento normativo.</w:t>
+        <w:t>El control de inventarios en tránsito y la aplicación de procedimientos estandarizados son elementos clave para la eficiencia del sistema de trazabilidad. Estos permiten garantizar que la mercancía, aun estando fuera del almacén, conserve su valor, seguridad y seguimiento continuo. Asimismo, los procedimientos operativos estándar (</w:t>
+      </w:r>
+      <w:r>
+        <w:rPr>
+          <w:lang w:val="es-419" w:eastAsia="es-CO"/>
+        </w:rPr>
+        <w:t>POES</w:t>
+      </w:r>
+      <w:r>
+        <w:rPr>
+          <w:lang w:val="es-419" w:eastAsia="es-CO"/>
+        </w:rPr>
+        <w:t>) aseguran uniformidad y confiabilidad en la recolección y validación de datos, fortaleciendo la calidad de la información y el cumplimiento normativo.</w:t>
       </w:r>
     </w:p>
     <w:p>
@@ -4556,27 +5028,13 @@
           <w:bCs/>
           <w:lang w:val="es-419" w:eastAsia="es-CO"/>
         </w:rPr>
-        <w:t>Visibilidad en tiempo real</w:t>
+        <w:t>Visibilidad en tiempo real:</w:t>
       </w:r>
       <w:r>
         <w:rPr>
-          <w:b/>
-          <w:bCs/>
           <w:lang w:val="es-419" w:eastAsia="es-CO"/>
         </w:rPr>
-        <w:t>:</w:t>
-      </w:r>
-      <w:r>
-        <w:rPr>
-          <w:lang w:val="es-419" w:eastAsia="es-CO"/>
-        </w:rPr>
-        <w:t xml:space="preserve"> p</w:t>
-      </w:r>
-      <w:r>
-        <w:rPr>
-          <w:lang w:val="es-419" w:eastAsia="es-CO"/>
-        </w:rPr>
-        <w:t>ermite conocer ubicación y estado de la mercancía durante todo el recorrido.</w:t>
+        <w:t xml:space="preserve"> permite conocer ubicación y estado de la mercancía durante todo el recorrido.</w:t>
       </w:r>
     </w:p>
     <w:p>
@@ -4596,7 +5054,15 @@
           <w:bCs/>
           <w:lang w:val="es-419" w:eastAsia="es-CO"/>
         </w:rPr>
-        <w:t>Control de stock</w:t>
+        <w:t xml:space="preserve">Control de </w:t>
+      </w:r>
+      <w:r>
+        <w:rPr>
+          <w:rStyle w:val="Extranjerismo"/>
+          <w:b/>
+          <w:bCs/>
+        </w:rPr>
+        <w:t>stock</w:t>
       </w:r>
       <w:r>
         <w:rPr>
@@ -4610,13 +5076,7 @@
         <w:rPr>
           <w:lang w:val="es-419" w:eastAsia="es-CO"/>
         </w:rPr>
-        <w:t xml:space="preserve"> g</w:t>
-      </w:r>
-      <w:r>
-        <w:rPr>
-          <w:lang w:val="es-419" w:eastAsia="es-CO"/>
-        </w:rPr>
-        <w:t>estiona y contabiliza inventario fuera de bodega como activo empresarial.</w:t>
+        <w:t xml:space="preserve"> gestiona y contabiliza inventario fuera de bodega como activo empresarial.</w:t>
       </w:r>
     </w:p>
     <w:p>
@@ -4636,27 +5096,13 @@
           <w:bCs/>
           <w:lang w:val="es-419" w:eastAsia="es-CO"/>
         </w:rPr>
-        <w:t>Reducción de riesgo</w:t>
+        <w:t>Reducción de riesgos:</w:t>
       </w:r>
       <w:r>
         <w:rPr>
-          <w:b/>
-          <w:bCs/>
           <w:lang w:val="es-419" w:eastAsia="es-CO"/>
         </w:rPr>
-        <w:t>s:</w:t>
-      </w:r>
-      <w:r>
-        <w:rPr>
-          <w:lang w:val="es-419" w:eastAsia="es-CO"/>
-        </w:rPr>
-        <w:t xml:space="preserve"> d</w:t>
-      </w:r>
-      <w:r>
-        <w:rPr>
-          <w:lang w:val="es-419" w:eastAsia="es-CO"/>
-        </w:rPr>
-        <w:t>isminuye pérdidas, robos o daños mediante alertas y monitoreo continuo.</w:t>
+        <w:t xml:space="preserve"> disminuye pérdidas, robos o daños mediante alertas y monitoreo continuo.</w:t>
       </w:r>
     </w:p>
     <w:p>
@@ -4669,7 +5115,19 @@
         <w:rPr>
           <w:lang w:val="es-419" w:eastAsia="es-CO"/>
         </w:rPr>
-        <w:t>En cuanto a los Procedimientos Operativos Estándar (POEs), son instrucciones documentadas que orientan cada tarea crítica en la operación de transporte, fortaleciendo la trazabilidad.</w:t>
+        <w:t>En cuanto a los Procedimientos Operativos Estándar (</w:t>
+      </w:r>
+      <w:r>
+        <w:rPr>
+          <w:lang w:val="es-419" w:eastAsia="es-CO"/>
+        </w:rPr>
+        <w:t>POES</w:t>
+      </w:r>
+      <w:r>
+        <w:rPr>
+          <w:lang w:val="es-419" w:eastAsia="es-CO"/>
+        </w:rPr>
+        <w:t>), son instrucciones documentadas que orientan cada tarea crítica en la operación de transporte, fortaleciendo la trazabilidad.</w:t>
       </w:r>
     </w:p>
     <w:p>
@@ -4699,15 +5157,7 @@
           <w:lang w:val="es-419" w:eastAsia="es-CO"/>
         </w:rPr>
         <w:lastRenderedPageBreak/>
-        <w:t>Consistencia en la captura de datos</w:t>
-      </w:r>
-      <w:r>
-        <w:rPr>
-          <w:b/>
-          <w:bCs/>
-          <w:lang w:val="es-419" w:eastAsia="es-CO"/>
-        </w:rPr>
-        <w:t>:</w:t>
+        <w:t>Consistencia en la captura de datos:</w:t>
       </w:r>
       <w:r>
         <w:rPr>
@@ -4739,15 +5189,7 @@
           <w:bCs/>
           <w:lang w:val="es-419" w:eastAsia="es-CO"/>
         </w:rPr>
-        <w:t>Reducción de errores humanos</w:t>
-      </w:r>
-      <w:r>
-        <w:rPr>
-          <w:b/>
-          <w:bCs/>
-          <w:lang w:val="es-419" w:eastAsia="es-CO"/>
-        </w:rPr>
-        <w:t>:</w:t>
+        <w:t>Reducción de errores humanos:</w:t>
       </w:r>
       <w:r>
         <w:rPr>
@@ -4779,15 +5221,7 @@
           <w:bCs/>
           <w:lang w:val="es-419" w:eastAsia="es-CO"/>
         </w:rPr>
-        <w:t>Facilitación de auditorías</w:t>
-      </w:r>
-      <w:r>
-        <w:rPr>
-          <w:b/>
-          <w:bCs/>
-          <w:lang w:val="es-419" w:eastAsia="es-CO"/>
-        </w:rPr>
-        <w:t>:</w:t>
+        <w:t>Facilitación de auditorías:</w:t>
       </w:r>
       <w:r>
         <w:rPr>
@@ -4806,9 +5240,11 @@
       <w:pPr>
         <w:pStyle w:val="Ttulo2"/>
       </w:pPr>
+      <w:bookmarkStart w:id="13" w:name="_Toc211331037"/>
       <w:r>
         <w:t>3.4 Puntos críticos en la operación</w:t>
       </w:r>
+      <w:bookmarkEnd w:id="13"/>
     </w:p>
     <w:p>
       <w:pPr>
@@ -5002,10 +5438,12 @@
       <w:pPr>
         <w:pStyle w:val="Ttulo1"/>
       </w:pPr>
+      <w:bookmarkStart w:id="14" w:name="_Toc211331038"/>
       <w:r>
         <w:lastRenderedPageBreak/>
         <w:t>Trazabilidad en la operación del transporte</w:t>
       </w:r>
+      <w:bookmarkEnd w:id="14"/>
     </w:p>
     <w:p>
       <w:pPr>
@@ -5024,9 +5462,11 @@
       <w:pPr>
         <w:pStyle w:val="Ttulo2"/>
       </w:pPr>
+      <w:bookmarkStart w:id="15" w:name="_Toc211331039"/>
       <w:r>
         <w:t>4.1 Concepto e importancia</w:t>
       </w:r>
+      <w:bookmarkEnd w:id="15"/>
     </w:p>
     <w:p>
       <w:pPr>
@@ -5198,9 +5638,11 @@
       <w:pPr>
         <w:pStyle w:val="Ttulo2"/>
       </w:pPr>
+      <w:bookmarkStart w:id="16" w:name="_Toc211331040"/>
       <w:r>
         <w:t>4.2 Tipos y política</w:t>
       </w:r>
+      <w:bookmarkEnd w:id="16"/>
     </w:p>
     <w:p>
       <w:pPr>
@@ -5255,13 +5697,7 @@
         <w:rPr>
           <w:lang w:val="es-419" w:eastAsia="es-CO"/>
         </w:rPr>
-        <w:t xml:space="preserve"> c</w:t>
-      </w:r>
-      <w:r>
-        <w:rPr>
-          <w:lang w:val="es-419" w:eastAsia="es-CO"/>
-        </w:rPr>
-        <w:t>onoce el origen de productos y componentes: proveedores, lotes y fechas de recepción. Importante para el control de calidad en la entrada y reacción rápida ante problemas con proveedores.</w:t>
+        <w:t xml:space="preserve"> conoce el origen de productos y componentes: proveedores, lotes y fechas de recepción. Importante para el control de calidad en la entrada y reacción rápida ante problemas con proveedores.</w:t>
       </w:r>
     </w:p>
     <w:p>
@@ -5458,12 +5894,12 @@
       <w:pPr>
         <w:pStyle w:val="Titulosgenerales"/>
       </w:pPr>
-      <w:bookmarkStart w:id="9" w:name="_Toc209706159"/>
+      <w:bookmarkStart w:id="17" w:name="_Toc211331041"/>
       <w:r>
         <w:lastRenderedPageBreak/>
         <w:t>Síntesis</w:t>
       </w:r>
-      <w:bookmarkEnd w:id="9"/>
+      <w:bookmarkEnd w:id="17"/>
       <w:r>
         <w:t xml:space="preserve"> </w:t>
       </w:r>
@@ -5503,6 +5939,7 @@
       </w:pPr>
       <w:r>
         <w:rPr>
+          <w:noProof/>
           <w:lang w:val="es-419" w:eastAsia="es-CO"/>
         </w:rPr>
         <w:drawing>
@@ -5521,7 +5958,7 @@
                     <pic:cNvPicPr/>
                   </pic:nvPicPr>
                   <pic:blipFill>
-                    <a:blip r:embed="rId15"/>
+                    <a:blip r:embed="rId19"/>
                     <a:stretch>
                       <a:fillRect/>
                     </a:stretch>
@@ -5546,12 +5983,12 @@
       <w:pPr>
         <w:pStyle w:val="Titulosgenerales"/>
       </w:pPr>
-      <w:bookmarkStart w:id="10" w:name="_Toc209706160"/>
+      <w:bookmarkStart w:id="18" w:name="_Toc211331042"/>
       <w:r>
         <w:lastRenderedPageBreak/>
         <w:t>Glosario</w:t>
       </w:r>
-      <w:bookmarkEnd w:id="10"/>
+      <w:bookmarkEnd w:id="18"/>
     </w:p>
     <w:p>
       <w:pPr>
@@ -5587,15 +6024,7 @@
           <w:szCs w:val="28"/>
           <w:lang w:val="es-419"/>
         </w:rPr>
-        <w:t>p</w:t>
-      </w:r>
-      <w:r>
-        <w:rPr>
-          <w:rFonts w:ascii="Calibri" w:hAnsi="Calibri" w:cs="Calibri"/>
-          <w:szCs w:val="28"/>
-          <w:lang w:val="es-419"/>
-        </w:rPr>
-        <w:t>roductos que se transportan sin empaque y en grandes volúmenes, viajando directamente en bodegas, cisternas o tolvas. Su clasificación depende de si son sólidos, líquidos o gaseosos.</w:t>
+        <w:t>productos que se transportan sin empaque y en grandes volúmenes, viajando directamente en bodegas, cisternas o tolvas. Su clasificación depende de si son sólidos, líquidos o gaseosos.</w:t>
       </w:r>
     </w:p>
     <w:p>
@@ -5632,15 +6061,7 @@
           <w:szCs w:val="28"/>
           <w:lang w:val="es-419"/>
         </w:rPr>
-        <w:t>m</w:t>
-      </w:r>
-      <w:r>
-        <w:rPr>
-          <w:rFonts w:ascii="Calibri" w:hAnsi="Calibri" w:cs="Calibri"/>
-          <w:szCs w:val="28"/>
-          <w:lang w:val="es-419"/>
-        </w:rPr>
-        <w:t>odalidad de operación donde el vehículo transporta exclusivamente la carga de un solo cliente. Simplifica la trazabilidad al centrarse en el seguimiento directo del camión y su entrega única.</w:t>
+        <w:t>modalidad de operación donde el vehículo transporta exclusivamente la carga de un solo cliente. Simplifica la trazabilidad al centrarse en el seguimiento directo del camión y su entrega única.</w:t>
       </w:r>
     </w:p>
     <w:p>
@@ -5677,15 +6098,7 @@
           <w:szCs w:val="28"/>
           <w:lang w:val="es-419"/>
         </w:rPr>
-        <w:t>m</w:t>
-      </w:r>
-      <w:r>
-        <w:rPr>
-          <w:rFonts w:ascii="Calibri" w:hAnsi="Calibri" w:cs="Calibri"/>
-          <w:szCs w:val="28"/>
-          <w:lang w:val="es-419"/>
-        </w:rPr>
-        <w:t>ercancía que, por su naturaleza (perecedera, peligrosa o de alto valor), requiere un monitoreo y trazabilidad especialmente rigurosos para mantener su integridad y seguridad.</w:t>
+        <w:t>mercancía que, por su naturaleza (perecedera, peligrosa o de alto valor), requiere un monitoreo y trazabilidad especialmente rigurosos para mantener su integridad y seguridad.</w:t>
       </w:r>
     </w:p>
     <w:p>
@@ -5712,15 +6125,23 @@
           <w:szCs w:val="28"/>
           <w:lang w:val="es-419"/>
         </w:rPr>
-        <w:t>: m</w:t>
+        <w:t xml:space="preserve">: mercancías embaladas en cajas, bultos, </w:t>
       </w:r>
+      <w:proofErr w:type="spellStart"/>
+      <w:r>
+        <w:rPr>
+          <w:rStyle w:val="Extranjerismo"/>
+        </w:rPr>
+        <w:t>palets</w:t>
+      </w:r>
+      <w:proofErr w:type="spellEnd"/>
       <w:r>
         <w:rPr>
           <w:rFonts w:ascii="Calibri" w:hAnsi="Calibri" w:cs="Calibri"/>
           <w:szCs w:val="28"/>
           <w:lang w:val="es-419"/>
         </w:rPr>
-        <w:t>ercancías embaladas en cajas, bultos, palets o contenedores. Su manipulación puede hacerse de manera individual o agrupada, lo que facilita la operación y reduce tiempos logísticos.</w:t>
+        <w:t xml:space="preserve"> o contenedores. Su manipulación puede hacerse de manera individual o agrupada, lo que facilita la operación y reduce tiempos logísticos.</w:t>
       </w:r>
     </w:p>
     <w:p>
@@ -5759,15 +6180,7 @@
           <w:szCs w:val="28"/>
           <w:lang w:val="es-419"/>
         </w:rPr>
-        <w:t>m</w:t>
-      </w:r>
-      <w:r>
-        <w:rPr>
-          <w:rFonts w:ascii="Calibri" w:hAnsi="Calibri" w:cs="Calibri"/>
-          <w:szCs w:val="28"/>
-          <w:lang w:val="es-419"/>
-        </w:rPr>
-        <w:t>odalidad de operación donde se consolidan cargas de distintos clientes en un mismo vehículo. Requiere trazabilidad más detallada por paquete o bulto en cada punto de transbordo y consolidación.</w:t>
+        <w:t>modalidad de operación donde se consolidan cargas de distintos clientes en un mismo vehículo. Requiere trazabilidad más detallada por paquete o bulto en cada punto de transbordo y consolidación.</w:t>
       </w:r>
     </w:p>
     <w:p>
@@ -5804,15 +6217,7 @@
           <w:szCs w:val="28"/>
           <w:lang w:val="es-419"/>
         </w:rPr>
-        <w:t>m</w:t>
-      </w:r>
-      <w:r>
-        <w:rPr>
-          <w:rFonts w:ascii="Calibri" w:hAnsi="Calibri" w:cs="Calibri"/>
-          <w:szCs w:val="28"/>
-          <w:lang w:val="es-419"/>
-        </w:rPr>
-        <w:t>aterial o estructura externa que protege el producto o conjunto de productos para su transporte y almacenamiento. Permite agrupar unidades y facilita la aplicación de identificadores de trazabilidad a nivel logístico.</w:t>
+        <w:t>material o estructura externa que protege el producto o conjunto de productos para su transporte y almacenamiento. Permite agrupar unidades y facilita la aplicación de identificadores de trazabilidad a nivel logístico.</w:t>
       </w:r>
     </w:p>
     <w:p>
@@ -5849,15 +6254,7 @@
           <w:szCs w:val="28"/>
           <w:lang w:val="es-419"/>
         </w:rPr>
-        <w:t>c</w:t>
-      </w:r>
-      <w:r>
-        <w:rPr>
-          <w:rFonts w:ascii="Calibri" w:hAnsi="Calibri" w:cs="Calibri"/>
-          <w:szCs w:val="28"/>
-          <w:lang w:val="es-419"/>
-        </w:rPr>
-        <w:t>ontenedor o envoltorio primario que está en contacto directo con el producto, diseñado para protegerlo y presentarlo. A menudo lleva la identificación para la trazabilidad a nivel de unidad de consumo.</w:t>
+        <w:t>contenedor o envoltorio primario que está en contacto directo con el producto, diseñado para protegerlo y presentarlo. A menudo lleva la identificación para la trazabilidad a nivel de unidad de consumo.</w:t>
       </w:r>
     </w:p>
     <w:p>
@@ -5877,7 +6274,7 @@
           <w:lang w:val="es-419"/>
         </w:rPr>
         <w:lastRenderedPageBreak/>
-        <w:t>Procedimientos Operativos Estándar (POEs)</w:t>
+        <w:t>Procedimientos Operativos Estándar (</w:t>
       </w:r>
       <w:r>
         <w:rPr>
@@ -5887,33 +6284,8 @@
           <w:szCs w:val="28"/>
           <w:lang w:val="es-419"/>
         </w:rPr>
-        <w:t xml:space="preserve">: </w:t>
+        <w:t>POES</w:t>
       </w:r>
-      <w:r>
-        <w:rPr>
-          <w:rFonts w:ascii="Calibri" w:hAnsi="Calibri" w:cs="Calibri"/>
-          <w:szCs w:val="28"/>
-          <w:lang w:val="es-419"/>
-        </w:rPr>
-        <w:t>i</w:t>
-      </w:r>
-      <w:r>
-        <w:rPr>
-          <w:rFonts w:ascii="Calibri" w:hAnsi="Calibri" w:cs="Calibri"/>
-          <w:szCs w:val="28"/>
-          <w:lang w:val="es-419"/>
-        </w:rPr>
-        <w:t>nstrucciones documentadas que orientan cada tarea crítica en la operación de transporte, fortaleciendo la trazabilidad al garantizar consistencia en la captura de datos y reducir errores.</w:t>
-      </w:r>
-    </w:p>
-    <w:p>
-      <w:pPr>
-        <w:rPr>
-          <w:rFonts w:ascii="Calibri" w:hAnsi="Calibri" w:cs="Calibri"/>
-          <w:szCs w:val="28"/>
-          <w:lang w:val="es-419"/>
-        </w:rPr>
-      </w:pPr>
       <w:r>
         <w:rPr>
           <w:rFonts w:ascii="Calibri" w:hAnsi="Calibri" w:cs="Calibri"/>
@@ -5922,7 +6294,7 @@
           <w:szCs w:val="28"/>
           <w:lang w:val="es-419"/>
         </w:rPr>
-        <w:t>Puntos Críticos de Control (PCC)</w:t>
+        <w:t>)</w:t>
       </w:r>
       <w:r>
         <w:rPr>
@@ -5940,19 +6312,18 @@
           <w:szCs w:val="28"/>
           <w:lang w:val="es-419"/>
         </w:rPr>
-        <w:t>p</w:t>
+        <w:t>instrucciones documentadas que orientan cada tarea crítica en la operación de transporte, fortaleciendo la trazabilidad al garantizar consistencia en la captura de datos y reducir errores.</w:t>
       </w:r>
-      <w:r>
+    </w:p>
+    <w:p>
+      <w:pPr>
         <w:rPr>
           <w:rFonts w:ascii="Calibri" w:hAnsi="Calibri" w:cs="Calibri"/>
           <w:szCs w:val="28"/>
           <w:lang w:val="es-419"/>
         </w:rPr>
-        <w:t>untos específicos en la cadena de suministro o en la operación donde es esencial aplicar un control para evitar, eliminar o reducir un riesgo a un nivel aceptable. Son nodos clave para la captura de datos de trazabilidad.</w:t>
-      </w:r>
-    </w:p>
-    <w:p>
-      <w:pPr>
+      </w:pPr>
+      <w:r>
         <w:rPr>
           <w:rFonts w:ascii="Calibri" w:hAnsi="Calibri" w:cs="Calibri"/>
           <w:b/>
@@ -5960,7 +6331,8 @@
           <w:szCs w:val="28"/>
           <w:lang w:val="es-419"/>
         </w:rPr>
-      </w:pPr>
+        <w:t>Puntos Críticos de Control (PCC)</w:t>
+      </w:r>
       <w:r>
         <w:rPr>
           <w:rFonts w:ascii="Calibri" w:hAnsi="Calibri" w:cs="Calibri"/>
@@ -5969,7 +6341,7 @@
           <w:szCs w:val="28"/>
           <w:lang w:val="es-419"/>
         </w:rPr>
-        <w:t xml:space="preserve">Término: </w:t>
+        <w:t xml:space="preserve">: </w:t>
       </w:r>
       <w:r>
         <w:rPr>
@@ -5977,18 +6349,11 @@
           <w:szCs w:val="28"/>
           <w:lang w:val="es-419"/>
         </w:rPr>
-        <w:t>definición.</w:t>
+        <w:t>puntos específicos en la cadena de suministro o en la operación donde es esencial aplicar un control para evitar, eliminar o reducir un riesgo a un nivel aceptable. Son nodos clave para la captura de datos de trazabilidad.</w:t>
       </w:r>
     </w:p>
     <w:p>
       <w:pPr>
-        <w:rPr>
-          <w:rFonts w:ascii="Calibri" w:hAnsi="Calibri" w:cs="Calibri"/>
-          <w:szCs w:val="28"/>
-          <w:lang w:val="es-419"/>
-        </w:rPr>
-      </w:pPr>
-      <w:r>
         <w:rPr>
           <w:rFonts w:ascii="Calibri" w:hAnsi="Calibri" w:cs="Calibri"/>
           <w:b/>
@@ -5996,8 +6361,7 @@
           <w:szCs w:val="28"/>
           <w:lang w:val="es-419"/>
         </w:rPr>
-        <w:t>Transbordo</w:t>
-      </w:r>
+      </w:pPr>
       <w:r>
         <w:rPr>
           <w:rFonts w:ascii="Calibri" w:hAnsi="Calibri" w:cs="Calibri"/>
@@ -6006,7 +6370,7 @@
           <w:szCs w:val="28"/>
           <w:lang w:val="es-419"/>
         </w:rPr>
-        <w:t xml:space="preserve">: </w:t>
+        <w:t xml:space="preserve">Término: </w:t>
       </w:r>
       <w:r>
         <w:rPr>
@@ -6014,7 +6378,7 @@
           <w:szCs w:val="28"/>
           <w:lang w:val="es-419"/>
         </w:rPr>
-        <w:t>punto crítico de la operación donde la carga cambia de vehículo o de modalidad de transporte. Implica un riesgo alto de pérdida o confusión y exige registros precisos de custodia y estado.</w:t>
+        <w:t>definición.</w:t>
       </w:r>
     </w:p>
     <w:p>
@@ -6033,7 +6397,7 @@
           <w:szCs w:val="28"/>
           <w:lang w:val="es-419"/>
         </w:rPr>
-        <w:t>Transporte</w:t>
+        <w:t>Transbordo</w:t>
       </w:r>
       <w:r>
         <w:rPr>
@@ -6051,7 +6415,7 @@
           <w:szCs w:val="28"/>
           <w:lang w:val="es-419"/>
         </w:rPr>
-        <w:t>proceso de movilizar personas, bienes o información, actuando como motor de conectividad y desarrollo. Constituye un pilar de la economía global y de la sociedad moderna.</w:t>
+        <w:t>punto crítico de la operación donde la carga cambia de vehículo o de modalidad de transporte. Implica un riesgo alto de pérdida o confusión y exige registros precisos de custodia y estado.</w:t>
       </w:r>
     </w:p>
     <w:p>
@@ -6070,7 +6434,7 @@
           <w:szCs w:val="28"/>
           <w:lang w:val="es-419"/>
         </w:rPr>
-        <w:t>Trazabilidad</w:t>
+        <w:t>Transporte</w:t>
       </w:r>
       <w:r>
         <w:rPr>
@@ -6088,15 +6452,7 @@
           <w:szCs w:val="28"/>
           <w:lang w:val="es-419"/>
         </w:rPr>
-        <w:t>c</w:t>
-      </w:r>
-      <w:r>
-        <w:rPr>
-          <w:rFonts w:ascii="Calibri" w:hAnsi="Calibri" w:cs="Calibri"/>
-          <w:szCs w:val="28"/>
-          <w:lang w:val="es-419"/>
-        </w:rPr>
-        <w:t>apacidad de reconstruir el historial, el recorrido y la ubicación de un producto o lote a lo largo de toda la cadena de suministro. Permite conocer su origen (trazabilidad hacia atrás) y su destino (trazabilidad hacia adelante).</w:t>
+        <w:t>proceso de movilizar personas, bienes o información, actuando como motor de conectividad y desarrollo. Constituye un pilar de la economía global y de la sociedad moderna.</w:t>
       </w:r>
     </w:p>
     <w:p>
@@ -6115,7 +6471,7 @@
           <w:szCs w:val="28"/>
           <w:lang w:val="es-419"/>
         </w:rPr>
-        <w:t>Trazabilidad bidireccional</w:t>
+        <w:t>Trazabilidad</w:t>
       </w:r>
       <w:r>
         <w:rPr>
@@ -6133,16 +6489,17 @@
           <w:szCs w:val="28"/>
           <w:lang w:val="es-419"/>
         </w:rPr>
-        <w:t>c</w:t>
+        <w:t>capacidad de reconstruir el historial, el recorrido y la ubicación de un producto o lote a lo largo de toda la cadena de suministro. Permite conocer su origen (trazabilidad hacia atrás) y su destino (trazabilidad hacia adelante).</w:t>
       </w:r>
-      <w:r>
+    </w:p>
+    <w:p>
+      <w:pPr>
         <w:rPr>
           <w:rFonts w:ascii="Calibri" w:hAnsi="Calibri" w:cs="Calibri"/>
           <w:szCs w:val="28"/>
           <w:lang w:val="es-419"/>
         </w:rPr>
-        <w:t>apacidad de seguir el rastro de un producto tanto hacia adelante (desde el origen hasta el consumidor) como hacia atrás (desde el consumidor hasta su origen), conectando</w:t>
-      </w:r>
+      </w:pPr>
       <w:r>
         <w:rPr>
           <w:rFonts w:ascii="Calibri" w:hAnsi="Calibri" w:cs="Calibri"/>
@@ -6151,19 +6508,9 @@
           <w:szCs w:val="28"/>
           <w:lang w:val="es-419"/>
         </w:rPr>
-        <w:t xml:space="preserve"> </w:t>
+        <w:t>Trazabilidad bidireccional</w:t>
       </w:r>
       <w:r>
-        <w:rPr>
-          <w:rFonts w:ascii="Calibri" w:hAnsi="Calibri" w:cs="Calibri"/>
-          <w:szCs w:val="28"/>
-          <w:lang w:val="es-419"/>
-        </w:rPr>
-        <w:t>todos los eslabones de la cadena de suministro.</w:t>
-      </w:r>
-    </w:p>
-    <w:p>
-      <w:pPr>
         <w:rPr>
           <w:rFonts w:ascii="Calibri" w:hAnsi="Calibri" w:cs="Calibri"/>
           <w:b/>
@@ -6171,18 +6518,56 @@
           <w:szCs w:val="28"/>
           <w:lang w:val="es-419"/>
         </w:rPr>
-      </w:pPr>
+        <w:t xml:space="preserve">: </w:t>
+      </w:r>
+      <w:r>
+        <w:rPr>
+          <w:rFonts w:ascii="Calibri" w:hAnsi="Calibri" w:cs="Calibri"/>
+          <w:szCs w:val="28"/>
+          <w:lang w:val="es-419"/>
+        </w:rPr>
+        <w:t>capacidad de seguir el rastro de un producto tanto hacia adelante (desde el origen hasta el consumidor) como hacia atrás (desde el consumidor hasta su origen), conectando</w:t>
+      </w:r>
+      <w:r>
+        <w:rPr>
+          <w:rFonts w:ascii="Calibri" w:hAnsi="Calibri" w:cs="Calibri"/>
+          <w:b/>
+          <w:bCs/>
+          <w:szCs w:val="28"/>
+          <w:lang w:val="es-419"/>
+        </w:rPr>
+        <w:t xml:space="preserve"> </w:t>
+      </w:r>
+      <w:r>
+        <w:rPr>
+          <w:rFonts w:ascii="Calibri" w:hAnsi="Calibri" w:cs="Calibri"/>
+          <w:szCs w:val="28"/>
+          <w:lang w:val="es-419"/>
+        </w:rPr>
+        <w:t>todos los eslabones de la cadena de suministro.</w:t>
+      </w:r>
     </w:p>
     <w:p>
       <w:pPr>
+        <w:rPr>
+          <w:rFonts w:ascii="Calibri" w:hAnsi="Calibri" w:cs="Calibri"/>
+          <w:b/>
+          <w:bCs/>
+          <w:szCs w:val="28"/>
+          <w:lang w:val="es-419"/>
+        </w:rPr>
+      </w:pPr>
+    </w:p>
+    <w:p>
+      <w:pPr>
         <w:pStyle w:val="Titulosgenerales"/>
       </w:pPr>
-      <w:bookmarkStart w:id="11" w:name="_Toc209706161"/>
+      <w:bookmarkStart w:id="19" w:name="_Toc211331043"/>
       <w:r>
         <w:lastRenderedPageBreak/>
         <w:t>Material complementario</w:t>
       </w:r>
-      <w:bookmarkEnd w:id="11"/>
+      <w:bookmarkEnd w:id="19"/>
     </w:p>
     <w:tbl>
       <w:tblPr>
@@ -6786,12 +7171,12 @@
       <w:pPr>
         <w:pStyle w:val="Titulosgenerales"/>
       </w:pPr>
-      <w:bookmarkStart w:id="12" w:name="_Toc209706162"/>
+      <w:bookmarkStart w:id="20" w:name="_Toc211331044"/>
       <w:r>
         <w:lastRenderedPageBreak/>
         <w:t>Referencias bibliográficas</w:t>
       </w:r>
-      <w:bookmarkEnd w:id="12"/>
+      <w:bookmarkEnd w:id="20"/>
       <w:r>
         <w:t xml:space="preserve"> </w:t>
       </w:r>
@@ -6930,7 +7315,7 @@
         </w:rPr>
         <w:t xml:space="preserve">. </w:t>
       </w:r>
-      <w:hyperlink r:id="rId16" w:history="1">
+      <w:hyperlink r:id="rId20" w:history="1">
         <w:r>
           <w:rPr>
             <w:rStyle w:val="Hipervnculo"/>
@@ -6971,7 +7356,7 @@
         </w:rPr>
         <w:t xml:space="preserve"> Ediciones. </w:t>
       </w:r>
-      <w:hyperlink r:id="rId17" w:history="1">
+      <w:hyperlink r:id="rId21" w:history="1">
         <w:r>
           <w:rPr>
             <w:rStyle w:val="Hipervnculo"/>
@@ -7023,7 +7408,7 @@
       <w:pPr>
         <w:pStyle w:val="Titulosgenerales"/>
       </w:pPr>
-      <w:bookmarkStart w:id="13" w:name="_Toc209706163"/>
+      <w:bookmarkStart w:id="21" w:name="_Toc211331045"/>
       <w:r>
         <w:lastRenderedPageBreak/>
         <w:t>C</w:t>
@@ -7031,7 +7416,7 @@
       <w:r>
         <w:t>réditos</w:t>
       </w:r>
-      <w:bookmarkEnd w:id="13"/>
+      <w:bookmarkEnd w:id="21"/>
     </w:p>
     <w:tbl>
       <w:tblPr>
@@ -8092,8 +8477,8 @@
       </w:pPr>
     </w:p>
     <w:sectPr>
-      <w:headerReference w:type="default" r:id="rId18"/>
-      <w:footerReference w:type="default" r:id="rId19"/>
+      <w:headerReference w:type="default" r:id="rId22"/>
+      <w:footerReference w:type="default" r:id="rId23"/>
       <w:pgSz w:w="12240" w:h="15840"/>
       <w:pgMar w:top="1701" w:right="1134" w:bottom="1134" w:left="1134" w:header="709" w:footer="737" w:gutter="0"/>
       <w:pgNumType w:start="1"/>
@@ -40217,21 +40602,6 @@
 </file>
 
 <file path=customXml/item1.xml><?xml version="1.0" encoding="utf-8"?>
-<b:Sources xmlns:b="http://schemas.openxmlformats.org/officeDocument/2006/bibliography" xmlns="http://schemas.openxmlformats.org/officeDocument/2006/bibliography" SelectedStyle="\APASixthEditionOfficeOnline.xsl" StyleName="APA" Version="6"/>
-</file>
-
-<file path=customXml/item2.xml><?xml version="1.0" encoding="utf-8"?>
-<p:properties xmlns:p="http://schemas.microsoft.com/office/2006/metadata/properties" xmlns:xsi="http://www.w3.org/2001/XMLSchema-instance" xmlns:pc="http://schemas.microsoft.com/office/infopath/2007/PartnerControls">
-  <documentManagement>
-    <TaxCatchAll xmlns="adccf511-daff-4bcb-9072-914cedbf4c7e" xsi:nil="true"/>
-    <lcf76f155ced4ddcb4097134ff3c332f xmlns="a70d3c18-0869-45a1-9f75-4b4b8f0f32be">
-      <Terms xmlns="http://schemas.microsoft.com/office/infopath/2007/PartnerControls"/>
-    </lcf76f155ced4ddcb4097134ff3c332f>
-  </documentManagement>
-</p:properties>
-</file>
-
-<file path=customXml/item3.xml><?xml version="1.0" encoding="utf-8"?>
 <?mso-contentType ?>
 <FormTemplates xmlns="http://schemas.microsoft.com/sharepoint/v3/contenttype/forms">
   <Display>DocumentLibraryForm</Display>
@@ -40240,27 +40610,46 @@
 </FormTemplates>
 </file>
 
+<file path=customXml/item2.xml><?xml version="1.0" encoding="utf-8"?>
+<p:properties xmlns:p="http://schemas.microsoft.com/office/2006/metadata/properties" xmlns:xsi="http://www.w3.org/2001/XMLSchema-instance" xmlns:pc="http://schemas.microsoft.com/office/infopath/2007/PartnerControls">
+  <documentManagement>
+    <TaxCatchAll xmlns="cb45339b-ced9-4d0d-8f64-77573914d53b" xsi:nil="true"/>
+    <lcf76f155ced4ddcb4097134ff3c332f xmlns="43a3ca16-9c26-4813-b83f-4aec9927b43f">
+      <Terms xmlns="http://schemas.microsoft.com/office/infopath/2007/PartnerControls"/>
+    </lcf76f155ced4ddcb4097134ff3c332f>
+  </documentManagement>
+</p:properties>
+</file>
+
+<file path=customXml/item3.xml><?xml version="1.0" encoding="utf-8"?>
+<b:Sources xmlns:b="http://schemas.openxmlformats.org/officeDocument/2006/bibliography" xmlns="http://schemas.openxmlformats.org/officeDocument/2006/bibliography" SelectedStyle="\APASixthEditionOfficeOnline.xsl" StyleName="APA" Version="6"/>
+</file>
+
 <file path=customXml/item4.xml><?xml version="1.0" encoding="utf-8"?>
-<ct:contentTypeSchema xmlns:ct="http://schemas.microsoft.com/office/2006/metadata/contentType" xmlns:ma="http://schemas.microsoft.com/office/2006/metadata/properties/metaAttributes" ct:_="" ma:_="" ma:contentTypeName="Documento" ma:contentTypeID="0x010100FC2B1768DD5A774EB396CCAB0DE361C1" ma:contentTypeVersion="11" ma:contentTypeDescription="Crear nuevo documento." ma:contentTypeScope="" ma:versionID="e4c9e5a511fbaffd8485e537f9595e10">
-  <xsd:schema xmlns:xsd="http://www.w3.org/2001/XMLSchema" xmlns:xs="http://www.w3.org/2001/XMLSchema" xmlns:p="http://schemas.microsoft.com/office/2006/metadata/properties" xmlns:ns2="a70d3c18-0869-45a1-9f75-4b4b8f0f32be" xmlns:ns3="adccf511-daff-4bcb-9072-914cedbf4c7e" targetNamespace="http://schemas.microsoft.com/office/2006/metadata/properties" ma:root="true" ma:fieldsID="bbeeb7fdd5dcda06cd18867ba2c601ed" ns2:_="" ns3:_="">
-    <xsd:import namespace="a70d3c18-0869-45a1-9f75-4b4b8f0f32be"/>
-    <xsd:import namespace="adccf511-daff-4bcb-9072-914cedbf4c7e"/>
+<ct:contentTypeSchema xmlns:ct="http://schemas.microsoft.com/office/2006/metadata/contentType" xmlns:ma="http://schemas.microsoft.com/office/2006/metadata/properties/metaAttributes" ct:_="" ma:_="" ma:contentTypeName="Documento" ma:contentTypeID="0x01010049282E1EDBE9234EA9E6D38F720E265F" ma:contentTypeVersion="15" ma:contentTypeDescription="Crear nuevo documento." ma:contentTypeScope="" ma:versionID="b31c7aa9eaf043a08b87120b3c4916e3">
+  <xsd:schema xmlns:xsd="http://www.w3.org/2001/XMLSchema" xmlns:xs="http://www.w3.org/2001/XMLSchema" xmlns:p="http://schemas.microsoft.com/office/2006/metadata/properties" xmlns:ns2="cb45339b-ced9-4d0d-8f64-77573914d53b" xmlns:ns3="43a3ca16-9c26-4813-b83f-4aec9927b43f" targetNamespace="http://schemas.microsoft.com/office/2006/metadata/properties" ma:root="true" ma:fieldsID="3533d065b04d75c457075bc55f1f5315" ns2:_="" ns3:_="">
+    <xsd:import namespace="cb45339b-ced9-4d0d-8f64-77573914d53b"/>
+    <xsd:import namespace="43a3ca16-9c26-4813-b83f-4aec9927b43f"/>
     <xsd:element name="properties">
       <xsd:complexType>
         <xsd:sequence>
           <xsd:element name="documentManagement">
             <xsd:complexType>
               <xsd:all>
-                <xsd:element ref="ns2:MediaServiceMetadata" minOccurs="0"/>
-                <xsd:element ref="ns2:MediaServiceFastMetadata" minOccurs="0"/>
-                <xsd:element ref="ns2:MediaServiceSearchProperties" minOccurs="0"/>
-                <xsd:element ref="ns2:MediaServiceDateTaken" minOccurs="0"/>
-                <xsd:element ref="ns2:MediaServiceGenerationTime" minOccurs="0"/>
-                <xsd:element ref="ns2:MediaServiceEventHashCode" minOccurs="0"/>
-                <xsd:element ref="ns2:MediaLengthInSeconds" minOccurs="0"/>
-                <xsd:element ref="ns2:lcf76f155ced4ddcb4097134ff3c332f" minOccurs="0"/>
-                <xsd:element ref="ns3:TaxCatchAll" minOccurs="0"/>
-                <xsd:element ref="ns2:MediaServiceOCR" minOccurs="0"/>
+                <xsd:element ref="ns2:SharedWithUsers" minOccurs="0"/>
+                <xsd:element ref="ns2:SharedWithDetails" minOccurs="0"/>
+                <xsd:element ref="ns3:MediaServiceMetadata" minOccurs="0"/>
+                <xsd:element ref="ns3:MediaServiceFastMetadata" minOccurs="0"/>
+                <xsd:element ref="ns3:MediaServiceDateTaken" minOccurs="0"/>
+                <xsd:element ref="ns3:MediaServiceObjectDetectorVersions" minOccurs="0"/>
+                <xsd:element ref="ns3:MediaLengthInSeconds" minOccurs="0"/>
+                <xsd:element ref="ns3:MediaServiceLocation" minOccurs="0"/>
+                <xsd:element ref="ns3:MediaServiceGenerationTime" minOccurs="0"/>
+                <xsd:element ref="ns3:MediaServiceEventHashCode" minOccurs="0"/>
+                <xsd:element ref="ns3:lcf76f155ced4ddcb4097134ff3c332f" minOccurs="0"/>
+                <xsd:element ref="ns2:TaxCatchAll" minOccurs="0"/>
+                <xsd:element ref="ns3:MediaServiceOCR" minOccurs="0"/>
+                <xsd:element ref="ns3:MediaServiceSearchProperties" minOccurs="0"/>
               </xsd:all>
             </xsd:complexType>
           </xsd:element>
@@ -40268,35 +40657,66 @@
       </xsd:complexType>
     </xsd:element>
   </xsd:schema>
-  <xsd:schema xmlns:xsd="http://www.w3.org/2001/XMLSchema" xmlns:xs="http://www.w3.org/2001/XMLSchema" xmlns:dms="http://schemas.microsoft.com/office/2006/documentManagement/types" xmlns:pc="http://schemas.microsoft.com/office/infopath/2007/PartnerControls" targetNamespace="a70d3c18-0869-45a1-9f75-4b4b8f0f32be" elementFormDefault="qualified">
+  <xsd:schema xmlns:xsd="http://www.w3.org/2001/XMLSchema" xmlns:xs="http://www.w3.org/2001/XMLSchema" xmlns:dms="http://schemas.microsoft.com/office/2006/documentManagement/types" xmlns:pc="http://schemas.microsoft.com/office/infopath/2007/PartnerControls" targetNamespace="cb45339b-ced9-4d0d-8f64-77573914d53b" elementFormDefault="qualified">
     <xsd:import namespace="http://schemas.microsoft.com/office/2006/documentManagement/types"/>
     <xsd:import namespace="http://schemas.microsoft.com/office/infopath/2007/PartnerControls"/>
-    <xsd:element name="MediaServiceMetadata" ma:index="8" nillable="true" ma:displayName="MediaServiceMetadata" ma:hidden="true" ma:internalName="MediaServiceMetadata" ma:readOnly="true">
+    <xsd:element name="SharedWithUsers" ma:index="8" nillable="true" ma:displayName="Compartido con" ma:internalName="SharedWithUsers" ma:readOnly="true">
+      <xsd:complexType>
+        <xsd:complexContent>
+          <xsd:extension base="dms:UserMulti">
+            <xsd:sequence>
+              <xsd:element name="UserInfo" minOccurs="0" maxOccurs="unbounded">
+                <xsd:complexType>
+                  <xsd:sequence>
+                    <xsd:element name="DisplayName" type="xsd:string" minOccurs="0"/>
+                    <xsd:element name="AccountId" type="dms:UserId" minOccurs="0" nillable="true"/>
+                    <xsd:element name="AccountType" type="xsd:string" minOccurs="0"/>
+                  </xsd:sequence>
+                </xsd:complexType>
+              </xsd:element>
+            </xsd:sequence>
+          </xsd:extension>
+        </xsd:complexContent>
+      </xsd:complexType>
+    </xsd:element>
+    <xsd:element name="SharedWithDetails" ma:index="9" nillable="true" ma:displayName="Detalles de uso compartido" ma:internalName="SharedWithDetails" ma:readOnly="true">
+      <xsd:simpleType>
+        <xsd:restriction base="dms:Note">
+          <xsd:maxLength value="255"/>
+        </xsd:restriction>
+      </xsd:simpleType>
+    </xsd:element>
+    <xsd:element name="TaxCatchAll" ma:index="20" nillable="true" ma:displayName="Taxonomy Catch All Column" ma:hidden="true" ma:list="{2f40a149-578b-41a1-8845-c88bc1831770}" ma:internalName="TaxCatchAll" ma:showField="CatchAllData" ma:web="cb45339b-ced9-4d0d-8f64-77573914d53b">
+      <xsd:complexType>
+        <xsd:complexContent>
+          <xsd:extension base="dms:MultiChoiceLookup">
+            <xsd:sequence>
+              <xsd:element name="Value" type="dms:Lookup" maxOccurs="unbounded" minOccurs="0" nillable="true"/>
+            </xsd:sequence>
+          </xsd:extension>
+        </xsd:complexContent>
+      </xsd:complexType>
+    </xsd:element>
+  </xsd:schema>
+  <xsd:schema xmlns:xsd="http://www.w3.org/2001/XMLSchema" xmlns:xs="http://www.w3.org/2001/XMLSchema" xmlns:dms="http://schemas.microsoft.com/office/2006/documentManagement/types" xmlns:pc="http://schemas.microsoft.com/office/infopath/2007/PartnerControls" targetNamespace="43a3ca16-9c26-4813-b83f-4aec9927b43f" elementFormDefault="qualified">
+    <xsd:import namespace="http://schemas.microsoft.com/office/2006/documentManagement/types"/>
+    <xsd:import namespace="http://schemas.microsoft.com/office/infopath/2007/PartnerControls"/>
+    <xsd:element name="MediaServiceMetadata" ma:index="10" nillable="true" ma:displayName="MediaServiceMetadata" ma:hidden="true" ma:internalName="MediaServiceMetadata" ma:readOnly="true">
       <xsd:simpleType>
         <xsd:restriction base="dms:Note"/>
       </xsd:simpleType>
     </xsd:element>
-    <xsd:element name="MediaServiceFastMetadata" ma:index="9" nillable="true" ma:displayName="MediaServiceFastMetadata" ma:hidden="true" ma:internalName="MediaServiceFastMetadata" ma:readOnly="true">
+    <xsd:element name="MediaServiceFastMetadata" ma:index="11" nillable="true" ma:displayName="MediaServiceFastMetadata" ma:hidden="true" ma:internalName="MediaServiceFastMetadata" ma:readOnly="true">
       <xsd:simpleType>
         <xsd:restriction base="dms:Note"/>
       </xsd:simpleType>
     </xsd:element>
-    <xsd:element name="MediaServiceSearchProperties" ma:index="10" nillable="true" ma:displayName="MediaServiceSearchProperties" ma:hidden="true" ma:internalName="MediaServiceSearchProperties" ma:readOnly="true">
-      <xsd:simpleType>
-        <xsd:restriction base="dms:Note"/>
-      </xsd:simpleType>
-    </xsd:element>
-    <xsd:element name="MediaServiceDateTaken" ma:index="11" nillable="true" ma:displayName="MediaServiceDateTaken" ma:hidden="true" ma:indexed="true" ma:internalName="MediaServiceDateTaken" ma:readOnly="true">
+    <xsd:element name="MediaServiceDateTaken" ma:index="12" nillable="true" ma:displayName="MediaServiceDateTaken" ma:hidden="true" ma:indexed="true" ma:internalName="MediaServiceDateTaken" ma:readOnly="true">
       <xsd:simpleType>
         <xsd:restriction base="dms:Text"/>
       </xsd:simpleType>
     </xsd:element>
-    <xsd:element name="MediaServiceGenerationTime" ma:index="12" nillable="true" ma:displayName="MediaServiceGenerationTime" ma:hidden="true" ma:internalName="MediaServiceGenerationTime" ma:readOnly="true">
-      <xsd:simpleType>
-        <xsd:restriction base="dms:Text"/>
-      </xsd:simpleType>
-    </xsd:element>
-    <xsd:element name="MediaServiceEventHashCode" ma:index="13" nillable="true" ma:displayName="MediaServiceEventHashCode" ma:hidden="true" ma:internalName="MediaServiceEventHashCode" ma:readOnly="true">
+    <xsd:element name="MediaServiceObjectDetectorVersions" ma:index="13" nillable="true" ma:displayName="MediaServiceObjectDetectorVersions" ma:hidden="true" ma:indexed="true" ma:internalName="MediaServiceObjectDetectorVersions" ma:readOnly="true">
       <xsd:simpleType>
         <xsd:restriction base="dms:Text"/>
       </xsd:simpleType>
@@ -40306,34 +40726,39 @@
         <xsd:restriction base="dms:Unknown"/>
       </xsd:simpleType>
     </xsd:element>
-    <xsd:element name="lcf76f155ced4ddcb4097134ff3c332f" ma:index="16" nillable="true" ma:taxonomy="true" ma:internalName="lcf76f155ced4ddcb4097134ff3c332f" ma:taxonomyFieldName="MediaServiceImageTags" ma:displayName="Etiquetas de imagen" ma:readOnly="false" ma:fieldId="{5cf76f15-5ced-4ddc-b409-7134ff3c332f}" ma:taxonomyMulti="true" ma:sspId="d33c8c81-5745-4931-bcc4-c2aeafe86780" ma:termSetId="09814cd3-568e-fe90-9814-8d621ff8fb84" ma:anchorId="fba54fb3-c3e1-fe81-a776-ca4b69148c4d" ma:open="true" ma:isKeyword="false">
+    <xsd:element name="MediaServiceLocation" ma:index="15" nillable="true" ma:displayName="Location" ma:indexed="true" ma:internalName="MediaServiceLocation" ma:readOnly="true">
+      <xsd:simpleType>
+        <xsd:restriction base="dms:Text"/>
+      </xsd:simpleType>
+    </xsd:element>
+    <xsd:element name="MediaServiceGenerationTime" ma:index="16" nillable="true" ma:displayName="MediaServiceGenerationTime" ma:hidden="true" ma:internalName="MediaServiceGenerationTime" ma:readOnly="true">
+      <xsd:simpleType>
+        <xsd:restriction base="dms:Text"/>
+      </xsd:simpleType>
+    </xsd:element>
+    <xsd:element name="MediaServiceEventHashCode" ma:index="17" nillable="true" ma:displayName="MediaServiceEventHashCode" ma:hidden="true" ma:internalName="MediaServiceEventHashCode" ma:readOnly="true">
+      <xsd:simpleType>
+        <xsd:restriction base="dms:Text"/>
+      </xsd:simpleType>
+    </xsd:element>
+    <xsd:element name="lcf76f155ced4ddcb4097134ff3c332f" ma:index="19" nillable="true" ma:taxonomy="true" ma:internalName="lcf76f155ced4ddcb4097134ff3c332f" ma:taxonomyFieldName="MediaServiceImageTags" ma:displayName="Etiquetas de imagen" ma:readOnly="false" ma:fieldId="{5cf76f15-5ced-4ddc-b409-7134ff3c332f}" ma:taxonomyMulti="true" ma:sspId="d33c8c81-5745-4931-bcc4-c2aeafe86780" ma:termSetId="09814cd3-568e-fe90-9814-8d621ff8fb84" ma:anchorId="fba54fb3-c3e1-fe81-a776-ca4b69148c4d" ma:open="true" ma:isKeyword="false">
       <xsd:complexType>
         <xsd:sequence>
           <xsd:element ref="pc:Terms" minOccurs="0" maxOccurs="1"/>
         </xsd:sequence>
       </xsd:complexType>
     </xsd:element>
-    <xsd:element name="MediaServiceOCR" ma:index="18" nillable="true" ma:displayName="Extracted Text" ma:internalName="MediaServiceOCR" ma:readOnly="true">
+    <xsd:element name="MediaServiceOCR" ma:index="21" nillable="true" ma:displayName="Extracted Text" ma:internalName="MediaServiceOCR" ma:readOnly="true">
       <xsd:simpleType>
         <xsd:restriction base="dms:Note">
           <xsd:maxLength value="255"/>
         </xsd:restriction>
       </xsd:simpleType>
     </xsd:element>
-  </xsd:schema>
-  <xsd:schema xmlns:xsd="http://www.w3.org/2001/XMLSchema" xmlns:xs="http://www.w3.org/2001/XMLSchema" xmlns:dms="http://schemas.microsoft.com/office/2006/documentManagement/types" xmlns:pc="http://schemas.microsoft.com/office/infopath/2007/PartnerControls" targetNamespace="adccf511-daff-4bcb-9072-914cedbf4c7e" elementFormDefault="qualified">
-    <xsd:import namespace="http://schemas.microsoft.com/office/2006/documentManagement/types"/>
-    <xsd:import namespace="http://schemas.microsoft.com/office/infopath/2007/PartnerControls"/>
-    <xsd:element name="TaxCatchAll" ma:index="17" nillable="true" ma:displayName="Taxonomy Catch All Column" ma:hidden="true" ma:list="{d55fdbc5-1632-489d-aeea-ba6fd7407963}" ma:internalName="TaxCatchAll" ma:showField="CatchAllData" ma:web="adccf511-daff-4bcb-9072-914cedbf4c7e">
-      <xsd:complexType>
-        <xsd:complexContent>
-          <xsd:extension base="dms:MultiChoiceLookup">
-            <xsd:sequence>
-              <xsd:element name="Value" type="dms:Lookup" maxOccurs="unbounded" minOccurs="0" nillable="true"/>
-            </xsd:sequence>
-          </xsd:extension>
-        </xsd:complexContent>
-      </xsd:complexType>
+    <xsd:element name="MediaServiceSearchProperties" ma:index="22" nillable="true" ma:displayName="MediaServiceSearchProperties" ma:hidden="true" ma:internalName="MediaServiceSearchProperties" ma:readOnly="true">
+      <xsd:simpleType>
+        <xsd:restriction base="dms:Note"/>
+      </xsd:simpleType>
     </xsd:element>
   </xsd:schema>
   <xsd:schema xmlns="http://schemas.openxmlformats.org/package/2006/metadata/core-properties" xmlns:xsd="http://www.w3.org/2001/XMLSchema" xmlns:xsi="http://www.w3.org/2001/XMLSchema-instance" xmlns:dc="http://purl.org/dc/elements/1.1/" xmlns:dcterms="http://purl.org/dc/terms/" xmlns:odoc="http://schemas.microsoft.com/internal/obd" targetNamespace="http://schemas.openxmlformats.org/package/2006/metadata/core-properties" elementFormDefault="qualified" attributeFormDefault="unqualified" blockDefault="#all">
@@ -40436,9 +40861,9 @@
 </file>
 
 <file path=customXml/itemProps1.xml><?xml version="1.0" encoding="utf-8"?>
-<ds:datastoreItem xmlns:ds="http://schemas.openxmlformats.org/officeDocument/2006/customXml" ds:itemID="{E8AB44A3-7C62-4BD2-82ED-8ABC209970FA}">
+<ds:datastoreItem xmlns:ds="http://schemas.openxmlformats.org/officeDocument/2006/customXml" ds:itemID="{81CBDEC1-3B00-44ED-AD36-0268077980BA}">
   <ds:schemaRefs>
-    <ds:schemaRef ds:uri="http://schemas.openxmlformats.org/officeDocument/2006/bibliography"/>
+    <ds:schemaRef ds:uri="http://schemas.microsoft.com/sharepoint/v3/contenttype/forms"/>
   </ds:schemaRefs>
 </ds:datastoreItem>
 </file>
@@ -40455,13 +40880,28 @@
 </file>
 
 <file path=customXml/itemProps3.xml><?xml version="1.0" encoding="utf-8"?>
-<ds:datastoreItem xmlns:ds="http://schemas.openxmlformats.org/officeDocument/2006/customXml" ds:itemID="{81CBDEC1-3B00-44ED-AD36-0268077980BA}">
+<ds:datastoreItem xmlns:ds="http://schemas.openxmlformats.org/officeDocument/2006/customXml" ds:itemID="{E8AB44A3-7C62-4BD2-82ED-8ABC209970FA}">
   <ds:schemaRefs>
-    <ds:schemaRef ds:uri="http://schemas.microsoft.com/sharepoint/v3/contenttype/forms"/>
+    <ds:schemaRef ds:uri="http://schemas.openxmlformats.org/officeDocument/2006/bibliography"/>
   </ds:schemaRefs>
 </ds:datastoreItem>
 </file>
 
 <file path=customXml/itemProps4.xml><?xml version="1.0" encoding="utf-8"?>
-<ds:datastoreItem xmlns:ds="http://schemas.openxmlformats.org/officeDocument/2006/customXml" ds:itemID="{F37E8945-C2D4-4E52-87FB-47B8F4E27642}"/>
+<ds:datastoreItem xmlns:ds="http://schemas.openxmlformats.org/officeDocument/2006/customXml" ds:itemID="{DF43E046-DB0C-42D1-8C73-AE38B52F1ED7}">
+  <ds:schemaRefs>
+    <ds:schemaRef ds:uri="http://schemas.microsoft.com/office/2006/metadata/contentType"/>
+    <ds:schemaRef ds:uri="http://schemas.microsoft.com/office/2006/metadata/properties/metaAttributes"/>
+    <ds:schemaRef ds:uri="http://www.w3.org/2001/XMLSchema"/>
+    <ds:schemaRef ds:uri="http://schemas.microsoft.com/office/2006/metadata/properties"/>
+    <ds:schemaRef ds:uri="cb45339b-ced9-4d0d-8f64-77573914d53b"/>
+    <ds:schemaRef ds:uri="43a3ca16-9c26-4813-b83f-4aec9927b43f"/>
+    <ds:schemaRef ds:uri="http://schemas.microsoft.com/office/2006/documentManagement/types"/>
+    <ds:schemaRef ds:uri="http://schemas.microsoft.com/office/infopath/2007/PartnerControls"/>
+    <ds:schemaRef ds:uri="http://schemas.openxmlformats.org/package/2006/metadata/core-properties"/>
+    <ds:schemaRef ds:uri="http://purl.org/dc/elements/1.1/"/>
+    <ds:schemaRef ds:uri="http://purl.org/dc/terms/"/>
+    <ds:schemaRef ds:uri="http://schemas.microsoft.com/internal/obd"/>
+  </ds:schemaRefs>
+</ds:datastoreItem>
 </file>
</xml_diff>

<commit_message>
Agregado CFA con hallazgos corregidos
</commit_message>
<xml_diff>
--- a/fuentes/CFA1_82220000_DU.docx
+++ b/fuentes/CFA1_82220000_DU.docx
@@ -2201,11 +2201,9 @@
       </w:r>
       <w:r>
         <w:rPr>
-          <w:b/>
-          <w:bCs/>
           <w:lang w:val="es-ES"/>
         </w:rPr>
-        <w:t>“Estructura del sistema de trazabilidad”</w:t>
+        <w:t>Estructura del sistema de trazabilidad</w:t>
       </w:r>
       <w:r>
         <w:rPr>
@@ -2271,7 +2269,7 @@
           <w:noProof/>
         </w:rPr>
         <w:drawing>
-          <wp:inline distT="0" distB="0" distL="0" distR="0" wp14:anchorId="1310ABA1" wp14:editId="6C4B831A">
+          <wp:inline distT="0" distB="0" distL="0" distR="0" wp14:anchorId="1310ABA1" wp14:editId="0F799B38">
             <wp:extent cx="4678326" cy="2631441"/>
             <wp:effectExtent l="0" t="0" r="0" b="0"/>
             <wp:docPr id="1235574700" name="Imagen 6">
@@ -3892,7 +3890,20 @@
         <w:rPr>
           <w:lang w:val="es-419" w:eastAsia="es-CO"/>
         </w:rPr>
-        <w:t>La trazabilidad efectiva depende críticamente de entender las características técnicas de la carga. Factores como el estado físico, la fragilidad, el peso, las dimensiones, y los requisitos de temperatura o humedad, influyen directamente en la selección de métodos de embalaje, manipulación y transporte. Estas propiedades determinan la tecnología de identificación más adecuada y la información esencial a registrar en cada etapa. Un manejo incorrecto basado en el desconocimiento de estas características puede comprometer la integridad del producto y la fiabilidad de los datos de trazabilidad.</w:t>
+        <w:t xml:space="preserve">La trazabilidad efectiva depende críticamente de entender las características técnicas de la carga. Factores como el estado físico, la fragilidad, el peso, las dimensiones, y los requisitos de temperatura o humedad, influyen directamente en la selección de métodos de embalaje, manipulación y transporte. </w:t>
+      </w:r>
+    </w:p>
+    <w:p>
+      <w:pPr>
+        <w:rPr>
+          <w:lang w:val="es-419" w:eastAsia="es-CO"/>
+        </w:rPr>
+      </w:pPr>
+      <w:r>
+        <w:rPr>
+          <w:lang w:val="es-419" w:eastAsia="es-CO"/>
+        </w:rPr>
+        <w:t>Estas propiedades determinan la tecnología de identificación más adecuada y la información esencial a registrar en cada etapa. Un manejo incorrecto basado en el desconocimiento de estas características puede comprometer la integridad del producto y la fiabilidad de los datos de trazabilidad.</w:t>
       </w:r>
     </w:p>
     <w:p>
@@ -3947,14 +3958,13 @@
         </w:rPr>
         <w:t xml:space="preserve">Incluye mercancías embaladas en cajas, bultos, </w:t>
       </w:r>
-      <w:proofErr w:type="spellStart"/>
       <w:r>
         <w:rPr>
           <w:rStyle w:val="Extranjerismo"/>
+          <w:lang w:val="es-CO"/>
         </w:rPr>
         <w:t>palets</w:t>
       </w:r>
-      <w:proofErr w:type="spellEnd"/>
       <w:r>
         <w:rPr>
           <w:lang w:val="es-419" w:eastAsia="es-CO"/>
@@ -4872,7 +4882,13 @@
         <w:rPr>
           <w:lang w:val="es-419" w:eastAsia="es-CO"/>
         </w:rPr>
-        <w:t xml:space="preserve"> m</w:t>
+        <w:t xml:space="preserve"> </w:t>
+      </w:r>
+      <w:r>
+        <w:rPr>
+          <w:lang w:val="es-419" w:eastAsia="es-CO"/>
+        </w:rPr>
+        <w:t>f</w:t>
       </w:r>
       <w:r>
         <w:rPr>
@@ -5061,6 +5077,7 @@
           <w:rStyle w:val="Extranjerismo"/>
           <w:b/>
           <w:bCs/>
+          <w:lang w:val="es-CO"/>
         </w:rPr>
         <w:t>stock</w:t>
       </w:r>
@@ -6127,14 +6144,13 @@
         </w:rPr>
         <w:t xml:space="preserve">: mercancías embaladas en cajas, bultos, </w:t>
       </w:r>
-      <w:proofErr w:type="spellStart"/>
       <w:r>
         <w:rPr>
           <w:rStyle w:val="Extranjerismo"/>
+          <w:lang w:val="es-CO"/>
         </w:rPr>
         <w:t>palets</w:t>
       </w:r>
-      <w:proofErr w:type="spellEnd"/>
       <w:r>
         <w:rPr>
           <w:rFonts w:ascii="Calibri" w:hAnsi="Calibri" w:cs="Calibri"/>
@@ -6350,35 +6366,6 @@
           <w:lang w:val="es-419"/>
         </w:rPr>
         <w:t>puntos específicos en la cadena de suministro o en la operación donde es esencial aplicar un control para evitar, eliminar o reducir un riesgo a un nivel aceptable. Son nodos clave para la captura de datos de trazabilidad.</w:t>
-      </w:r>
-    </w:p>
-    <w:p>
-      <w:pPr>
-        <w:rPr>
-          <w:rFonts w:ascii="Calibri" w:hAnsi="Calibri" w:cs="Calibri"/>
-          <w:b/>
-          <w:bCs/>
-          <w:szCs w:val="28"/>
-          <w:lang w:val="es-419"/>
-        </w:rPr>
-      </w:pPr>
-      <w:r>
-        <w:rPr>
-          <w:rFonts w:ascii="Calibri" w:hAnsi="Calibri" w:cs="Calibri"/>
-          <w:b/>
-          <w:bCs/>
-          <w:szCs w:val="28"/>
-          <w:lang w:val="es-419"/>
-        </w:rPr>
-        <w:t xml:space="preserve">Término: </w:t>
-      </w:r>
-      <w:r>
-        <w:rPr>
-          <w:rFonts w:ascii="Calibri" w:hAnsi="Calibri" w:cs="Calibri"/>
-          <w:szCs w:val="28"/>
-          <w:lang w:val="es-419"/>
-        </w:rPr>
-        <w:t>definición.</w:t>
       </w:r>
     </w:p>
     <w:p>
@@ -40602,12 +40589,7 @@
 </file>
 
 <file path=customXml/item1.xml><?xml version="1.0" encoding="utf-8"?>
-<?mso-contentType ?>
-<FormTemplates xmlns="http://schemas.microsoft.com/sharepoint/v3/contenttype/forms">
-  <Display>DocumentLibraryForm</Display>
-  <Edit>DocumentLibraryForm</Edit>
-  <New>DocumentLibraryForm</New>
-</FormTemplates>
+<b:Sources xmlns:b="http://schemas.openxmlformats.org/officeDocument/2006/bibliography" xmlns="http://schemas.openxmlformats.org/officeDocument/2006/bibliography" SelectedStyle="\APASixthEditionOfficeOnline.xsl" StyleName="APA" Version="6"/>
 </file>
 
 <file path=customXml/item2.xml><?xml version="1.0" encoding="utf-8"?>
@@ -40622,7 +40604,12 @@
 </file>
 
 <file path=customXml/item3.xml><?xml version="1.0" encoding="utf-8"?>
-<b:Sources xmlns:b="http://schemas.openxmlformats.org/officeDocument/2006/bibliography" xmlns="http://schemas.openxmlformats.org/officeDocument/2006/bibliography" SelectedStyle="\APASixthEditionOfficeOnline.xsl" StyleName="APA" Version="6"/>
+<?mso-contentType ?>
+<FormTemplates xmlns="http://schemas.microsoft.com/sharepoint/v3/contenttype/forms">
+  <Display>DocumentLibraryForm</Display>
+  <Edit>DocumentLibraryForm</Edit>
+  <New>DocumentLibraryForm</New>
+</FormTemplates>
 </file>
 
 <file path=customXml/item4.xml><?xml version="1.0" encoding="utf-8"?>
@@ -40861,9 +40848,9 @@
 </file>
 
 <file path=customXml/itemProps1.xml><?xml version="1.0" encoding="utf-8"?>
-<ds:datastoreItem xmlns:ds="http://schemas.openxmlformats.org/officeDocument/2006/customXml" ds:itemID="{81CBDEC1-3B00-44ED-AD36-0268077980BA}">
+<ds:datastoreItem xmlns:ds="http://schemas.openxmlformats.org/officeDocument/2006/customXml" ds:itemID="{E8AB44A3-7C62-4BD2-82ED-8ABC209970FA}">
   <ds:schemaRefs>
-    <ds:schemaRef ds:uri="http://schemas.microsoft.com/sharepoint/v3/contenttype/forms"/>
+    <ds:schemaRef ds:uri="http://schemas.openxmlformats.org/officeDocument/2006/bibliography"/>
   </ds:schemaRefs>
 </ds:datastoreItem>
 </file>
@@ -40880,9 +40867,9 @@
 </file>
 
 <file path=customXml/itemProps3.xml><?xml version="1.0" encoding="utf-8"?>
-<ds:datastoreItem xmlns:ds="http://schemas.openxmlformats.org/officeDocument/2006/customXml" ds:itemID="{E8AB44A3-7C62-4BD2-82ED-8ABC209970FA}">
+<ds:datastoreItem xmlns:ds="http://schemas.openxmlformats.org/officeDocument/2006/customXml" ds:itemID="{81CBDEC1-3B00-44ED-AD36-0268077980BA}">
   <ds:schemaRefs>
-    <ds:schemaRef ds:uri="http://schemas.openxmlformats.org/officeDocument/2006/bibliography"/>
+    <ds:schemaRef ds:uri="http://schemas.microsoft.com/sharepoint/v3/contenttype/forms"/>
   </ds:schemaRefs>
 </ds:datastoreItem>
 </file>

</xml_diff>

<commit_message>
Ajustados hallazgos de repositorio
</commit_message>
<xml_diff>
--- a/fuentes/CFA1_82220000_DU.docx
+++ b/fuentes/CFA1_82220000_DU.docx
@@ -514,7 +514,7 @@
           <w:r>
             <w:fldChar w:fldCharType="separate"/>
           </w:r>
-          <w:hyperlink w:anchor="_Toc211331024" w:history="1">
+          <w:hyperlink w:anchor="_Toc211522874" w:history="1">
             <w:r>
               <w:rPr>
                 <w:rStyle w:val="Hipervnculo"/>
@@ -541,7 +541,7 @@
                 <w:noProof/>
                 <w:webHidden/>
               </w:rPr>
-              <w:instrText xml:space="preserve"> PAGEREF _Toc211331024 \h </w:instrText>
+              <w:instrText xml:space="preserve"> PAGEREF _Toc211522874 \h </w:instrText>
             </w:r>
             <w:r>
               <w:rPr>
@@ -587,7 +587,7 @@
               <w:lang w:eastAsia="es-MX"/>
             </w:rPr>
           </w:pPr>
-          <w:hyperlink w:anchor="_Toc211331025" w:history="1">
+          <w:hyperlink w:anchor="_Toc211522875" w:history="1">
             <w:r>
               <w:rPr>
                 <w:rStyle w:val="Hipervnculo"/>
@@ -631,7 +631,7 @@
                 <w:noProof/>
                 <w:webHidden/>
               </w:rPr>
-              <w:instrText xml:space="preserve"> PAGEREF _Toc211331025 \h </w:instrText>
+              <w:instrText xml:space="preserve"> PAGEREF _Toc211522875 \h </w:instrText>
             </w:r>
             <w:r>
               <w:rPr>
@@ -673,7 +673,7 @@
               <w:lang w:eastAsia="es-MX"/>
             </w:rPr>
           </w:pPr>
-          <w:hyperlink w:anchor="_Toc211331026" w:history="1">
+          <w:hyperlink w:anchor="_Toc211522876" w:history="1">
             <w:r>
               <w:rPr>
                 <w:rStyle w:val="Hipervnculo"/>
@@ -717,7 +717,7 @@
                 <w:noProof/>
                 <w:webHidden/>
               </w:rPr>
-              <w:instrText xml:space="preserve"> PAGEREF _Toc211331026 \h </w:instrText>
+              <w:instrText xml:space="preserve"> PAGEREF _Toc211522876 \h </w:instrText>
             </w:r>
             <w:r>
               <w:rPr>
@@ -759,7 +759,7 @@
               <w:lang w:eastAsia="es-MX"/>
             </w:rPr>
           </w:pPr>
-          <w:hyperlink w:anchor="_Toc211331027" w:history="1">
+          <w:hyperlink w:anchor="_Toc211522877" w:history="1">
             <w:r>
               <w:rPr>
                 <w:rStyle w:val="Hipervnculo"/>
@@ -803,7 +803,7 @@
                 <w:noProof/>
                 <w:webHidden/>
               </w:rPr>
-              <w:instrText xml:space="preserve"> PAGEREF _Toc211331027 \h </w:instrText>
+              <w:instrText xml:space="preserve"> PAGEREF _Toc211522877 \h </w:instrText>
             </w:r>
             <w:r>
               <w:rPr>
@@ -845,7 +845,7 @@
               <w:lang w:eastAsia="es-MX"/>
             </w:rPr>
           </w:pPr>
-          <w:hyperlink w:anchor="_Toc211331028" w:history="1">
+          <w:hyperlink w:anchor="_Toc211522878" w:history="1">
             <w:r>
               <w:rPr>
                 <w:rStyle w:val="Hipervnculo"/>
@@ -872,7 +872,7 @@
                 <w:noProof/>
                 <w:webHidden/>
               </w:rPr>
-              <w:instrText xml:space="preserve"> PAGEREF _Toc211331028 \h </w:instrText>
+              <w:instrText xml:space="preserve"> PAGEREF _Toc211522878 \h </w:instrText>
             </w:r>
             <w:r>
               <w:rPr>
@@ -914,7 +914,7 @@
               <w:lang w:eastAsia="es-MX"/>
             </w:rPr>
           </w:pPr>
-          <w:hyperlink w:anchor="_Toc211331029" w:history="1">
+          <w:hyperlink w:anchor="_Toc211522879" w:history="1">
             <w:r>
               <w:rPr>
                 <w:rStyle w:val="Hipervnculo"/>
@@ -941,7 +941,7 @@
                 <w:noProof/>
                 <w:webHidden/>
               </w:rPr>
-              <w:instrText xml:space="preserve"> PAGEREF _Toc211331029 \h </w:instrText>
+              <w:instrText xml:space="preserve"> PAGEREF _Toc211522879 \h </w:instrText>
             </w:r>
             <w:r>
               <w:rPr>
@@ -987,7 +987,7 @@
               <w:lang w:eastAsia="es-MX"/>
             </w:rPr>
           </w:pPr>
-          <w:hyperlink w:anchor="_Toc211331030" w:history="1">
+          <w:hyperlink w:anchor="_Toc211522880" w:history="1">
             <w:r>
               <w:rPr>
                 <w:rStyle w:val="Hipervnculo"/>
@@ -1031,7 +1031,7 @@
                 <w:noProof/>
                 <w:webHidden/>
               </w:rPr>
-              <w:instrText xml:space="preserve"> PAGEREF _Toc211331030 \h </w:instrText>
+              <w:instrText xml:space="preserve"> PAGEREF _Toc211522880 \h </w:instrText>
             </w:r>
             <w:r>
               <w:rPr>
@@ -1073,7 +1073,7 @@
               <w:lang w:eastAsia="es-MX"/>
             </w:rPr>
           </w:pPr>
-          <w:hyperlink w:anchor="_Toc211331031" w:history="1">
+          <w:hyperlink w:anchor="_Toc211522881" w:history="1">
             <w:r>
               <w:rPr>
                 <w:rStyle w:val="Hipervnculo"/>
@@ -1100,7 +1100,7 @@
                 <w:noProof/>
                 <w:webHidden/>
               </w:rPr>
-              <w:instrText xml:space="preserve"> PAGEREF _Toc211331031 \h </w:instrText>
+              <w:instrText xml:space="preserve"> PAGEREF _Toc211522881 \h </w:instrText>
             </w:r>
             <w:r>
               <w:rPr>
@@ -1142,7 +1142,7 @@
               <w:lang w:eastAsia="es-MX"/>
             </w:rPr>
           </w:pPr>
-          <w:hyperlink w:anchor="_Toc211331032" w:history="1">
+          <w:hyperlink w:anchor="_Toc211522882" w:history="1">
             <w:r>
               <w:rPr>
                 <w:rStyle w:val="Hipervnculo"/>
@@ -1169,7 +1169,7 @@
                 <w:noProof/>
                 <w:webHidden/>
               </w:rPr>
-              <w:instrText xml:space="preserve"> PAGEREF _Toc211331032 \h </w:instrText>
+              <w:instrText xml:space="preserve"> PAGEREF _Toc211522882 \h </w:instrText>
             </w:r>
             <w:r>
               <w:rPr>
@@ -1215,7 +1215,7 @@
               <w:lang w:eastAsia="es-MX"/>
             </w:rPr>
           </w:pPr>
-          <w:hyperlink w:anchor="_Toc211331033" w:history="1">
+          <w:hyperlink w:anchor="_Toc211522883" w:history="1">
             <w:r>
               <w:rPr>
                 <w:rStyle w:val="Hipervnculo"/>
@@ -1259,7 +1259,7 @@
                 <w:noProof/>
                 <w:webHidden/>
               </w:rPr>
-              <w:instrText xml:space="preserve"> PAGEREF _Toc211331033 \h </w:instrText>
+              <w:instrText xml:space="preserve"> PAGEREF _Toc211522883 \h </w:instrText>
             </w:r>
             <w:r>
               <w:rPr>
@@ -1301,7 +1301,7 @@
               <w:lang w:eastAsia="es-MX"/>
             </w:rPr>
           </w:pPr>
-          <w:hyperlink w:anchor="_Toc211331034" w:history="1">
+          <w:hyperlink w:anchor="_Toc211522884" w:history="1">
             <w:r>
               <w:rPr>
                 <w:rStyle w:val="Hipervnculo"/>
@@ -1328,7 +1328,7 @@
                 <w:noProof/>
                 <w:webHidden/>
               </w:rPr>
-              <w:instrText xml:space="preserve"> PAGEREF _Toc211331034 \h </w:instrText>
+              <w:instrText xml:space="preserve"> PAGEREF _Toc211522884 \h </w:instrText>
             </w:r>
             <w:r>
               <w:rPr>
@@ -1370,7 +1370,7 @@
               <w:lang w:eastAsia="es-MX"/>
             </w:rPr>
           </w:pPr>
-          <w:hyperlink w:anchor="_Toc211331035" w:history="1">
+          <w:hyperlink w:anchor="_Toc211522885" w:history="1">
             <w:r>
               <w:rPr>
                 <w:rStyle w:val="Hipervnculo"/>
@@ -1397,7 +1397,7 @@
                 <w:noProof/>
                 <w:webHidden/>
               </w:rPr>
-              <w:instrText xml:space="preserve"> PAGEREF _Toc211331035 \h </w:instrText>
+              <w:instrText xml:space="preserve"> PAGEREF _Toc211522885 \h </w:instrText>
             </w:r>
             <w:r>
               <w:rPr>
@@ -1439,7 +1439,7 @@
               <w:lang w:eastAsia="es-MX"/>
             </w:rPr>
           </w:pPr>
-          <w:hyperlink w:anchor="_Toc211331036" w:history="1">
+          <w:hyperlink w:anchor="_Toc211522886" w:history="1">
             <w:r>
               <w:rPr>
                 <w:rStyle w:val="Hipervnculo"/>
@@ -1466,7 +1466,7 @@
                 <w:noProof/>
                 <w:webHidden/>
               </w:rPr>
-              <w:instrText xml:space="preserve"> PAGEREF _Toc211331036 \h </w:instrText>
+              <w:instrText xml:space="preserve"> PAGEREF _Toc211522886 \h </w:instrText>
             </w:r>
             <w:r>
               <w:rPr>
@@ -1508,7 +1508,7 @@
               <w:lang w:eastAsia="es-MX"/>
             </w:rPr>
           </w:pPr>
-          <w:hyperlink w:anchor="_Toc211331037" w:history="1">
+          <w:hyperlink w:anchor="_Toc211522887" w:history="1">
             <w:r>
               <w:rPr>
                 <w:rStyle w:val="Hipervnculo"/>
@@ -1535,7 +1535,7 @@
                 <w:noProof/>
                 <w:webHidden/>
               </w:rPr>
-              <w:instrText xml:space="preserve"> PAGEREF _Toc211331037 \h </w:instrText>
+              <w:instrText xml:space="preserve"> PAGEREF _Toc211522887 \h </w:instrText>
             </w:r>
             <w:r>
               <w:rPr>
@@ -1581,7 +1581,7 @@
               <w:lang w:eastAsia="es-MX"/>
             </w:rPr>
           </w:pPr>
-          <w:hyperlink w:anchor="_Toc211331038" w:history="1">
+          <w:hyperlink w:anchor="_Toc211522888" w:history="1">
             <w:r>
               <w:rPr>
                 <w:rStyle w:val="Hipervnculo"/>
@@ -1604,7 +1604,7 @@
                 <w:rStyle w:val="Hipervnculo"/>
                 <w:noProof/>
               </w:rPr>
-              <w:t>Trazabilidad en la operación del transporte</w:t>
+              <w:t>Trazabilidad de la operación del transporte</w:t>
             </w:r>
             <w:r>
               <w:rPr>
@@ -1625,7 +1625,7 @@
                 <w:noProof/>
                 <w:webHidden/>
               </w:rPr>
-              <w:instrText xml:space="preserve"> PAGEREF _Toc211331038 \h </w:instrText>
+              <w:instrText xml:space="preserve"> PAGEREF _Toc211522888 \h </w:instrText>
             </w:r>
             <w:r>
               <w:rPr>
@@ -1667,7 +1667,7 @@
               <w:lang w:eastAsia="es-MX"/>
             </w:rPr>
           </w:pPr>
-          <w:hyperlink w:anchor="_Toc211331039" w:history="1">
+          <w:hyperlink w:anchor="_Toc211522889" w:history="1">
             <w:r>
               <w:rPr>
                 <w:rStyle w:val="Hipervnculo"/>
@@ -1694,7 +1694,7 @@
                 <w:noProof/>
                 <w:webHidden/>
               </w:rPr>
-              <w:instrText xml:space="preserve"> PAGEREF _Toc211331039 \h </w:instrText>
+              <w:instrText xml:space="preserve"> PAGEREF _Toc211522889 \h </w:instrText>
             </w:r>
             <w:r>
               <w:rPr>
@@ -1736,7 +1736,7 @@
               <w:lang w:eastAsia="es-MX"/>
             </w:rPr>
           </w:pPr>
-          <w:hyperlink w:anchor="_Toc211331040" w:history="1">
+          <w:hyperlink w:anchor="_Toc211522890" w:history="1">
             <w:r>
               <w:rPr>
                 <w:rStyle w:val="Hipervnculo"/>
@@ -1763,7 +1763,7 @@
                 <w:noProof/>
                 <w:webHidden/>
               </w:rPr>
-              <w:instrText xml:space="preserve"> PAGEREF _Toc211331040 \h </w:instrText>
+              <w:instrText xml:space="preserve"> PAGEREF _Toc211522890 \h </w:instrText>
             </w:r>
             <w:r>
               <w:rPr>
@@ -1808,7 +1808,7 @@
               <w:lang w:eastAsia="es-MX"/>
             </w:rPr>
           </w:pPr>
-          <w:hyperlink w:anchor="_Toc211331041" w:history="1">
+          <w:hyperlink w:anchor="_Toc211522891" w:history="1">
             <w:r>
               <w:rPr>
                 <w:rStyle w:val="Hipervnculo"/>
@@ -1835,7 +1835,7 @@
                 <w:noProof/>
                 <w:webHidden/>
               </w:rPr>
-              <w:instrText xml:space="preserve"> PAGEREF _Toc211331041 \h </w:instrText>
+              <w:instrText xml:space="preserve"> PAGEREF _Toc211522891 \h </w:instrText>
             </w:r>
             <w:r>
               <w:rPr>
@@ -1880,7 +1880,7 @@
               <w:lang w:eastAsia="es-MX"/>
             </w:rPr>
           </w:pPr>
-          <w:hyperlink w:anchor="_Toc211331042" w:history="1">
+          <w:hyperlink w:anchor="_Toc211522892" w:history="1">
             <w:r>
               <w:rPr>
                 <w:rStyle w:val="Hipervnculo"/>
@@ -1907,7 +1907,7 @@
                 <w:noProof/>
                 <w:webHidden/>
               </w:rPr>
-              <w:instrText xml:space="preserve"> PAGEREF _Toc211331042 \h </w:instrText>
+              <w:instrText xml:space="preserve"> PAGEREF _Toc211522892 \h </w:instrText>
             </w:r>
             <w:r>
               <w:rPr>
@@ -1952,7 +1952,7 @@
               <w:lang w:eastAsia="es-MX"/>
             </w:rPr>
           </w:pPr>
-          <w:hyperlink w:anchor="_Toc211331043" w:history="1">
+          <w:hyperlink w:anchor="_Toc211522893" w:history="1">
             <w:r>
               <w:rPr>
                 <w:rStyle w:val="Hipervnculo"/>
@@ -1979,7 +1979,7 @@
                 <w:noProof/>
                 <w:webHidden/>
               </w:rPr>
-              <w:instrText xml:space="preserve"> PAGEREF _Toc211331043 \h </w:instrText>
+              <w:instrText xml:space="preserve"> PAGEREF _Toc211522893 \h </w:instrText>
             </w:r>
             <w:r>
               <w:rPr>
@@ -2024,7 +2024,7 @@
               <w:lang w:eastAsia="es-MX"/>
             </w:rPr>
           </w:pPr>
-          <w:hyperlink w:anchor="_Toc211331044" w:history="1">
+          <w:hyperlink w:anchor="_Toc211522894" w:history="1">
             <w:r>
               <w:rPr>
                 <w:rStyle w:val="Hipervnculo"/>
@@ -2051,7 +2051,7 @@
                 <w:noProof/>
                 <w:webHidden/>
               </w:rPr>
-              <w:instrText xml:space="preserve"> PAGEREF _Toc211331044 \h </w:instrText>
+              <w:instrText xml:space="preserve"> PAGEREF _Toc211522894 \h </w:instrText>
             </w:r>
             <w:r>
               <w:rPr>
@@ -2096,7 +2096,7 @@
               <w:lang w:eastAsia="es-MX"/>
             </w:rPr>
           </w:pPr>
-          <w:hyperlink w:anchor="_Toc211331045" w:history="1">
+          <w:hyperlink w:anchor="_Toc211522895" w:history="1">
             <w:r>
               <w:rPr>
                 <w:rStyle w:val="Hipervnculo"/>
@@ -2123,7 +2123,7 @@
                 <w:noProof/>
                 <w:webHidden/>
               </w:rPr>
-              <w:instrText xml:space="preserve"> PAGEREF _Toc211331045 \h </w:instrText>
+              <w:instrText xml:space="preserve"> PAGEREF _Toc211522895 \h </w:instrText>
             </w:r>
             <w:r>
               <w:rPr>
@@ -2180,7 +2180,7 @@
       <w:pPr>
         <w:pStyle w:val="Titulosgenerales"/>
       </w:pPr>
-      <w:bookmarkStart w:id="0" w:name="_Toc211331024"/>
+      <w:bookmarkStart w:id="0" w:name="_Toc211522874"/>
       <w:r>
         <w:lastRenderedPageBreak/>
         <w:t>Introducción</w:t>
@@ -2269,7 +2269,7 @@
           <w:noProof/>
         </w:rPr>
         <w:drawing>
-          <wp:inline distT="0" distB="0" distL="0" distR="0" wp14:anchorId="1310ABA1" wp14:editId="0F799B38">
+          <wp:inline distT="0" distB="0" distL="0" distR="0" wp14:anchorId="1310ABA1" wp14:editId="46403195">
             <wp:extent cx="4678326" cy="2631441"/>
             <wp:effectExtent l="0" t="0" r="0" b="0"/>
             <wp:docPr id="1235574700" name="Imagen 6">
@@ -2481,7 +2481,7 @@
       <w:pPr>
         <w:pStyle w:val="Ttulo1"/>
       </w:pPr>
-      <w:bookmarkStart w:id="1" w:name="_Toc211331025"/>
+      <w:bookmarkStart w:id="1" w:name="_Toc211522875"/>
       <w:r>
         <w:lastRenderedPageBreak/>
         <w:t>Transporte</w:t>
@@ -2512,7 +2512,7 @@
           <w:rFonts w:eastAsia="Times New Roman"/>
         </w:rPr>
       </w:pPr>
-      <w:bookmarkStart w:id="2" w:name="_Toc211331026"/>
+      <w:bookmarkStart w:id="2" w:name="_Toc211522876"/>
       <w:r>
         <w:t>Concepto</w:t>
       </w:r>
@@ -2565,7 +2565,7 @@
           <w:numId w:val="7"/>
         </w:numPr>
       </w:pPr>
-      <w:bookmarkStart w:id="3" w:name="_Toc211331027"/>
+      <w:bookmarkStart w:id="3" w:name="_Toc211522877"/>
       <w:r>
         <w:t>Tipos</w:t>
       </w:r>
@@ -2703,7 +2703,23 @@
           <w:bCs/>
           <w:lang w:val="es-419" w:eastAsia="es-CO"/>
         </w:rPr>
-        <w:t>Fluvial / Lacustre</w:t>
+        <w:t xml:space="preserve">Fluvial / </w:t>
+      </w:r>
+      <w:r>
+        <w:rPr>
+          <w:b/>
+          <w:bCs/>
+          <w:lang w:val="es-419" w:eastAsia="es-CO"/>
+        </w:rPr>
+        <w:t>l</w:t>
+      </w:r>
+      <w:r>
+        <w:rPr>
+          <w:b/>
+          <w:bCs/>
+          <w:lang w:val="es-419" w:eastAsia="es-CO"/>
+        </w:rPr>
+        <w:t>acustre</w:t>
       </w:r>
     </w:p>
     <w:p>
@@ -2733,7 +2749,23 @@
           <w:bCs/>
           <w:lang w:val="es-419" w:eastAsia="es-CO"/>
         </w:rPr>
-        <w:t>Multimodal / Intermodal</w:t>
+        <w:t xml:space="preserve">Multimodal / </w:t>
+      </w:r>
+      <w:r>
+        <w:rPr>
+          <w:b/>
+          <w:bCs/>
+          <w:lang w:val="es-419" w:eastAsia="es-CO"/>
+        </w:rPr>
+        <w:t>i</w:t>
+      </w:r>
+      <w:r>
+        <w:rPr>
+          <w:b/>
+          <w:bCs/>
+          <w:lang w:val="es-419" w:eastAsia="es-CO"/>
+        </w:rPr>
+        <w:t>ntermodal</w:t>
       </w:r>
       <w:r>
         <w:rPr>
@@ -3001,7 +3033,7 @@
       <w:pPr>
         <w:pStyle w:val="Ttulo2"/>
       </w:pPr>
-      <w:bookmarkStart w:id="4" w:name="_Toc211331028"/>
+      <w:bookmarkStart w:id="4" w:name="_Toc211522878"/>
       <w:r>
         <w:t>1.3 Características</w:t>
       </w:r>
@@ -3266,7 +3298,7 @@
       <w:pPr>
         <w:pStyle w:val="Ttulo2"/>
       </w:pPr>
-      <w:bookmarkStart w:id="5" w:name="_Toc211331029"/>
+      <w:bookmarkStart w:id="5" w:name="_Toc211522879"/>
       <w:r>
         <w:t>1.4 Normativas y políticas</w:t>
       </w:r>
@@ -3330,7 +3362,23 @@
           <w:lang w:val="es-ES" w:eastAsia="es-CO"/>
         </w:rPr>
         <w:lastRenderedPageBreak/>
-        <w:t xml:space="preserve">Decretos y Resoluciones del Ministerio de Transporte </w:t>
+        <w:t xml:space="preserve">Decretos y </w:t>
+      </w:r>
+      <w:r>
+        <w:rPr>
+          <w:b/>
+          <w:bCs/>
+          <w:lang w:val="es-ES" w:eastAsia="es-CO"/>
+        </w:rPr>
+        <w:t>r</w:t>
+      </w:r>
+      <w:r>
+        <w:rPr>
+          <w:b/>
+          <w:bCs/>
+          <w:lang w:val="es-ES" w:eastAsia="es-CO"/>
+        </w:rPr>
+        <w:t xml:space="preserve">esoluciones del Ministerio de Transporte </w:t>
       </w:r>
     </w:p>
     <w:p>
@@ -3466,7 +3514,23 @@
           <w:bCs/>
           <w:lang w:val="es-ES" w:eastAsia="es-CO"/>
         </w:rPr>
-        <w:t>Convenio CMR (Transporte por carretera):</w:t>
+        <w:t>Convenio CMR (</w:t>
+      </w:r>
+      <w:r>
+        <w:rPr>
+          <w:b/>
+          <w:bCs/>
+          <w:lang w:val="es-ES" w:eastAsia="es-CO"/>
+        </w:rPr>
+        <w:t>t</w:t>
+      </w:r>
+      <w:r>
+        <w:rPr>
+          <w:b/>
+          <w:bCs/>
+          <w:lang w:val="es-ES" w:eastAsia="es-CO"/>
+        </w:rPr>
+        <w:t>ransporte por carretera):</w:t>
       </w:r>
       <w:r>
         <w:rPr>
@@ -3492,7 +3556,23 @@
           <w:bCs/>
           <w:lang w:val="es-ES" w:eastAsia="es-CO"/>
         </w:rPr>
-        <w:t>Convenio de Montreal (Transporte aéreo):</w:t>
+        <w:t>Convenio de Montreal (</w:t>
+      </w:r>
+      <w:r>
+        <w:rPr>
+          <w:b/>
+          <w:bCs/>
+          <w:lang w:val="es-ES" w:eastAsia="es-CO"/>
+        </w:rPr>
+        <w:t>t</w:t>
+      </w:r>
+      <w:r>
+        <w:rPr>
+          <w:b/>
+          <w:bCs/>
+          <w:lang w:val="es-ES" w:eastAsia="es-CO"/>
+        </w:rPr>
+        <w:t>ransporte aéreo):</w:t>
       </w:r>
       <w:r>
         <w:rPr>
@@ -3519,7 +3599,23 @@
           <w:lang w:val="es-ES" w:eastAsia="es-CO"/>
         </w:rPr>
         <w:lastRenderedPageBreak/>
-        <w:t>Reglas de La Haya-Visby / Hamburgo (marítimo):</w:t>
+        <w:t>Reglas de La Haya-Visby / Hamburgo (</w:t>
+      </w:r>
+      <w:r>
+        <w:rPr>
+          <w:b/>
+          <w:bCs/>
+          <w:lang w:val="es-ES" w:eastAsia="es-CO"/>
+        </w:rPr>
+        <w:t xml:space="preserve">transporte </w:t>
+      </w:r>
+      <w:r>
+        <w:rPr>
+          <w:b/>
+          <w:bCs/>
+          <w:lang w:val="es-ES" w:eastAsia="es-CO"/>
+        </w:rPr>
+        <w:t>marítimo):</w:t>
       </w:r>
       <w:r>
         <w:rPr>
@@ -3761,10 +3857,10 @@
           <w:lang w:val="es-419" w:eastAsia="es-CO"/>
         </w:rPr>
         <w:drawing>
-          <wp:inline distT="0" distB="0" distL="0" distR="0" wp14:anchorId="3B2427FD" wp14:editId="7D5063E7">
-            <wp:extent cx="5920752" cy="3365899"/>
-            <wp:effectExtent l="0" t="0" r="0" b="0"/>
-            <wp:docPr id="1294196148" name="Gráfico 4" descr="La figura 2 presenta las principales políticas empresariales aplicadas a la trazabilidad: estrategias de gestión de flotas, formación del personal en tecnologías y procedimientos, adopción de sistemas tecnológicos como GPS y RFID, y políticas de calidad y seguridad orientadas a certificaciones e integridad de la cadena de suministro."/>
+          <wp:inline distT="0" distB="0" distL="0" distR="0" wp14:anchorId="07F5D853" wp14:editId="19BED4B7">
+            <wp:extent cx="5620624" cy="3191333"/>
+            <wp:effectExtent l="0" t="0" r="5715" b="0"/>
+            <wp:docPr id="1117162069" name="Imagen 4" descr="La figura 2 presenta las principales políticas empresariales aplicadas a la trazabilidad: estrategias de gestión de flotas, formación del personal en tecnologías y procedimientos, adopción de sistemas tecnológicos como GPS y RFID, y políticas de calidad y seguridad orientadas a certificaciones e integridad de la cadena de suministro."/>
             <wp:cNvGraphicFramePr>
               <a:graphicFrameLocks xmlns:a="http://schemas.openxmlformats.org/drawingml/2006/main" noChangeAspect="1"/>
             </wp:cNvGraphicFramePr>
@@ -3772,14 +3868,14 @@
               <a:graphicData uri="http://schemas.openxmlformats.org/drawingml/2006/picture">
                 <pic:pic xmlns:pic="http://schemas.openxmlformats.org/drawingml/2006/picture">
                   <pic:nvPicPr>
-                    <pic:cNvPr id="1294196148" name="Gráfico 4" descr="La figura 2 presenta las principales políticas empresariales aplicadas a la trazabilidad: estrategias de gestión de flotas, formación del personal en tecnologías y procedimientos, adopción de sistemas tecnológicos como GPS y RFID, y políticas de calidad y seguridad orientadas a certificaciones e integridad de la cadena de suministro."/>
+                    <pic:cNvPr id="1117162069" name="Imagen 4" descr="La figura 2 presenta las principales políticas empresariales aplicadas a la trazabilidad: estrategias de gestión de flotas, formación del personal en tecnologías y procedimientos, adopción de sistemas tecnológicos como GPS y RFID, y políticas de calidad y seguridad orientadas a certificaciones e integridad de la cadena de suministro."/>
                     <pic:cNvPicPr/>
                   </pic:nvPicPr>
                   <pic:blipFill>
                     <a:blip r:embed="rId17">
                       <a:extLst>
-                        <a:ext uri="{96DAC541-7B7A-43D3-8B79-37D633B846F1}">
-                          <asvg:svgBlip xmlns:asvg="http://schemas.microsoft.com/office/drawing/2016/SVG/main" r:embed="rId18"/>
+                        <a:ext uri="{28A0092B-C50C-407E-A947-70E740481C1C}">
+                          <a14:useLocalDpi xmlns:a14="http://schemas.microsoft.com/office/drawing/2010/main" val="0"/>
                         </a:ext>
                       </a:extLst>
                     </a:blip>
@@ -3790,7 +3886,7 @@
                   <pic:spPr>
                     <a:xfrm>
                       <a:off x="0" y="0"/>
-                      <a:ext cx="5934981" cy="3373988"/>
+                      <a:ext cx="5663426" cy="3215635"/>
                     </a:xfrm>
                     <a:prstGeom prst="rect">
                       <a:avLst/>
@@ -3873,7 +3969,7 @@
       <w:pPr>
         <w:pStyle w:val="Ttulo1"/>
       </w:pPr>
-      <w:bookmarkStart w:id="6" w:name="_Toc211331030"/>
+      <w:bookmarkStart w:id="6" w:name="_Toc211522880"/>
       <w:r>
         <w:lastRenderedPageBreak/>
         <w:t>Características técnicas de la carga</w:t>
@@ -3910,7 +4006,7 @@
       <w:pPr>
         <w:pStyle w:val="Ttulo2"/>
       </w:pPr>
-      <w:bookmarkStart w:id="7" w:name="_Toc211331031"/>
+      <w:bookmarkStart w:id="7" w:name="_Toc211522881"/>
       <w:r>
         <w:t>2.1 Tipos de carga, peso y volumen</w:t>
       </w:r>
@@ -4199,7 +4295,7 @@
       <w:pPr>
         <w:pStyle w:val="Ttulo2"/>
       </w:pPr>
-      <w:bookmarkStart w:id="8" w:name="_Toc211331032"/>
+      <w:bookmarkStart w:id="8" w:name="_Toc211522882"/>
       <w:r>
         <w:t>2.2 Empaque y embalaje</w:t>
       </w:r>
@@ -4415,7 +4511,7 @@
       <w:pPr>
         <w:pStyle w:val="Ttulo1"/>
       </w:pPr>
-      <w:bookmarkStart w:id="9" w:name="_Toc211331033"/>
+      <w:bookmarkStart w:id="9" w:name="_Toc211522883"/>
       <w:r>
         <w:lastRenderedPageBreak/>
         <w:t>Operación del transporte</w:t>
@@ -4439,7 +4535,7 @@
       <w:pPr>
         <w:pStyle w:val="Ttulo2"/>
       </w:pPr>
-      <w:bookmarkStart w:id="10" w:name="_Toc211331034"/>
+      <w:bookmarkStart w:id="10" w:name="_Toc211522884"/>
       <w:r>
         <w:t>3.1 Concepto, tipos y características</w:t>
       </w:r>
@@ -4560,7 +4656,23 @@
           <w:bCs/>
           <w:lang w:val="es-419" w:eastAsia="es-CO"/>
         </w:rPr>
-        <w:t>Distribución urbana / Última milla:</w:t>
+        <w:t xml:space="preserve">Distribución urbana / </w:t>
+      </w:r>
+      <w:r>
+        <w:rPr>
+          <w:b/>
+          <w:bCs/>
+          <w:lang w:val="es-419" w:eastAsia="es-CO"/>
+        </w:rPr>
+        <w:t>ú</w:t>
+      </w:r>
+      <w:r>
+        <w:rPr>
+          <w:b/>
+          <w:bCs/>
+          <w:lang w:val="es-419" w:eastAsia="es-CO"/>
+        </w:rPr>
+        <w:t>ltima milla:</w:t>
       </w:r>
       <w:r>
         <w:rPr>
@@ -4764,7 +4876,7 @@
       <w:pPr>
         <w:pStyle w:val="Ttulo2"/>
       </w:pPr>
-      <w:bookmarkStart w:id="11" w:name="_Toc211331035"/>
+      <w:bookmarkStart w:id="11" w:name="_Toc211522885"/>
       <w:r>
         <w:t>3.2 Variables y rutas</w:t>
       </w:r>
@@ -4983,7 +5095,7 @@
       <w:pPr>
         <w:pStyle w:val="Ttulo2"/>
       </w:pPr>
-      <w:bookmarkStart w:id="12" w:name="_Toc211331036"/>
+      <w:bookmarkStart w:id="12" w:name="_Toc211522886"/>
       <w:r>
         <w:t>3.3 Inventarios y procedimientos</w:t>
       </w:r>
@@ -5257,7 +5369,7 @@
       <w:pPr>
         <w:pStyle w:val="Ttulo2"/>
       </w:pPr>
-      <w:bookmarkStart w:id="13" w:name="_Toc211331037"/>
+      <w:bookmarkStart w:id="13" w:name="_Toc211522887"/>
       <w:r>
         <w:t>3.4 Puntos críticos en la operación</w:t>
       </w:r>
@@ -5455,10 +5567,16 @@
       <w:pPr>
         <w:pStyle w:val="Ttulo1"/>
       </w:pPr>
-      <w:bookmarkStart w:id="14" w:name="_Toc211331038"/>
+      <w:bookmarkStart w:id="14" w:name="_Toc211522888"/>
       <w:r>
         <w:lastRenderedPageBreak/>
-        <w:t>Trazabilidad en la operación del transporte</w:t>
+        <w:t>Trazabilidad</w:t>
+      </w:r>
+      <w:r>
+        <w:t xml:space="preserve"> de</w:t>
+      </w:r>
+      <w:r>
+        <w:t xml:space="preserve"> la operación del transporte</w:t>
       </w:r>
       <w:bookmarkEnd w:id="14"/>
     </w:p>
@@ -5479,7 +5597,7 @@
       <w:pPr>
         <w:pStyle w:val="Ttulo2"/>
       </w:pPr>
-      <w:bookmarkStart w:id="15" w:name="_Toc211331039"/>
+      <w:bookmarkStart w:id="15" w:name="_Toc211522889"/>
       <w:r>
         <w:t>4.1 Concepto e importancia</w:t>
       </w:r>
@@ -5655,7 +5773,7 @@
       <w:pPr>
         <w:pStyle w:val="Ttulo2"/>
       </w:pPr>
-      <w:bookmarkStart w:id="16" w:name="_Toc211331040"/>
+      <w:bookmarkStart w:id="16" w:name="_Toc211522890"/>
       <w:r>
         <w:t>4.2 Tipos y política</w:t>
       </w:r>
@@ -5700,7 +5818,16 @@
           <w:bCs/>
           <w:lang w:val="es-419" w:eastAsia="es-CO"/>
         </w:rPr>
-        <w:t>Upstream</w:t>
+        <w:t>u</w:t>
+      </w:r>
+      <w:r>
+        <w:rPr>
+          <w:rStyle w:val="Extranjerismo"/>
+          <w:b/>
+          <w:bCs/>
+          <w:lang w:val="es-419" w:eastAsia="es-CO"/>
+        </w:rPr>
+        <w:t>pstream</w:t>
       </w:r>
       <w:r>
         <w:rPr>
@@ -5734,7 +5861,23 @@
           <w:bCs/>
           <w:lang w:val="es-419" w:eastAsia="es-CO"/>
         </w:rPr>
-        <w:t>Interna (Proceso)</w:t>
+        <w:t>Interna (</w:t>
+      </w:r>
+      <w:r>
+        <w:rPr>
+          <w:b/>
+          <w:bCs/>
+          <w:lang w:val="es-419" w:eastAsia="es-CO"/>
+        </w:rPr>
+        <w:t>p</w:t>
+      </w:r>
+      <w:r>
+        <w:rPr>
+          <w:b/>
+          <w:bCs/>
+          <w:lang w:val="es-419" w:eastAsia="es-CO"/>
+        </w:rPr>
+        <w:t>roceso)</w:t>
       </w:r>
       <w:r>
         <w:rPr>
@@ -5783,7 +5926,16 @@
           <w:bCs/>
           <w:lang w:val="es-419" w:eastAsia="es-CO"/>
         </w:rPr>
-        <w:t>Downstream</w:t>
+        <w:t>d</w:t>
+      </w:r>
+      <w:r>
+        <w:rPr>
+          <w:rStyle w:val="Extranjerismo"/>
+          <w:b/>
+          <w:bCs/>
+          <w:lang w:val="es-419" w:eastAsia="es-CO"/>
+        </w:rPr>
+        <w:t>ownstream</w:t>
       </w:r>
       <w:r>
         <w:rPr>
@@ -5844,7 +5996,23 @@
           <w:bCs/>
           <w:lang w:val="es-419" w:eastAsia="es-CO"/>
         </w:rPr>
-        <w:t>Obligatorias (Regulaciones legales)</w:t>
+        <w:t>Obligatorias (</w:t>
+      </w:r>
+      <w:r>
+        <w:rPr>
+          <w:b/>
+          <w:bCs/>
+          <w:lang w:val="es-419" w:eastAsia="es-CO"/>
+        </w:rPr>
+        <w:t>r</w:t>
+      </w:r>
+      <w:r>
+        <w:rPr>
+          <w:b/>
+          <w:bCs/>
+          <w:lang w:val="es-419" w:eastAsia="es-CO"/>
+        </w:rPr>
+        <w:t>egulaciones legales)</w:t>
       </w:r>
       <w:r>
         <w:rPr>
@@ -5884,7 +6052,23 @@
           <w:bCs/>
           <w:lang w:val="es-419" w:eastAsia="es-CO"/>
         </w:rPr>
-        <w:t>Voluntarias (Buenas prácticas)</w:t>
+        <w:t>Voluntarias (</w:t>
+      </w:r>
+      <w:r>
+        <w:rPr>
+          <w:b/>
+          <w:bCs/>
+          <w:lang w:val="es-419" w:eastAsia="es-CO"/>
+        </w:rPr>
+        <w:t>b</w:t>
+      </w:r>
+      <w:r>
+        <w:rPr>
+          <w:b/>
+          <w:bCs/>
+          <w:lang w:val="es-419" w:eastAsia="es-CO"/>
+        </w:rPr>
+        <w:t>uenas prácticas)</w:t>
       </w:r>
       <w:r>
         <w:rPr>
@@ -5911,7 +6095,7 @@
       <w:pPr>
         <w:pStyle w:val="Titulosgenerales"/>
       </w:pPr>
-      <w:bookmarkStart w:id="17" w:name="_Toc211331041"/>
+      <w:bookmarkStart w:id="17" w:name="_Toc211522891"/>
       <w:r>
         <w:lastRenderedPageBreak/>
         <w:t>Síntesis</w:t>
@@ -5937,7 +6121,7 @@
     <w:p>
       <w:pPr>
         <w:rPr>
-          <w:noProof/>
+          <w:lang w:val="es-419" w:eastAsia="es-CO"/>
         </w:rPr>
       </w:pPr>
       <w:r>
@@ -5949,21 +6133,19 @@
     </w:p>
     <w:p>
       <w:pPr>
-        <w:ind w:firstLine="0"/>
-        <w:rPr>
-          <w:lang w:val="es-419" w:eastAsia="es-CO"/>
+        <w:rPr>
+          <w:noProof/>
         </w:rPr>
       </w:pPr>
       <w:r>
         <w:rPr>
           <w:noProof/>
-          <w:lang w:val="es-419" w:eastAsia="es-CO"/>
         </w:rPr>
         <w:drawing>
-          <wp:inline distT="0" distB="0" distL="0" distR="0" wp14:anchorId="45C49BE0" wp14:editId="25162B69">
-            <wp:extent cx="5856790" cy="3084493"/>
-            <wp:effectExtent l="0" t="0" r="0" b="1905"/>
-            <wp:docPr id="1082985875" name="Imagen 1" descr="En el diagrama se ilustra la estructura del sistema de trazabilidad mostrando sus diferentes elementos, tales como el transporte, las características técnicas de la carga la operación del transporte y la trazabilidad de la operación del transporte incluyendo todos los puntos críticos y fundamentales del proceso."/>
+          <wp:inline distT="0" distB="0" distL="0" distR="0" wp14:anchorId="5F1135DC" wp14:editId="7D6B77C6">
+            <wp:extent cx="5821077" cy="2788536"/>
+            <wp:effectExtent l="0" t="0" r="0" b="5715"/>
+            <wp:docPr id="1378158333" name="Imagen 5" descr="En el diagrama se ilustra la estructura del sistema de trazabilidad mostrando sus diferentes elementos, tales como el transporte, las características técnicas de la carga la operación del transporte y la trazabilidad de la operación del transporte incluyendo todos los puntos críticos y fundamentales del proceso."/>
             <wp:cNvGraphicFramePr>
               <a:graphicFrameLocks xmlns:a="http://schemas.openxmlformats.org/drawingml/2006/main" noChangeAspect="1"/>
             </wp:cNvGraphicFramePr>
@@ -5971,11 +6153,17 @@
               <a:graphicData uri="http://schemas.openxmlformats.org/drawingml/2006/picture">
                 <pic:pic xmlns:pic="http://schemas.openxmlformats.org/drawingml/2006/picture">
                   <pic:nvPicPr>
-                    <pic:cNvPr id="1082985875" name="Imagen 1" descr="En el diagrama se ilustra la estructura del sistema de trazabilidad mostrando sus diferentes elementos, tales como el transporte, las características técnicas de la carga la operación del transporte y la trazabilidad de la operación del transporte incluyendo todos los puntos críticos y fundamentales del proceso."/>
+                    <pic:cNvPr id="1378158333" name="Imagen 5" descr="En el diagrama se ilustra la estructura del sistema de trazabilidad mostrando sus diferentes elementos, tales como el transporte, las características técnicas de la carga la operación del transporte y la trazabilidad de la operación del transporte incluyendo todos los puntos críticos y fundamentales del proceso."/>
                     <pic:cNvPicPr/>
                   </pic:nvPicPr>
                   <pic:blipFill>
-                    <a:blip r:embed="rId19"/>
+                    <a:blip r:embed="rId18">
+                      <a:extLst>
+                        <a:ext uri="{28A0092B-C50C-407E-A947-70E740481C1C}">
+                          <a14:useLocalDpi xmlns:a14="http://schemas.microsoft.com/office/drawing/2010/main" val="0"/>
+                        </a:ext>
+                      </a:extLst>
+                    </a:blip>
                     <a:stretch>
                       <a:fillRect/>
                     </a:stretch>
@@ -5983,7 +6171,7 @@
                   <pic:spPr>
                     <a:xfrm>
                       <a:off x="0" y="0"/>
-                      <a:ext cx="5859103" cy="3085711"/>
+                      <a:ext cx="5863697" cy="2808953"/>
                     </a:xfrm>
                     <a:prstGeom prst="rect">
                       <a:avLst/>
@@ -6000,7 +6188,7 @@
       <w:pPr>
         <w:pStyle w:val="Titulosgenerales"/>
       </w:pPr>
-      <w:bookmarkStart w:id="18" w:name="_Toc211331042"/>
+      <w:bookmarkStart w:id="18" w:name="_Toc211522892"/>
       <w:r>
         <w:lastRenderedPageBreak/>
         <w:t>Glosario</w:t>
@@ -6549,7 +6737,7 @@
       <w:pPr>
         <w:pStyle w:val="Titulosgenerales"/>
       </w:pPr>
-      <w:bookmarkStart w:id="19" w:name="_Toc211331043"/>
+      <w:bookmarkStart w:id="19" w:name="_Toc211522893"/>
       <w:r>
         <w:lastRenderedPageBreak/>
         <w:t>Material complementario</w:t>
@@ -6559,13 +6747,13 @@
     <w:tbl>
       <w:tblPr>
         <w:tblStyle w:val="SENA"/>
-        <w:tblW w:w="10632" w:type="dxa"/>
-        <w:tblInd w:w="-431" w:type="dxa"/>
+        <w:tblW w:w="10348" w:type="dxa"/>
+        <w:tblInd w:w="-147" w:type="dxa"/>
         <w:tblLayout w:type="fixed"/>
         <w:tblLook w:val="04A0" w:firstRow="1" w:lastRow="0" w:firstColumn="1" w:lastColumn="0" w:noHBand="0" w:noVBand="1"/>
       </w:tblPr>
       <w:tblGrid>
-        <w:gridCol w:w="2411"/>
+        <w:gridCol w:w="2127"/>
         <w:gridCol w:w="3260"/>
         <w:gridCol w:w="1559"/>
         <w:gridCol w:w="3402"/>
@@ -6576,7 +6764,7 @@
         </w:trPr>
         <w:tc>
           <w:tcPr>
-            <w:tcW w:w="2411" w:type="dxa"/>
+            <w:tcW w:w="2127" w:type="dxa"/>
           </w:tcPr>
           <w:p>
             <w:pPr>
@@ -6669,7 +6857,7 @@
         </w:trPr>
         <w:tc>
           <w:tcPr>
-            <w:tcW w:w="2411" w:type="dxa"/>
+            <w:tcW w:w="2127" w:type="dxa"/>
           </w:tcPr>
           <w:p>
             <w:pPr>
@@ -6739,53 +6927,27 @@
                 <w:sz w:val="28"/>
                 <w:szCs w:val="28"/>
               </w:rPr>
-              <w:t xml:space="preserve"> Recuperado de </w:t>
+              <w:t xml:space="preserve"> Recuperado de</w:t>
             </w:r>
             <w:r>
               <w:rPr>
+                <w:bCs/>
                 <w:sz w:val="28"/>
                 <w:szCs w:val="28"/>
               </w:rPr>
-              <w:fldChar w:fldCharType="begin"/>
+              <w:t xml:space="preserve"> </w:t>
             </w:r>
-            <w:r>
-              <w:rPr>
-                <w:sz w:val="28"/>
-                <w:szCs w:val="28"/>
-              </w:rPr>
-              <w:instrText>HYPERLINK "https://www.tuteorica.com?utm_source=chatgpt.com" \t "_new"</w:instrText>
-            </w:r>
-            <w:r>
-              <w:rPr>
-                <w:sz w:val="28"/>
-                <w:szCs w:val="28"/>
-              </w:rPr>
-            </w:r>
-            <w:r>
-              <w:rPr>
-                <w:sz w:val="28"/>
-                <w:szCs w:val="28"/>
-              </w:rPr>
-              <w:fldChar w:fldCharType="separate"/>
-            </w:r>
-            <w:r>
-              <w:rPr>
-                <w:rStyle w:val="Hipervnculo"/>
-                <w:bCs/>
-                <w:color w:val="auto"/>
-                <w:sz w:val="28"/>
-                <w:szCs w:val="28"/>
-                <w:u w:val="none"/>
-              </w:rPr>
-              <w:t>https://www.tuteorica.com</w:t>
-            </w:r>
-            <w:r>
-              <w:rPr>
-                <w:sz w:val="28"/>
-                <w:szCs w:val="28"/>
-              </w:rPr>
-              <w:fldChar w:fldCharType="end"/>
-            </w:r>
+            <w:hyperlink r:id="rId19" w:history="1">
+              <w:r>
+                <w:rPr>
+                  <w:rStyle w:val="Hipervnculo"/>
+                  <w:bCs/>
+                  <w:sz w:val="28"/>
+                  <w:szCs w:val="28"/>
+                </w:rPr>
+                <w:t>https://www.tuteorica.com</w:t>
+              </w:r>
+            </w:hyperlink>
           </w:p>
         </w:tc>
         <w:tc>
@@ -6817,25 +6979,38 @@
             <w:pPr>
               <w:pStyle w:val="TextoTablas"/>
               <w:rPr>
+                <w:bCs/>
                 <w:sz w:val="28"/>
                 <w:szCs w:val="28"/>
               </w:rPr>
             </w:pPr>
-            <w:r>
+            <w:hyperlink r:id="rId20" w:history="1">
+              <w:r>
+                <w:rPr>
+                  <w:rStyle w:val="Hipervnculo"/>
+                  <w:bCs/>
+                  <w:sz w:val="28"/>
+                  <w:szCs w:val="28"/>
+                </w:rPr>
+                <w:t>https://www.youtube.com/watch?v=PUOOkuzzSnM</w:t>
+              </w:r>
+            </w:hyperlink>
+          </w:p>
+          <w:p>
+            <w:pPr>
+              <w:pStyle w:val="TextoTablas"/>
               <w:rPr>
-                <w:bCs/>
                 <w:sz w:val="28"/>
                 <w:szCs w:val="28"/>
               </w:rPr>
-              <w:t>https://www.youtube.com/watch?v=PUOOkuzzSnM</w:t>
-            </w:r>
+            </w:pPr>
           </w:p>
         </w:tc>
       </w:tr>
       <w:tr>
         <w:tc>
           <w:tcPr>
-            <w:tcW w:w="2411" w:type="dxa"/>
+            <w:tcW w:w="2127" w:type="dxa"/>
           </w:tcPr>
           <w:p>
             <w:pPr>
@@ -6930,6 +7105,7 @@
             </w:r>
             <w:r>
               <w:rPr>
+                <w:bCs/>
                 <w:sz w:val="28"/>
                 <w:szCs w:val="28"/>
               </w:rPr>
@@ -6937,19 +7113,31 @@
             </w:r>
             <w:r>
               <w:rPr>
+                <w:bCs/>
                 <w:sz w:val="28"/>
                 <w:szCs w:val="28"/>
               </w:rPr>
-              <w:instrText>HYPERLINK "https://www.youtube.com/@AlbertoIbanezNeri?utm_source=chatgpt.com" \t "_new"</w:instrText>
+              <w:instrText>HYPERLINK "</w:instrText>
             </w:r>
             <w:r>
               <w:rPr>
+                <w:bCs/>
                 <w:sz w:val="28"/>
                 <w:szCs w:val="28"/>
               </w:rPr>
+              <w:instrText>https://www.youtube.com/@AlbertoIbanezNeri</w:instrText>
             </w:r>
             <w:r>
               <w:rPr>
+                <w:bCs/>
+                <w:sz w:val="28"/>
+                <w:szCs w:val="28"/>
+              </w:rPr>
+              <w:instrText>"</w:instrText>
+            </w:r>
+            <w:r>
+              <w:rPr>
+                <w:bCs/>
                 <w:sz w:val="28"/>
                 <w:szCs w:val="28"/>
               </w:rPr>
@@ -6959,15 +7147,14 @@
               <w:rPr>
                 <w:rStyle w:val="Hipervnculo"/>
                 <w:bCs/>
-                <w:color w:val="auto"/>
                 <w:sz w:val="28"/>
                 <w:szCs w:val="28"/>
-                <w:u w:val="none"/>
               </w:rPr>
               <w:t>https://www.youtube.com/@AlbertoIbanezNeri</w:t>
             </w:r>
             <w:r>
               <w:rPr>
+                <w:bCs/>
                 <w:sz w:val="28"/>
                 <w:szCs w:val="28"/>
               </w:rPr>
@@ -7004,20 +7191,33 @@
             <w:pPr>
               <w:pStyle w:val="TextoTablas"/>
               <w:rPr>
+                <w:bCs/>
+                <w:sz w:val="28"/>
+                <w:szCs w:val="28"/>
+              </w:rPr>
+            </w:pPr>
+            <w:hyperlink r:id="rId21" w:history="1">
+              <w:r>
+                <w:rPr>
+                  <w:rStyle w:val="Hipervnculo"/>
+                  <w:bCs/>
+                  <w:sz w:val="28"/>
+                  <w:szCs w:val="28"/>
+                </w:rPr>
+                <w:t>https://www.youtube.com/watch?v=AMIamNCaUAo</w:t>
+              </w:r>
+            </w:hyperlink>
+          </w:p>
+          <w:p>
+            <w:pPr>
+              <w:pStyle w:val="TextoTablas"/>
+              <w:rPr>
                 <w:rStyle w:val="Hipervnculo"/>
                 <w:color w:val="auto"/>
                 <w:sz w:val="28"/>
                 <w:szCs w:val="28"/>
               </w:rPr>
             </w:pPr>
-            <w:r>
-              <w:rPr>
-                <w:bCs/>
-                <w:sz w:val="28"/>
-                <w:szCs w:val="28"/>
-              </w:rPr>
-              <w:t>https://www.youtube.com/watch?v=AMIamNCaUAo</w:t>
-            </w:r>
           </w:p>
         </w:tc>
       </w:tr>
@@ -7027,7 +7227,7 @@
         </w:trPr>
         <w:tc>
           <w:tcPr>
-            <w:tcW w:w="2411" w:type="dxa"/>
+            <w:tcW w:w="2127" w:type="dxa"/>
           </w:tcPr>
           <w:p>
             <w:pPr>
@@ -7133,16 +7333,29 @@
               <w:rPr>
                 <w:bCs/>
                 <w:szCs w:val="28"/>
+                <w:lang w:val="es-419"/>
               </w:rPr>
             </w:pPr>
-            <w:r>
+            <w:hyperlink r:id="rId22" w:history="1">
+              <w:r>
+                <w:rPr>
+                  <w:rStyle w:val="Hipervnculo"/>
+                  <w:bCs/>
+                  <w:szCs w:val="28"/>
+                  <w:lang w:val="es-419"/>
+                </w:rPr>
+                <w:t>https://repository.udistrital.edu.co/server/api/core/bitstreams/6a82fa29-7bfd-4551-9e56-648bdf517720/content</w:t>
+              </w:r>
+            </w:hyperlink>
+          </w:p>
+          <w:p>
+            <w:pPr>
+              <w:ind w:firstLine="0"/>
               <w:rPr>
                 <w:bCs/>
                 <w:szCs w:val="28"/>
-                <w:lang w:val="es-419"/>
               </w:rPr>
-              <w:t>https://repository.udistrital.edu.co/server/api/core/bitstreams/6a82fa29-7bfd-4551-9e56-648bdf517720/content</w:t>
-            </w:r>
+            </w:pPr>
           </w:p>
         </w:tc>
       </w:tr>
@@ -7158,7 +7371,7 @@
       <w:pPr>
         <w:pStyle w:val="Titulosgenerales"/>
       </w:pPr>
-      <w:bookmarkStart w:id="20" w:name="_Toc211331044"/>
+      <w:bookmarkStart w:id="20" w:name="_Toc211522894"/>
       <w:r>
         <w:lastRenderedPageBreak/>
         <w:t>Referencias bibliográficas</w:t>
@@ -7300,9 +7513,16 @@
           <w:color w:val="000000" w:themeColor="text1"/>
           <w:lang w:eastAsia="es-CO"/>
         </w:rPr>
-        <w:t xml:space="preserve">. </w:t>
+        <w:t>.</w:t>
       </w:r>
-      <w:hyperlink r:id="rId20" w:history="1">
+      <w:r>
+        <w:rPr>
+          <w:color w:val="000000" w:themeColor="text1"/>
+          <w:lang w:eastAsia="es-CO"/>
+        </w:rPr>
+        <w:t xml:space="preserve"> </w:t>
+      </w:r>
+      <w:hyperlink r:id="rId23" w:history="1">
         <w:r>
           <w:rPr>
             <w:rStyle w:val="Hipervnculo"/>
@@ -7343,7 +7563,7 @@
         </w:rPr>
         <w:t xml:space="preserve"> Ediciones. </w:t>
       </w:r>
-      <w:hyperlink r:id="rId21" w:history="1">
+      <w:hyperlink r:id="rId24" w:history="1">
         <w:r>
           <w:rPr>
             <w:rStyle w:val="Hipervnculo"/>
@@ -7365,6 +7585,21 @@
           <w:color w:val="000000" w:themeColor="text1"/>
           <w:lang w:eastAsia="es-CO"/>
         </w:rPr>
+        <w:t>Naciones Unidas, Comisión Económica para Europa. (última edición vigente). Acuerdo Europeo relativo al Transporte Internacional de Mercancías Peligrosas por Carretera (ADR).</w:t>
+      </w:r>
+    </w:p>
+    <w:p>
+      <w:pPr>
+        <w:rPr>
+          <w:color w:val="000000" w:themeColor="text1"/>
+          <w:lang w:eastAsia="es-CO"/>
+        </w:rPr>
+      </w:pPr>
+      <w:r>
+        <w:rPr>
+          <w:color w:val="000000" w:themeColor="text1"/>
+          <w:lang w:eastAsia="es-CO"/>
+        </w:rPr>
         <w:t xml:space="preserve">Organización Marítima Internacional. (última edición vigente). Código Marítimo Internacional de Mercancías Peligrosas (IMDG). </w:t>
       </w:r>
     </w:p>
@@ -7375,27 +7610,12 @@
           <w:lang w:eastAsia="es-CO"/>
         </w:rPr>
       </w:pPr>
-      <w:r>
-        <w:rPr>
-          <w:color w:val="000000" w:themeColor="text1"/>
-          <w:lang w:eastAsia="es-CO"/>
-        </w:rPr>
-        <w:t>Naciones Unidas, Comisión Económica para Europa. (última edición vigente). Acuerdo Europeo relativo al Transporte Internacional de Mercancías Peligrosas por Carretera (ADR).</w:t>
-      </w:r>
     </w:p>
     <w:p>
       <w:pPr>
-        <w:rPr>
-          <w:color w:val="000000" w:themeColor="text1"/>
-          <w:lang w:eastAsia="es-CO"/>
-        </w:rPr>
-      </w:pPr>
-    </w:p>
-    <w:p>
-      <w:pPr>
         <w:pStyle w:val="Titulosgenerales"/>
       </w:pPr>
-      <w:bookmarkStart w:id="21" w:name="_Toc211331045"/>
+      <w:bookmarkStart w:id="21" w:name="_Toc211522895"/>
       <w:r>
         <w:lastRenderedPageBreak/>
         <w:t>C</w:t>
@@ -7414,8 +7634,8 @@
       </w:tblPr>
       <w:tblGrid>
         <w:gridCol w:w="2830"/>
-        <w:gridCol w:w="3261"/>
-        <w:gridCol w:w="3969"/>
+        <w:gridCol w:w="2694"/>
+        <w:gridCol w:w="4536"/>
       </w:tblGrid>
       <w:tr>
         <w:trPr>
@@ -7446,7 +7666,7 @@
         </w:tc>
         <w:tc>
           <w:tcPr>
-            <w:tcW w:w="3261" w:type="dxa"/>
+            <w:tcW w:w="2694" w:type="dxa"/>
           </w:tcPr>
           <w:p>
             <w:pPr>
@@ -7467,7 +7687,7 @@
         </w:tc>
         <w:tc>
           <w:tcPr>
-            <w:tcW w:w="3969" w:type="dxa"/>
+            <w:tcW w:w="4536" w:type="dxa"/>
           </w:tcPr>
           <w:p>
             <w:pPr>
@@ -7523,7 +7743,7 @@
         </w:tc>
         <w:tc>
           <w:tcPr>
-            <w:tcW w:w="3261" w:type="dxa"/>
+            <w:tcW w:w="2694" w:type="dxa"/>
           </w:tcPr>
           <w:p>
             <w:pPr>
@@ -7546,7 +7766,7 @@
         </w:tc>
         <w:tc>
           <w:tcPr>
-            <w:tcW w:w="3969" w:type="dxa"/>
+            <w:tcW w:w="4536" w:type="dxa"/>
           </w:tcPr>
           <w:p>
             <w:pPr>
@@ -7610,7 +7830,7 @@
         </w:tc>
         <w:tc>
           <w:tcPr>
-            <w:tcW w:w="3261" w:type="dxa"/>
+            <w:tcW w:w="2694" w:type="dxa"/>
           </w:tcPr>
           <w:p>
             <w:pPr>
@@ -7665,7 +7885,7 @@
         </w:tc>
         <w:tc>
           <w:tcPr>
-            <w:tcW w:w="3969" w:type="dxa"/>
+            <w:tcW w:w="4536" w:type="dxa"/>
           </w:tcPr>
           <w:p>
             <w:pPr>
@@ -7731,7 +7951,7 @@
         </w:tc>
         <w:tc>
           <w:tcPr>
-            <w:tcW w:w="3261" w:type="dxa"/>
+            <w:tcW w:w="2694" w:type="dxa"/>
           </w:tcPr>
           <w:p>
             <w:pPr>
@@ -7774,7 +7994,7 @@
         </w:tc>
         <w:tc>
           <w:tcPr>
-            <w:tcW w:w="3969" w:type="dxa"/>
+            <w:tcW w:w="4536" w:type="dxa"/>
           </w:tcPr>
           <w:p>
             <w:pPr>
@@ -7820,7 +8040,7 @@
         </w:tc>
         <w:tc>
           <w:tcPr>
-            <w:tcW w:w="3261" w:type="dxa"/>
+            <w:tcW w:w="2694" w:type="dxa"/>
           </w:tcPr>
           <w:p>
             <w:pPr>
@@ -7855,7 +8075,7 @@
         </w:tc>
         <w:tc>
           <w:tcPr>
-            <w:tcW w:w="3969" w:type="dxa"/>
+            <w:tcW w:w="4536" w:type="dxa"/>
           </w:tcPr>
           <w:p>
             <w:pPr>
@@ -7903,7 +8123,7 @@
         </w:tc>
         <w:tc>
           <w:tcPr>
-            <w:tcW w:w="3261" w:type="dxa"/>
+            <w:tcW w:w="2694" w:type="dxa"/>
           </w:tcPr>
           <w:p>
             <w:pPr>
@@ -7933,7 +8153,7 @@
         </w:tc>
         <w:tc>
           <w:tcPr>
-            <w:tcW w:w="3969" w:type="dxa"/>
+            <w:tcW w:w="4536" w:type="dxa"/>
           </w:tcPr>
           <w:p>
             <w:pPr>
@@ -7979,7 +8199,7 @@
         </w:tc>
         <w:tc>
           <w:tcPr>
-            <w:tcW w:w="3261" w:type="dxa"/>
+            <w:tcW w:w="2694" w:type="dxa"/>
           </w:tcPr>
           <w:p>
             <w:pPr>
@@ -8017,7 +8237,7 @@
         </w:tc>
         <w:tc>
           <w:tcPr>
-            <w:tcW w:w="3969" w:type="dxa"/>
+            <w:tcW w:w="4536" w:type="dxa"/>
           </w:tcPr>
           <w:p>
             <w:pPr>
@@ -8068,7 +8288,7 @@
         </w:tc>
         <w:tc>
           <w:tcPr>
-            <w:tcW w:w="3261" w:type="dxa"/>
+            <w:tcW w:w="2694" w:type="dxa"/>
           </w:tcPr>
           <w:p>
             <w:pPr>
@@ -8091,7 +8311,7 @@
         </w:tc>
         <w:tc>
           <w:tcPr>
-            <w:tcW w:w="3969" w:type="dxa"/>
+            <w:tcW w:w="4536" w:type="dxa"/>
           </w:tcPr>
           <w:p>
             <w:pPr>
@@ -8139,7 +8359,7 @@
         </w:tc>
         <w:tc>
           <w:tcPr>
-            <w:tcW w:w="3261" w:type="dxa"/>
+            <w:tcW w:w="2694" w:type="dxa"/>
           </w:tcPr>
           <w:p>
             <w:pPr>
@@ -8178,7 +8398,7 @@
         </w:tc>
         <w:tc>
           <w:tcPr>
-            <w:tcW w:w="3969" w:type="dxa"/>
+            <w:tcW w:w="4536" w:type="dxa"/>
           </w:tcPr>
           <w:p>
             <w:pPr>
@@ -8229,7 +8449,7 @@
         </w:tc>
         <w:tc>
           <w:tcPr>
-            <w:tcW w:w="3261" w:type="dxa"/>
+            <w:tcW w:w="2694" w:type="dxa"/>
           </w:tcPr>
           <w:p>
             <w:pPr>
@@ -8268,7 +8488,7 @@
         </w:tc>
         <w:tc>
           <w:tcPr>
-            <w:tcW w:w="3969" w:type="dxa"/>
+            <w:tcW w:w="4536" w:type="dxa"/>
           </w:tcPr>
           <w:p>
             <w:pPr>
@@ -8310,6 +8530,7 @@
                 <w:sz w:val="28"/>
                 <w:szCs w:val="28"/>
               </w:rPr>
+              <w:lastRenderedPageBreak/>
               <w:t>Jonathan Adi</w:t>
             </w:r>
             <w:r>
@@ -8332,7 +8553,7 @@
         </w:tc>
         <w:tc>
           <w:tcPr>
-            <w:tcW w:w="3261" w:type="dxa"/>
+            <w:tcW w:w="2694" w:type="dxa"/>
           </w:tcPr>
           <w:p>
             <w:pPr>
@@ -8355,7 +8576,7 @@
         </w:tc>
         <w:tc>
           <w:tcPr>
-            <w:tcW w:w="3969" w:type="dxa"/>
+            <w:tcW w:w="4536" w:type="dxa"/>
           </w:tcPr>
           <w:p>
             <w:pPr>
@@ -8406,7 +8627,7 @@
         </w:tc>
         <w:tc>
           <w:tcPr>
-            <w:tcW w:w="3261" w:type="dxa"/>
+            <w:tcW w:w="2694" w:type="dxa"/>
           </w:tcPr>
           <w:p>
             <w:pPr>
@@ -8429,7 +8650,7 @@
         </w:tc>
         <w:tc>
           <w:tcPr>
-            <w:tcW w:w="3969" w:type="dxa"/>
+            <w:tcW w:w="4536" w:type="dxa"/>
           </w:tcPr>
           <w:p>
             <w:pPr>
@@ -8464,8 +8685,8 @@
       </w:pPr>
     </w:p>
     <w:sectPr>
-      <w:headerReference w:type="default" r:id="rId22"/>
-      <w:footerReference w:type="default" r:id="rId23"/>
+      <w:headerReference w:type="default" r:id="rId25"/>
+      <w:footerReference w:type="default" r:id="rId26"/>
       <w:pgSz w:w="12240" w:h="15840"/>
       <w:pgMar w:top="1701" w:right="1134" w:bottom="1134" w:left="1134" w:header="709" w:footer="737" w:gutter="0"/>
       <w:pgNumType w:start="1"/>
@@ -40589,54 +40810,42 @@
 </file>
 
 <file path=customXml/item1.xml><?xml version="1.0" encoding="utf-8"?>
-<b:Sources xmlns:b="http://schemas.openxmlformats.org/officeDocument/2006/bibliography" xmlns="http://schemas.openxmlformats.org/officeDocument/2006/bibliography" SelectedStyle="\APASixthEditionOfficeOnline.xsl" StyleName="APA" Version="6"/>
-</file>
-
-<file path=customXml/item2.xml><?xml version="1.0" encoding="utf-8"?>
 <p:properties xmlns:p="http://schemas.microsoft.com/office/2006/metadata/properties" xmlns:xsi="http://www.w3.org/2001/XMLSchema-instance" xmlns:pc="http://schemas.microsoft.com/office/infopath/2007/PartnerControls">
   <documentManagement>
-    <TaxCatchAll xmlns="cb45339b-ced9-4d0d-8f64-77573914d53b" xsi:nil="true"/>
-    <lcf76f155ced4ddcb4097134ff3c332f xmlns="43a3ca16-9c26-4813-b83f-4aec9927b43f">
+    <TaxCatchAll xmlns="adccf511-daff-4bcb-9072-914cedbf4c7e" xsi:nil="true"/>
+    <lcf76f155ced4ddcb4097134ff3c332f xmlns="a70d3c18-0869-45a1-9f75-4b4b8f0f32be">
       <Terms xmlns="http://schemas.microsoft.com/office/infopath/2007/PartnerControls"/>
     </lcf76f155ced4ddcb4097134ff3c332f>
   </documentManagement>
 </p:properties>
 </file>
 
-<file path=customXml/item3.xml><?xml version="1.0" encoding="utf-8"?>
-<?mso-contentType ?>
-<FormTemplates xmlns="http://schemas.microsoft.com/sharepoint/v3/contenttype/forms">
-  <Display>DocumentLibraryForm</Display>
-  <Edit>DocumentLibraryForm</Edit>
-  <New>DocumentLibraryForm</New>
-</FormTemplates>
+<file path=customXml/item2.xml><?xml version="1.0" encoding="utf-8"?>
+<b:Sources xmlns:b="http://schemas.openxmlformats.org/officeDocument/2006/bibliography" xmlns="http://schemas.openxmlformats.org/officeDocument/2006/bibliography" SelectedStyle="\APASixthEditionOfficeOnline.xsl" StyleName="APA" Version="6"/>
 </file>
 
-<file path=customXml/item4.xml><?xml version="1.0" encoding="utf-8"?>
-<ct:contentTypeSchema xmlns:ct="http://schemas.microsoft.com/office/2006/metadata/contentType" xmlns:ma="http://schemas.microsoft.com/office/2006/metadata/properties/metaAttributes" ct:_="" ma:_="" ma:contentTypeName="Documento" ma:contentTypeID="0x01010049282E1EDBE9234EA9E6D38F720E265F" ma:contentTypeVersion="15" ma:contentTypeDescription="Crear nuevo documento." ma:contentTypeScope="" ma:versionID="b31c7aa9eaf043a08b87120b3c4916e3">
-  <xsd:schema xmlns:xsd="http://www.w3.org/2001/XMLSchema" xmlns:xs="http://www.w3.org/2001/XMLSchema" xmlns:p="http://schemas.microsoft.com/office/2006/metadata/properties" xmlns:ns2="cb45339b-ced9-4d0d-8f64-77573914d53b" xmlns:ns3="43a3ca16-9c26-4813-b83f-4aec9927b43f" targetNamespace="http://schemas.microsoft.com/office/2006/metadata/properties" ma:root="true" ma:fieldsID="3533d065b04d75c457075bc55f1f5315" ns2:_="" ns3:_="">
-    <xsd:import namespace="cb45339b-ced9-4d0d-8f64-77573914d53b"/>
-    <xsd:import namespace="43a3ca16-9c26-4813-b83f-4aec9927b43f"/>
+<file path=customXml/item3.xml><?xml version="1.0" encoding="utf-8"?>
+<ct:contentTypeSchema xmlns:ct="http://schemas.microsoft.com/office/2006/metadata/contentType" xmlns:ma="http://schemas.microsoft.com/office/2006/metadata/properties/metaAttributes" ct:_="" ma:_="" ma:contentTypeName="Documento" ma:contentTypeID="0x010100FC2B1768DD5A774EB396CCAB0DE361C1" ma:contentTypeVersion="12" ma:contentTypeDescription="Crear nuevo documento." ma:contentTypeScope="" ma:versionID="73bbb3c317121ea3087ce0564dba81cf">
+  <xsd:schema xmlns:xsd="http://www.w3.org/2001/XMLSchema" xmlns:xs="http://www.w3.org/2001/XMLSchema" xmlns:p="http://schemas.microsoft.com/office/2006/metadata/properties" xmlns:ns2="a70d3c18-0869-45a1-9f75-4b4b8f0f32be" xmlns:ns3="adccf511-daff-4bcb-9072-914cedbf4c7e" targetNamespace="http://schemas.microsoft.com/office/2006/metadata/properties" ma:root="true" ma:fieldsID="89b5199a66abea40ca7ec6b263fc5e35" ns2:_="" ns3:_="">
+    <xsd:import namespace="a70d3c18-0869-45a1-9f75-4b4b8f0f32be"/>
+    <xsd:import namespace="adccf511-daff-4bcb-9072-914cedbf4c7e"/>
     <xsd:element name="properties">
       <xsd:complexType>
         <xsd:sequence>
           <xsd:element name="documentManagement">
             <xsd:complexType>
               <xsd:all>
-                <xsd:element ref="ns2:SharedWithUsers" minOccurs="0"/>
-                <xsd:element ref="ns2:SharedWithDetails" minOccurs="0"/>
-                <xsd:element ref="ns3:MediaServiceMetadata" minOccurs="0"/>
-                <xsd:element ref="ns3:MediaServiceFastMetadata" minOccurs="0"/>
-                <xsd:element ref="ns3:MediaServiceDateTaken" minOccurs="0"/>
-                <xsd:element ref="ns3:MediaServiceObjectDetectorVersions" minOccurs="0"/>
-                <xsd:element ref="ns3:MediaLengthInSeconds" minOccurs="0"/>
-                <xsd:element ref="ns3:MediaServiceLocation" minOccurs="0"/>
-                <xsd:element ref="ns3:MediaServiceGenerationTime" minOccurs="0"/>
-                <xsd:element ref="ns3:MediaServiceEventHashCode" minOccurs="0"/>
-                <xsd:element ref="ns3:lcf76f155ced4ddcb4097134ff3c332f" minOccurs="0"/>
-                <xsd:element ref="ns2:TaxCatchAll" minOccurs="0"/>
-                <xsd:element ref="ns3:MediaServiceOCR" minOccurs="0"/>
-                <xsd:element ref="ns3:MediaServiceSearchProperties" minOccurs="0"/>
+                <xsd:element ref="ns2:MediaServiceMetadata" minOccurs="0"/>
+                <xsd:element ref="ns2:MediaServiceFastMetadata" minOccurs="0"/>
+                <xsd:element ref="ns2:MediaServiceSearchProperties" minOccurs="0"/>
+                <xsd:element ref="ns2:MediaServiceDateTaken" minOccurs="0"/>
+                <xsd:element ref="ns2:MediaServiceGenerationTime" minOccurs="0"/>
+                <xsd:element ref="ns2:MediaServiceEventHashCode" minOccurs="0"/>
+                <xsd:element ref="ns2:MediaLengthInSeconds" minOccurs="0"/>
+                <xsd:element ref="ns2:lcf76f155ced4ddcb4097134ff3c332f" minOccurs="0"/>
+                <xsd:element ref="ns3:TaxCatchAll" minOccurs="0"/>
+                <xsd:element ref="ns2:MediaServiceOCR" minOccurs="0"/>
+                <xsd:element ref="ns2:MediaServiceBillingMetadata" minOccurs="0"/>
               </xsd:all>
             </xsd:complexType>
           </xsd:element>
@@ -40644,36 +40853,68 @@
       </xsd:complexType>
     </xsd:element>
   </xsd:schema>
-  <xsd:schema xmlns:xsd="http://www.w3.org/2001/XMLSchema" xmlns:xs="http://www.w3.org/2001/XMLSchema" xmlns:dms="http://schemas.microsoft.com/office/2006/documentManagement/types" xmlns:pc="http://schemas.microsoft.com/office/infopath/2007/PartnerControls" targetNamespace="cb45339b-ced9-4d0d-8f64-77573914d53b" elementFormDefault="qualified">
+  <xsd:schema xmlns:xsd="http://www.w3.org/2001/XMLSchema" xmlns:xs="http://www.w3.org/2001/XMLSchema" xmlns:dms="http://schemas.microsoft.com/office/2006/documentManagement/types" xmlns:pc="http://schemas.microsoft.com/office/infopath/2007/PartnerControls" targetNamespace="a70d3c18-0869-45a1-9f75-4b4b8f0f32be" elementFormDefault="qualified">
     <xsd:import namespace="http://schemas.microsoft.com/office/2006/documentManagement/types"/>
     <xsd:import namespace="http://schemas.microsoft.com/office/infopath/2007/PartnerControls"/>
-    <xsd:element name="SharedWithUsers" ma:index="8" nillable="true" ma:displayName="Compartido con" ma:internalName="SharedWithUsers" ma:readOnly="true">
+    <xsd:element name="MediaServiceMetadata" ma:index="8" nillable="true" ma:displayName="MediaServiceMetadata" ma:hidden="true" ma:internalName="MediaServiceMetadata" ma:readOnly="true">
+      <xsd:simpleType>
+        <xsd:restriction base="dms:Note"/>
+      </xsd:simpleType>
+    </xsd:element>
+    <xsd:element name="MediaServiceFastMetadata" ma:index="9" nillable="true" ma:displayName="MediaServiceFastMetadata" ma:hidden="true" ma:internalName="MediaServiceFastMetadata" ma:readOnly="true">
+      <xsd:simpleType>
+        <xsd:restriction base="dms:Note"/>
+      </xsd:simpleType>
+    </xsd:element>
+    <xsd:element name="MediaServiceSearchProperties" ma:index="10" nillable="true" ma:displayName="MediaServiceSearchProperties" ma:hidden="true" ma:internalName="MediaServiceSearchProperties" ma:readOnly="true">
+      <xsd:simpleType>
+        <xsd:restriction base="dms:Note"/>
+      </xsd:simpleType>
+    </xsd:element>
+    <xsd:element name="MediaServiceDateTaken" ma:index="11" nillable="true" ma:displayName="MediaServiceDateTaken" ma:hidden="true" ma:indexed="true" ma:internalName="MediaServiceDateTaken" ma:readOnly="true">
+      <xsd:simpleType>
+        <xsd:restriction base="dms:Text"/>
+      </xsd:simpleType>
+    </xsd:element>
+    <xsd:element name="MediaServiceGenerationTime" ma:index="12" nillable="true" ma:displayName="MediaServiceGenerationTime" ma:hidden="true" ma:internalName="MediaServiceGenerationTime" ma:readOnly="true">
+      <xsd:simpleType>
+        <xsd:restriction base="dms:Text"/>
+      </xsd:simpleType>
+    </xsd:element>
+    <xsd:element name="MediaServiceEventHashCode" ma:index="13" nillable="true" ma:displayName="MediaServiceEventHashCode" ma:hidden="true" ma:internalName="MediaServiceEventHashCode" ma:readOnly="true">
+      <xsd:simpleType>
+        <xsd:restriction base="dms:Text"/>
+      </xsd:simpleType>
+    </xsd:element>
+    <xsd:element name="MediaLengthInSeconds" ma:index="14" nillable="true" ma:displayName="MediaLengthInSeconds" ma:hidden="true" ma:internalName="MediaLengthInSeconds" ma:readOnly="true">
+      <xsd:simpleType>
+        <xsd:restriction base="dms:Unknown"/>
+      </xsd:simpleType>
+    </xsd:element>
+    <xsd:element name="lcf76f155ced4ddcb4097134ff3c332f" ma:index="16" nillable="true" ma:taxonomy="true" ma:internalName="lcf76f155ced4ddcb4097134ff3c332f" ma:taxonomyFieldName="MediaServiceImageTags" ma:displayName="Etiquetas de imagen" ma:readOnly="false" ma:fieldId="{5cf76f15-5ced-4ddc-b409-7134ff3c332f}" ma:taxonomyMulti="true" ma:sspId="d33c8c81-5745-4931-bcc4-c2aeafe86780" ma:termSetId="09814cd3-568e-fe90-9814-8d621ff8fb84" ma:anchorId="fba54fb3-c3e1-fe81-a776-ca4b69148c4d" ma:open="true" ma:isKeyword="false">
       <xsd:complexType>
-        <xsd:complexContent>
-          <xsd:extension base="dms:UserMulti">
-            <xsd:sequence>
-              <xsd:element name="UserInfo" minOccurs="0" maxOccurs="unbounded">
-                <xsd:complexType>
-                  <xsd:sequence>
-                    <xsd:element name="DisplayName" type="xsd:string" minOccurs="0"/>
-                    <xsd:element name="AccountId" type="dms:UserId" minOccurs="0" nillable="true"/>
-                    <xsd:element name="AccountType" type="xsd:string" minOccurs="0"/>
-                  </xsd:sequence>
-                </xsd:complexType>
-              </xsd:element>
-            </xsd:sequence>
-          </xsd:extension>
-        </xsd:complexContent>
+        <xsd:sequence>
+          <xsd:element ref="pc:Terms" minOccurs="0" maxOccurs="1"/>
+        </xsd:sequence>
       </xsd:complexType>
     </xsd:element>
-    <xsd:element name="SharedWithDetails" ma:index="9" nillable="true" ma:displayName="Detalles de uso compartido" ma:internalName="SharedWithDetails" ma:readOnly="true">
+    <xsd:element name="MediaServiceOCR" ma:index="18" nillable="true" ma:displayName="Extracted Text" ma:internalName="MediaServiceOCR" ma:readOnly="true">
       <xsd:simpleType>
         <xsd:restriction base="dms:Note">
           <xsd:maxLength value="255"/>
         </xsd:restriction>
       </xsd:simpleType>
     </xsd:element>
-    <xsd:element name="TaxCatchAll" ma:index="20" nillable="true" ma:displayName="Taxonomy Catch All Column" ma:hidden="true" ma:list="{2f40a149-578b-41a1-8845-c88bc1831770}" ma:internalName="TaxCatchAll" ma:showField="CatchAllData" ma:web="cb45339b-ced9-4d0d-8f64-77573914d53b">
+    <xsd:element name="MediaServiceBillingMetadata" ma:index="19" nillable="true" ma:displayName="MediaServiceBillingMetadata" ma:hidden="true" ma:internalName="MediaServiceBillingMetadata" ma:readOnly="true">
+      <xsd:simpleType>
+        <xsd:restriction base="dms:Note"/>
+      </xsd:simpleType>
+    </xsd:element>
+  </xsd:schema>
+  <xsd:schema xmlns:xsd="http://www.w3.org/2001/XMLSchema" xmlns:xs="http://www.w3.org/2001/XMLSchema" xmlns:dms="http://schemas.microsoft.com/office/2006/documentManagement/types" xmlns:pc="http://schemas.microsoft.com/office/infopath/2007/PartnerControls" targetNamespace="adccf511-daff-4bcb-9072-914cedbf4c7e" elementFormDefault="qualified">
+    <xsd:import namespace="http://schemas.microsoft.com/office/2006/documentManagement/types"/>
+    <xsd:import namespace="http://schemas.microsoft.com/office/infopath/2007/PartnerControls"/>
+    <xsd:element name="TaxCatchAll" ma:index="17" nillable="true" ma:displayName="Taxonomy Catch All Column" ma:hidden="true" ma:list="{d55fdbc5-1632-489d-aeea-ba6fd7407963}" ma:internalName="TaxCatchAll" ma:showField="CatchAllData" ma:web="adccf511-daff-4bcb-9072-914cedbf4c7e">
       <xsd:complexType>
         <xsd:complexContent>
           <xsd:extension base="dms:MultiChoiceLookup">
@@ -40683,69 +40924,6 @@
           </xsd:extension>
         </xsd:complexContent>
       </xsd:complexType>
-    </xsd:element>
-  </xsd:schema>
-  <xsd:schema xmlns:xsd="http://www.w3.org/2001/XMLSchema" xmlns:xs="http://www.w3.org/2001/XMLSchema" xmlns:dms="http://schemas.microsoft.com/office/2006/documentManagement/types" xmlns:pc="http://schemas.microsoft.com/office/infopath/2007/PartnerControls" targetNamespace="43a3ca16-9c26-4813-b83f-4aec9927b43f" elementFormDefault="qualified">
-    <xsd:import namespace="http://schemas.microsoft.com/office/2006/documentManagement/types"/>
-    <xsd:import namespace="http://schemas.microsoft.com/office/infopath/2007/PartnerControls"/>
-    <xsd:element name="MediaServiceMetadata" ma:index="10" nillable="true" ma:displayName="MediaServiceMetadata" ma:hidden="true" ma:internalName="MediaServiceMetadata" ma:readOnly="true">
-      <xsd:simpleType>
-        <xsd:restriction base="dms:Note"/>
-      </xsd:simpleType>
-    </xsd:element>
-    <xsd:element name="MediaServiceFastMetadata" ma:index="11" nillable="true" ma:displayName="MediaServiceFastMetadata" ma:hidden="true" ma:internalName="MediaServiceFastMetadata" ma:readOnly="true">
-      <xsd:simpleType>
-        <xsd:restriction base="dms:Note"/>
-      </xsd:simpleType>
-    </xsd:element>
-    <xsd:element name="MediaServiceDateTaken" ma:index="12" nillable="true" ma:displayName="MediaServiceDateTaken" ma:hidden="true" ma:indexed="true" ma:internalName="MediaServiceDateTaken" ma:readOnly="true">
-      <xsd:simpleType>
-        <xsd:restriction base="dms:Text"/>
-      </xsd:simpleType>
-    </xsd:element>
-    <xsd:element name="MediaServiceObjectDetectorVersions" ma:index="13" nillable="true" ma:displayName="MediaServiceObjectDetectorVersions" ma:hidden="true" ma:indexed="true" ma:internalName="MediaServiceObjectDetectorVersions" ma:readOnly="true">
-      <xsd:simpleType>
-        <xsd:restriction base="dms:Text"/>
-      </xsd:simpleType>
-    </xsd:element>
-    <xsd:element name="MediaLengthInSeconds" ma:index="14" nillable="true" ma:displayName="MediaLengthInSeconds" ma:hidden="true" ma:internalName="MediaLengthInSeconds" ma:readOnly="true">
-      <xsd:simpleType>
-        <xsd:restriction base="dms:Unknown"/>
-      </xsd:simpleType>
-    </xsd:element>
-    <xsd:element name="MediaServiceLocation" ma:index="15" nillable="true" ma:displayName="Location" ma:indexed="true" ma:internalName="MediaServiceLocation" ma:readOnly="true">
-      <xsd:simpleType>
-        <xsd:restriction base="dms:Text"/>
-      </xsd:simpleType>
-    </xsd:element>
-    <xsd:element name="MediaServiceGenerationTime" ma:index="16" nillable="true" ma:displayName="MediaServiceGenerationTime" ma:hidden="true" ma:internalName="MediaServiceGenerationTime" ma:readOnly="true">
-      <xsd:simpleType>
-        <xsd:restriction base="dms:Text"/>
-      </xsd:simpleType>
-    </xsd:element>
-    <xsd:element name="MediaServiceEventHashCode" ma:index="17" nillable="true" ma:displayName="MediaServiceEventHashCode" ma:hidden="true" ma:internalName="MediaServiceEventHashCode" ma:readOnly="true">
-      <xsd:simpleType>
-        <xsd:restriction base="dms:Text"/>
-      </xsd:simpleType>
-    </xsd:element>
-    <xsd:element name="lcf76f155ced4ddcb4097134ff3c332f" ma:index="19" nillable="true" ma:taxonomy="true" ma:internalName="lcf76f155ced4ddcb4097134ff3c332f" ma:taxonomyFieldName="MediaServiceImageTags" ma:displayName="Etiquetas de imagen" ma:readOnly="false" ma:fieldId="{5cf76f15-5ced-4ddc-b409-7134ff3c332f}" ma:taxonomyMulti="true" ma:sspId="d33c8c81-5745-4931-bcc4-c2aeafe86780" ma:termSetId="09814cd3-568e-fe90-9814-8d621ff8fb84" ma:anchorId="fba54fb3-c3e1-fe81-a776-ca4b69148c4d" ma:open="true" ma:isKeyword="false">
-      <xsd:complexType>
-        <xsd:sequence>
-          <xsd:element ref="pc:Terms" minOccurs="0" maxOccurs="1"/>
-        </xsd:sequence>
-      </xsd:complexType>
-    </xsd:element>
-    <xsd:element name="MediaServiceOCR" ma:index="21" nillable="true" ma:displayName="Extracted Text" ma:internalName="MediaServiceOCR" ma:readOnly="true">
-      <xsd:simpleType>
-        <xsd:restriction base="dms:Note">
-          <xsd:maxLength value="255"/>
-        </xsd:restriction>
-      </xsd:simpleType>
-    </xsd:element>
-    <xsd:element name="MediaServiceSearchProperties" ma:index="22" nillable="true" ma:displayName="MediaServiceSearchProperties" ma:hidden="true" ma:internalName="MediaServiceSearchProperties" ma:readOnly="true">
-      <xsd:simpleType>
-        <xsd:restriction base="dms:Note"/>
-      </xsd:simpleType>
     </xsd:element>
   </xsd:schema>
   <xsd:schema xmlns="http://schemas.openxmlformats.org/package/2006/metadata/core-properties" xmlns:xsd="http://www.w3.org/2001/XMLSchema" xmlns:xsi="http://www.w3.org/2001/XMLSchema-instance" xmlns:dc="http://purl.org/dc/elements/1.1/" xmlns:dcterms="http://purl.org/dc/terms/" xmlns:odoc="http://schemas.microsoft.com/internal/obd" targetNamespace="http://schemas.openxmlformats.org/package/2006/metadata/core-properties" elementFormDefault="qualified" attributeFormDefault="unqualified" blockDefault="#all">
@@ -40847,15 +41025,16 @@
 </ct:contentTypeSchema>
 </file>
 
-<file path=customXml/itemProps1.xml><?xml version="1.0" encoding="utf-8"?>
-<ds:datastoreItem xmlns:ds="http://schemas.openxmlformats.org/officeDocument/2006/customXml" ds:itemID="{E8AB44A3-7C62-4BD2-82ED-8ABC209970FA}">
-  <ds:schemaRefs>
-    <ds:schemaRef ds:uri="http://schemas.openxmlformats.org/officeDocument/2006/bibliography"/>
-  </ds:schemaRefs>
-</ds:datastoreItem>
+<file path=customXml/item4.xml><?xml version="1.0" encoding="utf-8"?>
+<?mso-contentType ?>
+<FormTemplates xmlns="http://schemas.microsoft.com/sharepoint/v3/contenttype/forms">
+  <Display>DocumentLibraryForm</Display>
+  <Edit>DocumentLibraryForm</Edit>
+  <New>DocumentLibraryForm</New>
+</FormTemplates>
 </file>
 
-<file path=customXml/itemProps2.xml><?xml version="1.0" encoding="utf-8"?>
+<file path=customXml/itemProps1.xml><?xml version="1.0" encoding="utf-8"?>
 <ds:datastoreItem xmlns:ds="http://schemas.openxmlformats.org/officeDocument/2006/customXml" ds:itemID="{6929C9FE-9F22-4B98-96EF-1B541B3BD0B2}">
   <ds:schemaRefs>
     <ds:schemaRef ds:uri="http://schemas.microsoft.com/office/2006/metadata/properties"/>
@@ -40866,29 +41045,22 @@
 </ds:datastoreItem>
 </file>
 
+<file path=customXml/itemProps2.xml><?xml version="1.0" encoding="utf-8"?>
+<ds:datastoreItem xmlns:ds="http://schemas.openxmlformats.org/officeDocument/2006/customXml" ds:itemID="{E8AB44A3-7C62-4BD2-82ED-8ABC209970FA}">
+  <ds:schemaRefs>
+    <ds:schemaRef ds:uri="http://schemas.openxmlformats.org/officeDocument/2006/bibliography"/>
+  </ds:schemaRefs>
+</ds:datastoreItem>
+</file>
+
 <file path=customXml/itemProps3.xml><?xml version="1.0" encoding="utf-8"?>
+<ds:datastoreItem xmlns:ds="http://schemas.openxmlformats.org/officeDocument/2006/customXml" ds:itemID="{8DB7B322-C216-45A3-9B32-4CB354821350}"/>
+</file>
+
+<file path=customXml/itemProps4.xml><?xml version="1.0" encoding="utf-8"?>
 <ds:datastoreItem xmlns:ds="http://schemas.openxmlformats.org/officeDocument/2006/customXml" ds:itemID="{81CBDEC1-3B00-44ED-AD36-0268077980BA}">
   <ds:schemaRefs>
     <ds:schemaRef ds:uri="http://schemas.microsoft.com/sharepoint/v3/contenttype/forms"/>
   </ds:schemaRefs>
 </ds:datastoreItem>
-</file>
-
-<file path=customXml/itemProps4.xml><?xml version="1.0" encoding="utf-8"?>
-<ds:datastoreItem xmlns:ds="http://schemas.openxmlformats.org/officeDocument/2006/customXml" ds:itemID="{DF43E046-DB0C-42D1-8C73-AE38B52F1ED7}">
-  <ds:schemaRefs>
-    <ds:schemaRef ds:uri="http://schemas.microsoft.com/office/2006/metadata/contentType"/>
-    <ds:schemaRef ds:uri="http://schemas.microsoft.com/office/2006/metadata/properties/metaAttributes"/>
-    <ds:schemaRef ds:uri="http://www.w3.org/2001/XMLSchema"/>
-    <ds:schemaRef ds:uri="http://schemas.microsoft.com/office/2006/metadata/properties"/>
-    <ds:schemaRef ds:uri="cb45339b-ced9-4d0d-8f64-77573914d53b"/>
-    <ds:schemaRef ds:uri="43a3ca16-9c26-4813-b83f-4aec9927b43f"/>
-    <ds:schemaRef ds:uri="http://schemas.microsoft.com/office/2006/documentManagement/types"/>
-    <ds:schemaRef ds:uri="http://schemas.microsoft.com/office/infopath/2007/PartnerControls"/>
-    <ds:schemaRef ds:uri="http://schemas.openxmlformats.org/package/2006/metadata/core-properties"/>
-    <ds:schemaRef ds:uri="http://purl.org/dc/elements/1.1/"/>
-    <ds:schemaRef ds:uri="http://purl.org/dc/terms/"/>
-    <ds:schemaRef ds:uri="http://schemas.microsoft.com/internal/obd"/>
-  </ds:schemaRefs>
-</ds:datastoreItem>
 </file>
</xml_diff>